<commit_message>
Administration area created - ASP.NET
</commit_message>
<xml_diff>
--- a/ASP.NET Core/00. CSharp-Web-Basics-Course-Introduction-Project-Assignment-Date-1.docx
+++ b/ASP.NET Core/00. CSharp-Web-Basics-Course-Introduction-Project-Assignment-Date-1.docx
@@ -244,21 +244,7 @@
           <w:b/>
           <w:lang w:val="en-GB"/>
         </w:rPr>
-        <w:t xml:space="preserve">Core </w:t>
-      </w:r>
-      <w:r>
-        <w:rPr>
-          <w:b/>
-          <w:lang w:val="en-GB"/>
-        </w:rPr>
-        <w:t>5</w:t>
-      </w:r>
-      <w:r>
-        <w:rPr>
-          <w:b/>
-          <w:lang w:val="en-GB"/>
-        </w:rPr>
-        <w:t>.0</w:t>
+        <w:t>Core 5.0</w:t>
       </w:r>
       <w:r>
         <w:rPr>
@@ -542,11 +528,13 @@
           <w:numId w:val="26"/>
         </w:numPr>
         <w:rPr>
-          <w:lang w:val="en-GB"/>
-        </w:rPr>
-      </w:pPr>
-      <w:r>
-        <w:rPr>
+          <w:color w:val="FF0000"/>
+          <w:lang w:val="en-GB"/>
+        </w:rPr>
+      </w:pPr>
+      <w:r>
+        <w:rPr>
+          <w:color w:val="FF0000"/>
           <w:lang w:val="en-GB"/>
         </w:rPr>
         <w:t xml:space="preserve">Use </w:t>
@@ -554,12 +542,14 @@
       <w:r>
         <w:rPr>
           <w:b/>
+          <w:color w:val="FF0000"/>
           <w:lang w:val="en-GB"/>
         </w:rPr>
         <w:t>sections</w:t>
       </w:r>
       <w:r>
         <w:rPr>
+          <w:color w:val="FF0000"/>
           <w:lang w:val="en-GB"/>
         </w:rPr>
         <w:t xml:space="preserve"> and </w:t>
@@ -567,6 +557,7 @@
       <w:r>
         <w:rPr>
           <w:b/>
+          <w:color w:val="FF0000"/>
           <w:lang w:val="en-GB"/>
         </w:rPr>
         <w:t>partial views</w:t>
@@ -574,6 +565,7 @@
       <w:r>
         <w:rPr>
           <w:bCs/>
+          <w:color w:val="FF0000"/>
           <w:lang w:val="en-GB"/>
         </w:rPr>
         <w:t>.</w:t>
@@ -1080,23 +1072,27 @@
           <w:numId w:val="26"/>
         </w:numPr>
         <w:rPr>
-          <w:lang w:val="en-GB"/>
-        </w:rPr>
-      </w:pPr>
-      <w:r>
-        <w:rPr>
+          <w:color w:val="FF0000"/>
+          <w:lang w:val="en-GB"/>
+        </w:rPr>
+      </w:pPr>
+      <w:r>
+        <w:rPr>
+          <w:color w:val="FF0000"/>
           <w:lang w:val="en-GB"/>
         </w:rPr>
         <w:t xml:space="preserve">Your registered users should have at least one of </w:t>
       </w:r>
       <w:r>
         <w:rPr>
+          <w:color w:val="FF0000"/>
           <w:lang w:val="en-GB"/>
         </w:rPr>
         <w:t>these</w:t>
       </w:r>
       <w:r>
         <w:rPr>
+          <w:color w:val="FF0000"/>
           <w:lang w:val="en-GB"/>
         </w:rPr>
         <w:t xml:space="preserve"> roles: </w:t>
@@ -1104,6 +1100,7 @@
       <w:r>
         <w:rPr>
           <w:b/>
+          <w:color w:val="FF0000"/>
           <w:lang w:val="en-GB"/>
         </w:rPr>
         <w:t>U</w:t>
@@ -1111,12 +1108,14 @@
       <w:r>
         <w:rPr>
           <w:b/>
+          <w:color w:val="FF0000"/>
           <w:lang w:val="en-GB"/>
         </w:rPr>
         <w:t>ser</w:t>
       </w:r>
       <w:r>
         <w:rPr>
+          <w:color w:val="FF0000"/>
           <w:lang w:val="en-GB"/>
         </w:rPr>
         <w:t xml:space="preserve"> and </w:t>
@@ -1124,6 +1123,7 @@
       <w:r>
         <w:rPr>
           <w:b/>
+          <w:color w:val="FF0000"/>
           <w:lang w:val="en-GB"/>
         </w:rPr>
         <w:t>A</w:t>
@@ -1131,6 +1131,7 @@
       <w:r>
         <w:rPr>
           <w:b/>
+          <w:color w:val="FF0000"/>
           <w:lang w:val="en-GB"/>
         </w:rPr>
         <w:t>dministrator</w:t>
@@ -1653,12 +1654,14 @@
         <w:rPr>
           <w:rStyle w:val="Strong"/>
           <w:b w:val="0"/>
+          <w:color w:val="FF0000"/>
           <w:lang w:val="en-US"/>
         </w:rPr>
       </w:pPr>
       <w:r>
         <w:rPr>
           <w:rStyle w:val="Strong"/>
+          <w:color w:val="FF0000"/>
           <w:lang w:val="en-US"/>
         </w:rPr>
         <w:t xml:space="preserve">Prevent </w:t>
@@ -1667,6 +1670,7 @@
         <w:rPr>
           <w:rStyle w:val="Strong"/>
           <w:b w:val="0"/>
+          <w:color w:val="FF0000"/>
           <w:lang w:val="en-US"/>
         </w:rPr>
         <w:t xml:space="preserve">from </w:t>
@@ -1674,6 +1678,7 @@
       <w:r>
         <w:rPr>
           <w:rStyle w:val="Strong"/>
+          <w:color w:val="FF0000"/>
           <w:lang w:val="en-US"/>
         </w:rPr>
         <w:t>security</w:t>
@@ -1682,6 +1687,7 @@
         <w:rPr>
           <w:rStyle w:val="Strong"/>
           <w:b w:val="0"/>
+          <w:color w:val="FF0000"/>
           <w:lang w:val="en-US"/>
         </w:rPr>
         <w:t xml:space="preserve"> </w:t>
@@ -1690,6 +1696,7 @@
         <w:rPr>
           <w:rStyle w:val="Strong"/>
           <w:bCs w:val="0"/>
+          <w:color w:val="FF0000"/>
           <w:lang w:val="en-US"/>
         </w:rPr>
         <w:t>vulnerabilities</w:t>
@@ -1698,6 +1705,7 @@
         <w:rPr>
           <w:rStyle w:val="Strong"/>
           <w:b w:val="0"/>
+          <w:color w:val="FF0000"/>
           <w:lang w:val="en-US"/>
         </w:rPr>
         <w:t xml:space="preserve"> like </w:t>
@@ -1705,6 +1713,7 @@
       <w:r>
         <w:rPr>
           <w:rStyle w:val="Strong"/>
+          <w:color w:val="FF0000"/>
           <w:lang w:val="en-US"/>
         </w:rPr>
         <w:t>SQL Injection</w:t>
@@ -1713,6 +1722,7 @@
         <w:rPr>
           <w:rStyle w:val="Strong"/>
           <w:b w:val="0"/>
+          <w:color w:val="FF0000"/>
           <w:lang w:val="en-US"/>
         </w:rPr>
         <w:t xml:space="preserve">, </w:t>
@@ -1720,6 +1730,7 @@
       <w:r>
         <w:rPr>
           <w:rStyle w:val="Strong"/>
+          <w:color w:val="FF0000"/>
           <w:lang w:val="en-US"/>
         </w:rPr>
         <w:t>XSS</w:t>
@@ -1728,6 +1739,7 @@
         <w:rPr>
           <w:rStyle w:val="Strong"/>
           <w:b w:val="0"/>
+          <w:color w:val="FF0000"/>
           <w:lang w:val="en-US"/>
         </w:rPr>
         <w:t xml:space="preserve">, </w:t>
@@ -1735,6 +1747,7 @@
       <w:r>
         <w:rPr>
           <w:rStyle w:val="Strong"/>
+          <w:color w:val="FF0000"/>
           <w:lang w:val="en-US"/>
         </w:rPr>
         <w:t>C</w:t>
@@ -1742,6 +1755,7 @@
       <w:r>
         <w:rPr>
           <w:rStyle w:val="Strong"/>
+          <w:color w:val="FF0000"/>
           <w:lang w:val="en-US"/>
         </w:rPr>
         <w:t>SRF</w:t>
@@ -1750,6 +1764,7 @@
         <w:rPr>
           <w:rStyle w:val="Strong"/>
           <w:b w:val="0"/>
+          <w:color w:val="FF0000"/>
           <w:lang w:val="en-US"/>
         </w:rPr>
         <w:t xml:space="preserve">, </w:t>
@@ -1758,6 +1773,7 @@
         <w:rPr>
           <w:rStyle w:val="Strong"/>
           <w:b w:val="0"/>
+          <w:color w:val="FF0000"/>
           <w:lang w:val="en-US"/>
         </w:rPr>
         <w:t>p</w:t>
@@ -1766,6 +1782,7 @@
         <w:rPr>
           <w:rStyle w:val="Strong"/>
           <w:b w:val="0"/>
+          <w:color w:val="FF0000"/>
           <w:lang w:val="en-US"/>
         </w:rPr>
         <w:t xml:space="preserve">arameter </w:t>
@@ -1774,6 +1791,7 @@
         <w:rPr>
           <w:rStyle w:val="Strong"/>
           <w:b w:val="0"/>
+          <w:color w:val="FF0000"/>
           <w:lang w:val="en-US"/>
         </w:rPr>
         <w:t>t</w:t>
@@ -1782,6 +1800,7 @@
         <w:rPr>
           <w:rStyle w:val="Strong"/>
           <w:b w:val="0"/>
+          <w:color w:val="FF0000"/>
           <w:lang w:val="en-US"/>
         </w:rPr>
         <w:t>ampering, etc.</w:t>
@@ -2242,17 +2261,20 @@
         <w:spacing w:before="120" w:after="120" w:line="240" w:lineRule="auto"/>
         <w:jc w:val="both"/>
         <w:rPr>
-          <w:lang w:val="en-US"/>
-        </w:rPr>
-      </w:pPr>
-      <w:r>
-        <w:rPr>
+          <w:color w:val="FF0000"/>
+          <w:lang w:val="en-US"/>
+        </w:rPr>
+      </w:pPr>
+      <w:r>
+        <w:rPr>
+          <w:color w:val="FF0000"/>
           <w:lang w:val="en-US"/>
         </w:rPr>
         <w:t>Use C</w:t>
       </w:r>
       <w:r>
         <w:rPr>
+          <w:color w:val="FF0000"/>
           <w:lang w:val="en-US"/>
         </w:rPr>
         <w:t>aching where appropriate</w:t>
@@ -2614,11 +2636,13 @@
           <w:numId w:val="33"/>
         </w:numPr>
         <w:rPr>
-          <w:lang w:val="en-US"/>
-        </w:rPr>
-      </w:pPr>
-      <w:r>
-        <w:rPr>
+          <w:color w:val="FF0000"/>
+          <w:lang w:val="en-US"/>
+        </w:rPr>
+      </w:pPr>
+      <w:r>
+        <w:rPr>
+          <w:color w:val="FF0000"/>
           <w:lang w:val="en-US"/>
         </w:rPr>
         <w:t xml:space="preserve">You </w:t>
@@ -2626,12 +2650,14 @@
       <w:r>
         <w:rPr>
           <w:b/>
+          <w:color w:val="FF0000"/>
           <w:lang w:val="en-US"/>
         </w:rPr>
         <w:t>must</w:t>
       </w:r>
       <w:r>
         <w:rPr>
+          <w:color w:val="FF0000"/>
           <w:lang w:val="en-US"/>
         </w:rPr>
         <w:t xml:space="preserve"> submit your project before </w:t>
@@ -2639,12 +2665,14 @@
       <w:r>
         <w:rPr>
           <w:b/>
+          <w:color w:val="FF0000"/>
           <w:lang w:val="en-US"/>
         </w:rPr>
         <w:t>23:59</w:t>
       </w:r>
       <w:r>
         <w:rPr>
+          <w:color w:val="FF0000"/>
           <w:lang w:val="en-US"/>
         </w:rPr>
         <w:t xml:space="preserve"> on </w:t>
@@ -2652,6 +2680,7 @@
       <w:r>
         <w:rPr>
           <w:b/>
+          <w:color w:val="FF0000"/>
           <w:lang w:val="en-US"/>
         </w:rPr>
         <w:t>1</w:t>
@@ -2659,6 +2688,7 @@
       <w:r>
         <w:rPr>
           <w:b/>
+          <w:color w:val="FF0000"/>
           <w:lang w:val="en-US"/>
         </w:rPr>
         <w:t>1</w:t>
@@ -2666,6 +2696,7 @@
       <w:r>
         <w:rPr>
           <w:b/>
+          <w:color w:val="FF0000"/>
           <w:lang w:val="en-US"/>
         </w:rPr>
         <w:t>-</w:t>
@@ -2673,6 +2704,7 @@
       <w:r>
         <w:rPr>
           <w:b/>
+          <w:color w:val="FF0000"/>
           <w:lang w:val="en-US"/>
         </w:rPr>
         <w:t>Apr</w:t>
@@ -2680,6 +2712,7 @@
       <w:r>
         <w:rPr>
           <w:b/>
+          <w:color w:val="FF0000"/>
           <w:lang w:val="en-US"/>
         </w:rPr>
         <w:t>-202</w:t>
@@ -2687,12 +2720,14 @@
       <w:r>
         <w:rPr>
           <w:b/>
+          <w:color w:val="FF0000"/>
           <w:lang w:val="en-US"/>
         </w:rPr>
         <w:t>2</w:t>
       </w:r>
       <w:r>
         <w:rPr>
+          <w:color w:val="FF0000"/>
           <w:lang w:val="en-US"/>
         </w:rPr>
         <w:t xml:space="preserve"> using a survey that will show up on </w:t>
@@ -2700,6 +2735,7 @@
       <w:r>
         <w:rPr>
           <w:b/>
+          <w:color w:val="FF0000"/>
           <w:lang w:val="en-US"/>
         </w:rPr>
         <w:t>08</w:t>
@@ -2707,6 +2743,7 @@
       <w:r>
         <w:rPr>
           <w:b/>
+          <w:color w:val="FF0000"/>
           <w:lang w:val="en-US"/>
         </w:rPr>
         <w:t>-</w:t>
@@ -2714,6 +2751,7 @@
       <w:r>
         <w:rPr>
           <w:b/>
+          <w:color w:val="FF0000"/>
           <w:lang w:val="en-US"/>
         </w:rPr>
         <w:t>Apr</w:t>
@@ -2721,6 +2759,7 @@
       <w:r>
         <w:rPr>
           <w:b/>
+          <w:color w:val="FF0000"/>
           <w:lang w:val="en-US"/>
         </w:rPr>
         <w:t>-202</w:t>
@@ -2728,12 +2767,14 @@
       <w:r>
         <w:rPr>
           <w:b/>
+          <w:color w:val="FF0000"/>
           <w:lang w:val="en-US"/>
         </w:rPr>
         <w:t>2</w:t>
       </w:r>
       <w:r>
         <w:rPr>
+          <w:color w:val="FF0000"/>
           <w:lang w:val="en-US"/>
         </w:rPr>
         <w:t>.</w:t>
@@ -4422,7 +4463,7 @@
               <v:stroke joinstyle="miter"/>
               <v:path gradientshapeok="t" o:connecttype="rect"/>
             </v:shapetype>
-            <v:shape id="Text Box 6" o:spid="_x0000_s1026" type="#_x0000_t202" style="position:absolute;margin-left:109.85pt;margin-top:28.05pt;width:40.15pt;height:13pt;z-index:251661312;visibility:visible;mso-wrap-style:square;mso-width-percent:0;mso-height-percent:0;mso-wrap-distance-left:9pt;mso-wrap-distance-top:0;mso-wrap-distance-right:9pt;mso-wrap-distance-bottom:0;mso-position-horizontal:absolute;mso-position-horizontal-relative:text;mso-position-vertical:absolute;mso-position-vertical-relative:text;mso-width-percent:0;mso-height-percent:0;mso-width-relative:page;mso-height-relative:page;v-text-anchor:middle" o:gfxdata="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" filled="f" stroked="f" strokeweight=".5pt">
+            <v:shape id="Text Box 6" o:spid="_x0000_s1026" type="#_x0000_t202" style="position:absolute;margin-left:109.85pt;margin-top:28.05pt;width:40.15pt;height:13pt;z-index:251661312;visibility:visible;mso-wrap-style:square;mso-width-percent:0;mso-height-percent:0;mso-wrap-distance-left:9pt;mso-wrap-distance-top:0;mso-wrap-distance-right:9pt;mso-wrap-distance-bottom:0;mso-position-horizontal:absolute;mso-position-horizontal-relative:text;mso-position-vertical:absolute;mso-position-vertical-relative:text;mso-width-percent:0;mso-height-percent:0;mso-width-relative:page;mso-height-relative:page;v-text-anchor:middle" o:gfxdata="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" filled="f" stroked="f" strokeweight=".5pt">
               <v:textbox inset=".5mm,0,0,0">
                 <w:txbxContent>
                   <w:p>
@@ -5141,7 +5182,7 @@
         </mc:Choice>
         <mc:Fallback>
           <w:pict>
-            <v:shape w14:anchorId="7D471BFD" id="Text Box 16" o:spid="_x0000_s1027" type="#_x0000_t202" style="position:absolute;margin-left:109pt;margin-top:7pt;width:411.4pt;height:40.45pt;z-index:251660288;visibility:visible;mso-wrap-style:square;mso-width-percent:0;mso-height-percent:0;mso-wrap-distance-left:9pt;mso-wrap-distance-top:0;mso-wrap-distance-right:9pt;mso-wrap-distance-bottom:0;mso-position-horizontal:absolute;mso-position-horizontal-relative:text;mso-position-vertical:absolute;mso-position-vertical-relative:text;mso-width-percent:0;mso-height-percent:0;mso-width-relative:page;mso-height-relative:page;v-text-anchor:top" o:gfxdata="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" filled="f" stroked="f">
+            <v:shape w14:anchorId="7D471BFD" id="Text Box 16" o:spid="_x0000_s1027" type="#_x0000_t202" style="position:absolute;margin-left:109pt;margin-top:7pt;width:411.4pt;height:40.45pt;z-index:251660288;visibility:visible;mso-wrap-style:square;mso-width-percent:0;mso-height-percent:0;mso-wrap-distance-left:9pt;mso-wrap-distance-top:0;mso-wrap-distance-right:9pt;mso-wrap-distance-bottom:0;mso-position-horizontal:absolute;mso-position-horizontal-relative:text;mso-position-vertical:absolute;mso-position-vertical-relative:text;mso-width-percent:0;mso-height-percent:0;mso-width-relative:page;mso-height-relative:page;v-text-anchor:top" o:gfxdata="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" filled="f" stroked="f">
               <v:textbox inset=".5mm,1.2mm,.5mm,.5mm">
                 <w:txbxContent>
                   <w:p>
@@ -5173,14 +5214,7 @@
                         <w:sz w:val="17"/>
                         <w:szCs w:val="17"/>
                       </w:rPr>
-                      <w:t xml:space="preserve"> </w:t>
-                    </w:r>
-                    <w:r>
-                      <w:rPr>
-                        <w:sz w:val="17"/>
-                        <w:szCs w:val="17"/>
-                      </w:rPr>
-                      <w:t xml:space="preserve">– </w:t>
+                      <w:t xml:space="preserve"> – </w:t>
                     </w:r>
                     <w:hyperlink r:id="rId21" w:history="1">
                       <w:r>
@@ -5241,7 +5275,7 @@
                           <wp:extent cx="180000" cy="180000"/>
                           <wp:effectExtent l="0" t="0" r="0" b="0"/>
                           <wp:docPr id="3" name="Picture 3">
-                            <a:hlinkClick xmlns:a="http://schemas.openxmlformats.org/drawingml/2006/main" r:id="rId22"/>
+                            <a:hlinkClick xmlns:a="http://schemas.openxmlformats.org/drawingml/2006/main" r:id="rId2"/>
                           </wp:docPr>
                           <wp:cNvGraphicFramePr>
                             <a:graphicFrameLocks xmlns:a="http://schemas.openxmlformats.org/drawingml/2006/main" noChangeAspect="1"/>
@@ -5251,14 +5285,14 @@
                               <pic:pic xmlns:pic="http://schemas.openxmlformats.org/drawingml/2006/picture">
                                 <pic:nvPicPr>
                                   <pic:cNvPr id="3" name="Picture 3">
-                                    <a:hlinkClick r:id="rId22"/>
+                                    <a:hlinkClick r:id="rId2"/>
                                   </pic:cNvPr>
                                   <pic:cNvPicPr>
                                     <a:picLocks noChangeAspect="1" noChangeArrowheads="1"/>
                                   </pic:cNvPicPr>
                                 </pic:nvPicPr>
                                 <pic:blipFill>
-                                  <a:blip r:embed="rId23">
+                                  <a:blip r:embed="rId3">
                                     <a:extLst>
                                       <a:ext uri="{28A0092B-C50C-407E-A947-70E740481C1C}">
                                         <a14:useLocalDpi xmlns:a14="http://schemas.microsoft.com/office/drawing/2010/main" val="0"/>
@@ -5307,7 +5341,7 @@
                           <wp:extent cx="180000" cy="180000"/>
                           <wp:effectExtent l="0" t="0" r="0" b="0"/>
                           <wp:docPr id="2" name="Picture 2">
-                            <a:hlinkClick xmlns:a="http://schemas.openxmlformats.org/drawingml/2006/main" r:id="rId24"/>
+                            <a:hlinkClick xmlns:a="http://schemas.openxmlformats.org/drawingml/2006/main" r:id="rId4"/>
                           </wp:docPr>
                           <wp:cNvGraphicFramePr>
                             <a:graphicFrameLocks xmlns:a="http://schemas.openxmlformats.org/drawingml/2006/main" noChangeAspect="1"/>
@@ -5317,14 +5351,14 @@
                               <pic:pic xmlns:pic="http://schemas.openxmlformats.org/drawingml/2006/picture">
                                 <pic:nvPicPr>
                                   <pic:cNvPr id="2" name="Picture 2">
-                                    <a:hlinkClick r:id="rId24"/>
+                                    <a:hlinkClick r:id="rId4"/>
                                   </pic:cNvPr>
                                   <pic:cNvPicPr>
                                     <a:picLocks noChangeAspect="1" noChangeArrowheads="1"/>
                                   </pic:cNvPicPr>
                                 </pic:nvPicPr>
                                 <pic:blipFill>
-                                  <a:blip r:embed="rId25">
+                                  <a:blip r:embed="rId5">
                                     <a:extLst>
                                       <a:ext uri="{28A0092B-C50C-407E-A947-70E740481C1C}">
                                         <a14:useLocalDpi xmlns:a14="http://schemas.microsoft.com/office/drawing/2010/main" val="0"/>
@@ -5373,7 +5407,7 @@
                           <wp:extent cx="180000" cy="180000"/>
                           <wp:effectExtent l="0" t="0" r="0" b="0"/>
                           <wp:docPr id="5" name="Picture 5" title="Software University @ Facebook">
-                            <a:hlinkClick xmlns:a="http://schemas.openxmlformats.org/drawingml/2006/main" r:id="rId26"/>
+                            <a:hlinkClick xmlns:a="http://schemas.openxmlformats.org/drawingml/2006/main" r:id="rId6"/>
                           </wp:docPr>
                           <wp:cNvGraphicFramePr>
                             <a:graphicFrameLocks xmlns:a="http://schemas.openxmlformats.org/drawingml/2006/main" noChangeAspect="1"/>
@@ -5383,12 +5417,12 @@
                               <pic:pic xmlns:pic="http://schemas.openxmlformats.org/drawingml/2006/picture">
                                 <pic:nvPicPr>
                                   <pic:cNvPr id="5" name="Picture 5" title="Software University @ Facebook">
-                                    <a:hlinkClick r:id="rId26"/>
+                                    <a:hlinkClick r:id="rId6"/>
                                   </pic:cNvPr>
                                   <pic:cNvPicPr/>
                                 </pic:nvPicPr>
                                 <pic:blipFill>
-                                  <a:blip r:embed="rId27"/>
+                                  <a:blip r:embed="rId7"/>
                                   <a:stretch>
                                     <a:fillRect/>
                                   </a:stretch>
@@ -5427,7 +5461,7 @@
                           <wp:extent cx="180000" cy="180000"/>
                           <wp:effectExtent l="0" t="0" r="0" b="0"/>
                           <wp:docPr id="20" name="Picture 20">
-                            <a:hlinkClick xmlns:a="http://schemas.openxmlformats.org/drawingml/2006/main" r:id="rId28"/>
+                            <a:hlinkClick xmlns:a="http://schemas.openxmlformats.org/drawingml/2006/main" r:id="rId8"/>
                           </wp:docPr>
                           <wp:cNvGraphicFramePr>
                             <a:graphicFrameLocks xmlns:a="http://schemas.openxmlformats.org/drawingml/2006/main" noChangeAspect="1"/>
@@ -5437,20 +5471,20 @@
                               <pic:pic xmlns:pic="http://schemas.openxmlformats.org/drawingml/2006/picture">
                                 <pic:nvPicPr>
                                   <pic:cNvPr id="20" name="Picture 20">
-                                    <a:hlinkClick r:id="rId28"/>
+                                    <a:hlinkClick r:id="rId8"/>
                                   </pic:cNvPr>
                                   <pic:cNvPicPr>
                                     <a:picLocks noChangeAspect="1" noChangeArrowheads="1"/>
                                   </pic:cNvPicPr>
                                 </pic:nvPicPr>
                                 <pic:blipFill>
-                                  <a:blip r:embed="rId29">
+                                  <a:blip r:embed="rId9">
                                     <a:extLst>
                                       <a:ext uri="{28A0092B-C50C-407E-A947-70E740481C1C}">
                                         <a14:useLocalDpi xmlns:a14="http://schemas.microsoft.com/office/drawing/2010/main" val="0"/>
                                       </a:ext>
                                       <a:ext uri="{837473B0-CC2E-450A-ABE3-18F120FF3D39}">
-                                        <a1611:picAttrSrcUrl xmlns:a1611="http://schemas.microsoft.com/office/drawing/2016/11/main" r:id="rId30"/>
+                                        <a1611:picAttrSrcUrl xmlns:a1611="http://schemas.microsoft.com/office/drawing/2016/11/main" r:id="rId10"/>
                                       </a:ext>
                                     </a:extLst>
                                   </a:blip>
@@ -5497,7 +5531,7 @@
                           <wp:extent cx="180000" cy="180000"/>
                           <wp:effectExtent l="0" t="0" r="0" b="0"/>
                           <wp:docPr id="7" name="Picture 7" title="Software University @ Twitter">
-                            <a:hlinkClick xmlns:a="http://schemas.openxmlformats.org/drawingml/2006/main" r:id="rId31"/>
+                            <a:hlinkClick xmlns:a="http://schemas.openxmlformats.org/drawingml/2006/main" r:id="rId11"/>
                           </wp:docPr>
                           <wp:cNvGraphicFramePr>
                             <a:graphicFrameLocks xmlns:a="http://schemas.openxmlformats.org/drawingml/2006/main" noChangeAspect="1"/>
@@ -5507,12 +5541,12 @@
                               <pic:pic xmlns:pic="http://schemas.openxmlformats.org/drawingml/2006/picture">
                                 <pic:nvPicPr>
                                   <pic:cNvPr id="7" name="Picture 7" title="Software University @ Twitter">
-                                    <a:hlinkClick r:id="rId31"/>
+                                    <a:hlinkClick r:id="rId11"/>
                                   </pic:cNvPr>
                                   <pic:cNvPicPr/>
                                 </pic:nvPicPr>
                                 <pic:blipFill>
-                                  <a:blip r:embed="rId32"/>
+                                  <a:blip r:embed="rId12"/>
                                   <a:stretch>
                                     <a:fillRect/>
                                   </a:stretch>
@@ -5551,7 +5585,7 @@
                           <wp:extent cx="180000" cy="180000"/>
                           <wp:effectExtent l="0" t="0" r="0" b="0"/>
                           <wp:docPr id="17" name="Picture 17" title="Software University @ YouTube">
-                            <a:hlinkClick xmlns:a="http://schemas.openxmlformats.org/drawingml/2006/main" r:id="rId33"/>
+                            <a:hlinkClick xmlns:a="http://schemas.openxmlformats.org/drawingml/2006/main" r:id="rId13"/>
                           </wp:docPr>
                           <wp:cNvGraphicFramePr>
                             <a:graphicFrameLocks xmlns:a="http://schemas.openxmlformats.org/drawingml/2006/main" noChangeAspect="1"/>
@@ -5561,12 +5595,12 @@
                               <pic:pic xmlns:pic="http://schemas.openxmlformats.org/drawingml/2006/picture">
                                 <pic:nvPicPr>
                                   <pic:cNvPr id="17" name="Picture 17" title="Software University @ YouTube">
-                                    <a:hlinkClick r:id="rId33"/>
+                                    <a:hlinkClick r:id="rId13"/>
                                   </pic:cNvPr>
                                   <pic:cNvPicPr/>
                                 </pic:nvPicPr>
                                 <pic:blipFill>
-                                  <a:blip r:embed="rId34"/>
+                                  <a:blip r:embed="rId14"/>
                                   <a:stretch>
                                     <a:fillRect/>
                                   </a:stretch>
@@ -5605,7 +5639,7 @@
                           <wp:extent cx="180000" cy="180000"/>
                           <wp:effectExtent l="0" t="0" r="0" b="0"/>
                           <wp:docPr id="21" name="Picture 21">
-                            <a:hlinkClick xmlns:a="http://schemas.openxmlformats.org/drawingml/2006/main" r:id="rId35"/>
+                            <a:hlinkClick xmlns:a="http://schemas.openxmlformats.org/drawingml/2006/main" r:id="rId15"/>
                           </wp:docPr>
                           <wp:cNvGraphicFramePr>
                             <a:graphicFrameLocks xmlns:a="http://schemas.openxmlformats.org/drawingml/2006/main" noChangeAspect="1"/>
@@ -5615,14 +5649,14 @@
                               <pic:pic xmlns:pic="http://schemas.openxmlformats.org/drawingml/2006/picture">
                                 <pic:nvPicPr>
                                   <pic:cNvPr id="21" name="Picture 21">
-                                    <a:hlinkClick r:id="rId35"/>
+                                    <a:hlinkClick r:id="rId15"/>
                                   </pic:cNvPr>
                                   <pic:cNvPicPr>
                                     <a:picLocks noChangeAspect="1" noChangeArrowheads="1"/>
                                   </pic:cNvPicPr>
                                 </pic:nvPicPr>
                                 <pic:blipFill rotWithShape="1">
-                                  <a:blip r:embed="rId36">
+                                  <a:blip r:embed="rId16">
                                     <a:extLst>
                                       <a:ext uri="{28A0092B-C50C-407E-A947-70E740481C1C}">
                                         <a14:useLocalDpi xmlns:a14="http://schemas.microsoft.com/office/drawing/2010/main" val="0"/>
@@ -5675,7 +5709,7 @@
                           <wp:extent cx="180000" cy="180000"/>
                           <wp:effectExtent l="0" t="0" r="0" b="0"/>
                           <wp:docPr id="22" name="Picture 22">
-                            <a:hlinkClick xmlns:a="http://schemas.openxmlformats.org/drawingml/2006/main" r:id="rId37"/>
+                            <a:hlinkClick xmlns:a="http://schemas.openxmlformats.org/drawingml/2006/main" r:id="rId17"/>
                           </wp:docPr>
                           <wp:cNvGraphicFramePr>
                             <a:graphicFrameLocks xmlns:a="http://schemas.openxmlformats.org/drawingml/2006/main" noChangeAspect="1"/>
@@ -5685,14 +5719,14 @@
                               <pic:pic xmlns:pic="http://schemas.openxmlformats.org/drawingml/2006/picture">
                                 <pic:nvPicPr>
                                   <pic:cNvPr id="22" name="Picture 22">
-                                    <a:hlinkClick r:id="rId37"/>
+                                    <a:hlinkClick r:id="rId17"/>
                                   </pic:cNvPr>
                                   <pic:cNvPicPr>
                                     <a:picLocks noChangeAspect="1" noChangeArrowheads="1"/>
                                   </pic:cNvPicPr>
                                 </pic:nvPicPr>
                                 <pic:blipFill>
-                                  <a:blip r:embed="rId38">
+                                  <a:blip r:embed="rId18">
                                     <a:extLst>
                                       <a:ext uri="{28A0092B-C50C-407E-A947-70E740481C1C}">
                                         <a14:useLocalDpi xmlns:a14="http://schemas.microsoft.com/office/drawing/2010/main" val="0"/>
@@ -5742,7 +5776,7 @@
                           <wp:extent cx="180000" cy="180000"/>
                           <wp:effectExtent l="0" t="0" r="0" b="0"/>
                           <wp:docPr id="23" name="Picture 23" title="Software University: Email Us">
-                            <a:hlinkClick xmlns:a="http://schemas.openxmlformats.org/drawingml/2006/main" r:id="rId39"/>
+                            <a:hlinkClick xmlns:a="http://schemas.openxmlformats.org/drawingml/2006/main" r:id="rId19"/>
                           </wp:docPr>
                           <wp:cNvGraphicFramePr>
                             <a:graphicFrameLocks xmlns:a="http://schemas.openxmlformats.org/drawingml/2006/main" noChangeAspect="1"/>
@@ -5752,12 +5786,12 @@
                               <pic:pic xmlns:pic="http://schemas.openxmlformats.org/drawingml/2006/picture">
                                 <pic:nvPicPr>
                                   <pic:cNvPr id="23" name="Picture 23" title="Software University: Email Us">
-                                    <a:hlinkClick r:id="rId39"/>
+                                    <a:hlinkClick r:id="rId19"/>
                                   </pic:cNvPr>
                                   <pic:cNvPicPr/>
                                 </pic:nvPicPr>
                                 <pic:blipFill>
-                                  <a:blip r:embed="rId40"/>
+                                  <a:blip r:embed="rId20"/>
                                   <a:stretch>
                                     <a:fillRect/>
                                   </a:stretch>
@@ -5820,7 +5854,7 @@
                   </pic:cNvPicPr>
                 </pic:nvPicPr>
                 <pic:blipFill>
-                  <a:blip r:embed="rId41">
+                  <a:blip r:embed="rId22">
                     <a:extLst>
                       <a:ext uri="{28A0092B-C50C-407E-A947-70E740481C1C}">
                         <a14:useLocalDpi xmlns:a14="http://schemas.microsoft.com/office/drawing/2010/main" val="0"/>
@@ -6107,7 +6141,7 @@
         </mc:Choice>
         <mc:Fallback>
           <w:pict>
-            <v:shape w14:anchorId="17C19605" id="Text Box 4" o:spid="_x0000_s1028" type="#_x0000_t202" style="position:absolute;margin-left:444.65pt;margin-top:26.95pt;width:70.9pt;height:15.9pt;z-index:251662336;visibility:visible;mso-wrap-style:square;mso-width-percent:0;mso-height-percent:0;mso-wrap-distance-left:9pt;mso-wrap-distance-top:0;mso-wrap-distance-right:9pt;mso-wrap-distance-bottom:0;mso-position-horizontal:absolute;mso-position-horizontal-relative:text;mso-position-vertical:absolute;mso-position-vertical-relative:text;mso-width-percent:0;mso-height-percent:0;mso-width-relative:page;mso-height-relative:page;v-text-anchor:middle" o:gfxdata="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" filled="f" stroked="f" strokeweight=".5pt">
+            <v:shape w14:anchorId="17C19605" id="Text Box 4" o:spid="_x0000_s1028" type="#_x0000_t202" style="position:absolute;margin-left:444.65pt;margin-top:26.95pt;width:70.9pt;height:15.9pt;z-index:251662336;visibility:visible;mso-wrap-style:square;mso-width-percent:0;mso-height-percent:0;mso-wrap-distance-left:9pt;mso-wrap-distance-top:0;mso-wrap-distance-right:9pt;mso-wrap-distance-bottom:0;mso-position-horizontal:absolute;mso-position-horizontal-relative:text;mso-position-vertical:absolute;mso-position-vertical-relative:text;mso-width-percent:0;mso-height-percent:0;mso-width-relative:page;mso-height-relative:page;v-text-anchor:middle" o:gfxdata="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" filled="f" stroked="f" strokeweight=".5pt">
               <v:textbox inset="0,0,0,0">
                 <w:txbxContent>
                   <w:p>

</xml_diff>

<commit_message>
Unit Testing 13.60% coverage - ASP.NET
</commit_message>
<xml_diff>
--- a/ASP.NET Core/00. CSharp-Web-Basics-Course-Introduction-Project-Assignment-Date-1.docx
+++ b/ASP.NET Core/00. CSharp-Web-Basics-Course-Introduction-Project-Assignment-Date-1.docx
@@ -1247,11 +1247,13 @@
           <w:numId w:val="26"/>
         </w:numPr>
         <w:rPr>
-          <w:lang w:val="en-GB"/>
-        </w:rPr>
-      </w:pPr>
-      <w:r>
-        <w:rPr>
+          <w:color w:val="FF0000"/>
+          <w:lang w:val="en-GB"/>
+        </w:rPr>
+      </w:pPr>
+      <w:r>
+        <w:rPr>
+          <w:color w:val="FF0000"/>
           <w:lang w:val="en-GB"/>
         </w:rPr>
         <w:t xml:space="preserve">Write </w:t>
@@ -1259,6 +1261,7 @@
       <w:r>
         <w:rPr>
           <w:b/>
+          <w:color w:val="FF0000"/>
           <w:lang w:val="en-GB"/>
         </w:rPr>
         <w:t>U</w:t>
@@ -1266,6 +1269,7 @@
       <w:r>
         <w:rPr>
           <w:b/>
+          <w:color w:val="FF0000"/>
           <w:lang w:val="en-GB"/>
         </w:rPr>
         <w:t xml:space="preserve">nit </w:t>
@@ -1273,6 +1277,7 @@
       <w:r>
         <w:rPr>
           <w:b/>
+          <w:color w:val="FF0000"/>
           <w:lang w:val="en-GB"/>
         </w:rPr>
         <w:t>T</w:t>
@@ -1280,12 +1285,14 @@
       <w:r>
         <w:rPr>
           <w:b/>
+          <w:color w:val="FF0000"/>
           <w:lang w:val="en-GB"/>
         </w:rPr>
         <w:t>ests</w:t>
       </w:r>
       <w:r>
         <w:rPr>
+          <w:color w:val="FF0000"/>
           <w:lang w:val="en-GB"/>
         </w:rPr>
         <w:t xml:space="preserve"> for your logic, controllers, actions, helpers, etc.</w:t>

</xml_diff>

<commit_message>
Exception Handeling Done ASP.NET
</commit_message>
<xml_diff>
--- a/ASP.NET Core/00. CSharp-Web-Basics-Course-Introduction-Project-Assignment-Date-1.docx
+++ b/ASP.NET Core/00. CSharp-Web-Basics-Course-Introduction-Project-Assignment-Date-1.docx
@@ -169,17 +169,20 @@
           <w:numId w:val="26"/>
         </w:numPr>
         <w:rPr>
-          <w:lang w:val="en-GB"/>
-        </w:rPr>
-      </w:pPr>
-      <w:r>
-        <w:rPr>
+          <w:color w:val="00B050"/>
+          <w:lang w:val="en-GB"/>
+        </w:rPr>
+      </w:pPr>
+      <w:r>
+        <w:rPr>
+          <w:color w:val="00B050"/>
           <w:lang w:val="en-GB"/>
         </w:rPr>
         <w:t xml:space="preserve">The </w:t>
       </w:r>
       <w:r>
         <w:rPr>
+          <w:color w:val="00B050"/>
           <w:lang w:val="en-GB"/>
         </w:rPr>
         <w:t xml:space="preserve">application must be implemented using </w:t>
@@ -187,6 +190,7 @@
       <w:r>
         <w:rPr>
           <w:b/>
+          <w:color w:val="00B050"/>
           <w:lang w:val="en-GB"/>
         </w:rPr>
         <w:t xml:space="preserve">ASP.NET </w:t>
@@ -194,6 +198,7 @@
       <w:r>
         <w:rPr>
           <w:b/>
+          <w:color w:val="00B050"/>
           <w:lang w:val="en-GB"/>
         </w:rPr>
         <w:t>Core</w:t>
@@ -201,33 +206,41 @@
       <w:r>
         <w:rPr>
           <w:b/>
+          <w:color w:val="00B050"/>
           <w:lang w:val="en-GB"/>
         </w:rPr>
         <w:t xml:space="preserve"> 6.0</w:t>
       </w:r>
       <w:r>
         <w:rPr>
+          <w:color w:val="00B050"/>
           <w:lang w:val="en-GB"/>
         </w:rPr>
         <w:t xml:space="preserve"> </w:t>
       </w:r>
       <w:r>
         <w:rPr>
+          <w:color w:val="00B050"/>
           <w:lang w:val="en-GB"/>
         </w:rPr>
         <w:t>F</w:t>
       </w:r>
       <w:r>
         <w:rPr>
+          <w:color w:val="00B050"/>
           <w:lang w:val="en-GB"/>
         </w:rPr>
         <w:t>ramework</w:t>
       </w:r>
       <w:r>
+        <w:rPr>
+          <w:color w:val="00B050"/>
+        </w:rPr>
         <w:t xml:space="preserve"> </w:t>
       </w:r>
       <w:r>
         <w:rPr>
+          <w:color w:val="00B050"/>
           <w:lang w:val="en-US"/>
         </w:rPr>
         <w:t xml:space="preserve">or </w:t>
@@ -235,25 +248,21 @@
       <w:r>
         <w:rPr>
           <w:b/>
-          <w:lang w:val="en-GB"/>
-        </w:rPr>
-        <w:t xml:space="preserve">ASP.NET </w:t>
-      </w:r>
-      <w:r>
-        <w:rPr>
-          <w:b/>
-          <w:lang w:val="en-GB"/>
-        </w:rPr>
-        <w:t>Core 5.0</w:t>
-      </w:r>
-      <w:r>
-        <w:rPr>
+          <w:color w:val="00B050"/>
+          <w:lang w:val="en-GB"/>
+        </w:rPr>
+        <w:t>ASP.NET Core 5.0</w:t>
+      </w:r>
+      <w:r>
+        <w:rPr>
+          <w:color w:val="00B050"/>
           <w:lang w:val="en-GB"/>
         </w:rPr>
         <w:t xml:space="preserve"> Framework</w:t>
       </w:r>
       <w:r>
         <w:rPr>
+          <w:color w:val="00B050"/>
           <w:lang w:val="en-GB"/>
         </w:rPr>
         <w:t>.</w:t>
@@ -267,11 +276,13 @@
           <w:numId w:val="26"/>
         </w:numPr>
         <w:rPr>
-          <w:lang w:val="en-GB"/>
-        </w:rPr>
-      </w:pPr>
-      <w:r>
-        <w:rPr>
+          <w:color w:val="00B050"/>
+          <w:lang w:val="en-GB"/>
+        </w:rPr>
+      </w:pPr>
+      <w:r>
+        <w:rPr>
+          <w:color w:val="00B050"/>
           <w:lang w:val="en-GB"/>
         </w:rPr>
         <w:t xml:space="preserve">The application must have at least </w:t>
@@ -280,6 +291,7 @@
         <w:rPr>
           <w:b/>
           <w:bCs/>
+          <w:color w:val="00B050"/>
           <w:lang w:val="en-GB"/>
         </w:rPr>
         <w:t>1</w:t>
@@ -288,27 +300,17 @@
         <w:rPr>
           <w:b/>
           <w:bCs/>
+          <w:color w:val="00B050"/>
           <w:lang w:val="en-GB"/>
         </w:rPr>
         <w:t>0</w:t>
       </w:r>
       <w:r>
         <w:rPr>
-          <w:lang w:val="en-GB"/>
-        </w:rPr>
-        <w:t xml:space="preserve"> </w:t>
-      </w:r>
-      <w:r>
-        <w:rPr>
-          <w:lang w:val="en-GB"/>
-        </w:rPr>
-        <w:t>web pages</w:t>
-      </w:r>
-      <w:r>
-        <w:rPr>
-          <w:lang w:val="en-GB"/>
-        </w:rPr>
-        <w:t xml:space="preserve"> (views)</w:t>
+          <w:color w:val="00B050"/>
+          <w:lang w:val="en-GB"/>
+        </w:rPr>
+        <w:t xml:space="preserve"> web pages (views)</w:t>
       </w:r>
     </w:p>
     <w:p>
@@ -319,29 +321,34 @@
           <w:numId w:val="26"/>
         </w:numPr>
         <w:rPr>
-          <w:lang w:val="en-GB"/>
-        </w:rPr>
-      </w:pPr>
-      <w:r>
-        <w:rPr>
+          <w:color w:val="00B050"/>
+          <w:lang w:val="en-GB"/>
+        </w:rPr>
+      </w:pPr>
+      <w:r>
+        <w:rPr>
+          <w:color w:val="00B050"/>
           <w:lang w:val="en-GB"/>
         </w:rPr>
         <w:t>The</w:t>
       </w:r>
       <w:r>
         <w:rPr>
+          <w:color w:val="00B050"/>
           <w:lang w:val="en-GB"/>
         </w:rPr>
         <w:t xml:space="preserve"> application must have at least </w:t>
       </w:r>
       <w:r>
         <w:rPr>
+          <w:color w:val="00B050"/>
           <w:lang w:val="en-GB"/>
         </w:rPr>
         <w:t>5</w:t>
       </w:r>
       <w:r>
         <w:rPr>
+          <w:color w:val="00B050"/>
           <w:lang w:val="en-GB"/>
         </w:rPr>
         <w:t xml:space="preserve"> </w:t>
@@ -349,6 +356,7 @@
       <w:r>
         <w:rPr>
           <w:b/>
+          <w:color w:val="00B050"/>
           <w:lang w:val="en-GB"/>
         </w:rPr>
         <w:t>entity models</w:t>
@@ -367,24 +375,28 @@
       </w:pPr>
       <w:r>
         <w:rPr>
+          <w:color w:val="00B050"/>
           <w:lang w:val="en-GB"/>
         </w:rPr>
         <w:t xml:space="preserve">The </w:t>
       </w:r>
       <w:r>
         <w:rPr>
+          <w:color w:val="00B050"/>
           <w:lang w:val="en-GB"/>
         </w:rPr>
         <w:t xml:space="preserve">application must have at least </w:t>
       </w:r>
       <w:r>
         <w:rPr>
+          <w:color w:val="00B050"/>
           <w:lang w:val="en-GB"/>
         </w:rPr>
         <w:t>5</w:t>
       </w:r>
       <w:r>
         <w:rPr>
+          <w:color w:val="00B050"/>
           <w:lang w:val="en-GB"/>
         </w:rPr>
         <w:t xml:space="preserve"> </w:t>
@@ -393,6 +405,7 @@
         <w:rPr>
           <w:b/>
           <w:bCs/>
+          <w:color w:val="00B050"/>
           <w:lang w:val="en-GB"/>
         </w:rPr>
         <w:t>controllers</w:t>
@@ -406,11 +419,13 @@
           <w:numId w:val="26"/>
         </w:numPr>
         <w:rPr>
-          <w:lang w:val="en-GB"/>
-        </w:rPr>
-      </w:pPr>
-      <w:r>
-        <w:rPr>
+          <w:color w:val="00B050"/>
+          <w:lang w:val="en-GB"/>
+        </w:rPr>
+      </w:pPr>
+      <w:r>
+        <w:rPr>
+          <w:color w:val="00B050"/>
           <w:lang w:val="en-GB"/>
         </w:rPr>
         <w:t xml:space="preserve">Use </w:t>
@@ -418,6 +433,7 @@
       <w:r>
         <w:rPr>
           <w:b/>
+          <w:color w:val="00B050"/>
           <w:lang w:val="en-GB"/>
         </w:rPr>
         <w:t>Visual Studio</w:t>
@@ -425,12 +441,14 @@
       <w:r>
         <w:rPr>
           <w:b/>
+          <w:color w:val="00B050"/>
         </w:rPr>
         <w:t xml:space="preserve"> </w:t>
       </w:r>
       <w:r>
         <w:rPr>
           <w:b/>
+          <w:color w:val="00B050"/>
           <w:lang w:val="en-US"/>
         </w:rPr>
         <w:t>20</w:t>
@@ -438,6 +456,7 @@
       <w:r>
         <w:rPr>
           <w:b/>
+          <w:color w:val="00B050"/>
           <w:lang w:val="en-US"/>
         </w:rPr>
         <w:t>22</w:t>
@@ -445,6 +464,7 @@
       <w:r>
         <w:rPr>
           <w:b/>
+          <w:color w:val="00B050"/>
           <w:lang w:val="en-US"/>
         </w:rPr>
         <w:t xml:space="preserve"> / </w:t>
@@ -453,6 +473,7 @@
         <w:rPr>
           <w:b/>
           <w:noProof/>
+          <w:color w:val="00B050"/>
           <w:lang w:val="en-US"/>
         </w:rPr>
         <w:t>JetBrains</w:t>
@@ -460,12 +481,14 @@
       <w:r>
         <w:rPr>
           <w:b/>
+          <w:color w:val="00B050"/>
           <w:lang w:val="en-US"/>
         </w:rPr>
         <w:t xml:space="preserve"> Project Rider</w:t>
       </w:r>
       <w:r>
         <w:rPr>
+          <w:color w:val="00B050"/>
           <w:lang w:val="en-GB"/>
         </w:rPr>
         <w:t>.</w:t>
@@ -479,29 +502,34 @@
           <w:numId w:val="26"/>
         </w:numPr>
         <w:rPr>
-          <w:lang w:val="en-GB"/>
-        </w:rPr>
-      </w:pPr>
-      <w:r>
-        <w:rPr>
+          <w:color w:val="00B050"/>
+          <w:lang w:val="en-GB"/>
+        </w:rPr>
+      </w:pPr>
+      <w:r>
+        <w:rPr>
+          <w:color w:val="00B050"/>
           <w:lang w:val="en-GB"/>
         </w:rPr>
         <w:t>U</w:t>
       </w:r>
       <w:r>
         <w:rPr>
+          <w:color w:val="00B050"/>
           <w:lang w:val="en-GB"/>
         </w:rPr>
         <w:t>se</w:t>
       </w:r>
       <w:r>
         <w:rPr>
+          <w:color w:val="00B050"/>
           <w:lang w:val="en-GB"/>
         </w:rPr>
         <w:t xml:space="preserve"> the</w:t>
       </w:r>
       <w:r>
         <w:rPr>
+          <w:color w:val="00B050"/>
           <w:lang w:val="en-GB"/>
         </w:rPr>
         <w:t xml:space="preserve"> </w:t>
@@ -509,12 +537,14 @@
       <w:r>
         <w:rPr>
           <w:b/>
+          <w:color w:val="00B050"/>
           <w:lang w:val="en-GB"/>
         </w:rPr>
         <w:t>Razor</w:t>
       </w:r>
       <w:r>
         <w:rPr>
+          <w:color w:val="00B050"/>
           <w:lang w:val="en-GB"/>
         </w:rPr>
         <w:t xml:space="preserve"> template engine for generating the UI</w:t>
@@ -528,13 +558,13 @@
           <w:numId w:val="26"/>
         </w:numPr>
         <w:rPr>
-          <w:color w:val="FF0000"/>
-          <w:lang w:val="en-GB"/>
-        </w:rPr>
-      </w:pPr>
-      <w:r>
-        <w:rPr>
-          <w:color w:val="FF0000"/>
+          <w:color w:val="00B050"/>
+          <w:lang w:val="en-GB"/>
+        </w:rPr>
+      </w:pPr>
+      <w:r>
+        <w:rPr>
+          <w:color w:val="00B050"/>
           <w:lang w:val="en-GB"/>
         </w:rPr>
         <w:t xml:space="preserve">Use </w:t>
@@ -542,14 +572,14 @@
       <w:r>
         <w:rPr>
           <w:b/>
-          <w:color w:val="FF0000"/>
+          <w:color w:val="00B050"/>
           <w:lang w:val="en-GB"/>
         </w:rPr>
         <w:t>sections</w:t>
       </w:r>
       <w:r>
         <w:rPr>
-          <w:color w:val="FF0000"/>
+          <w:color w:val="00B050"/>
           <w:lang w:val="en-GB"/>
         </w:rPr>
         <w:t xml:space="preserve"> and </w:t>
@@ -557,7 +587,7 @@
       <w:r>
         <w:rPr>
           <w:b/>
-          <w:color w:val="FF0000"/>
+          <w:color w:val="00B050"/>
           <w:lang w:val="en-GB"/>
         </w:rPr>
         <w:t>partial views</w:t>
@@ -565,7 +595,7 @@
       <w:r>
         <w:rPr>
           <w:bCs/>
-          <w:color w:val="FF0000"/>
+          <w:color w:val="00B050"/>
           <w:lang w:val="en-GB"/>
         </w:rPr>
         <w:t>.</w:t>
@@ -680,11 +710,13 @@
           <w:numId w:val="26"/>
         </w:numPr>
         <w:rPr>
-          <w:lang w:val="en-GB"/>
-        </w:rPr>
-      </w:pPr>
-      <w:r>
-        <w:rPr>
+          <w:color w:val="00B050"/>
+          <w:lang w:val="en-GB"/>
+        </w:rPr>
+      </w:pPr>
+      <w:r>
+        <w:rPr>
+          <w:color w:val="00B050"/>
           <w:lang w:val="en-GB"/>
         </w:rPr>
         <w:t xml:space="preserve">Use </w:t>
@@ -692,30 +724,35 @@
       <w:r>
         <w:rPr>
           <w:b/>
+          <w:color w:val="00B050"/>
           <w:lang w:val="en-GB"/>
         </w:rPr>
         <w:t>Microsoft SQL Server</w:t>
       </w:r>
       <w:r>
         <w:rPr>
+          <w:color w:val="00B050"/>
           <w:lang w:val="en-GB"/>
         </w:rPr>
         <w:t xml:space="preserve"> as </w:t>
       </w:r>
       <w:r>
         <w:rPr>
+          <w:color w:val="00B050"/>
           <w:lang w:val="en-GB"/>
         </w:rPr>
         <w:t>D</w:t>
       </w:r>
       <w:r>
         <w:rPr>
+          <w:color w:val="00B050"/>
           <w:lang w:val="en-GB"/>
         </w:rPr>
         <w:t>atabase</w:t>
       </w:r>
       <w:r>
         <w:rPr>
+          <w:color w:val="00B050"/>
           <w:lang w:val="en-GB"/>
         </w:rPr>
         <w:t xml:space="preserve"> Service</w:t>
@@ -747,11 +784,13 @@
           <w:numId w:val="26"/>
         </w:numPr>
         <w:rPr>
-          <w:lang w:val="en-GB"/>
-        </w:rPr>
-      </w:pPr>
-      <w:r>
-        <w:rPr>
+          <w:color w:val="00B050"/>
+          <w:lang w:val="en-GB"/>
+        </w:rPr>
+      </w:pPr>
+      <w:r>
+        <w:rPr>
+          <w:color w:val="00B050"/>
           <w:lang w:val="en-GB"/>
         </w:rPr>
         <w:t xml:space="preserve">Use </w:t>
@@ -759,6 +798,7 @@
       <w:r>
         <w:rPr>
           <w:b/>
+          <w:color w:val="00B050"/>
           <w:lang w:val="en-GB"/>
         </w:rPr>
         <w:t xml:space="preserve">Entity Framework </w:t>
@@ -766,24 +806,28 @@
       <w:r>
         <w:rPr>
           <w:b/>
+          <w:color w:val="00B050"/>
           <w:lang w:val="en-GB"/>
         </w:rPr>
         <w:t>Core</w:t>
       </w:r>
       <w:r>
         <w:rPr>
+          <w:color w:val="00B050"/>
           <w:lang w:val="en-GB"/>
         </w:rPr>
         <w:t xml:space="preserve"> to access you</w:t>
       </w:r>
       <w:r>
         <w:rPr>
+          <w:color w:val="00B050"/>
           <w:lang w:val="en-GB"/>
         </w:rPr>
         <w:t>r</w:t>
       </w:r>
       <w:r>
         <w:rPr>
+          <w:color w:val="00B050"/>
           <w:lang w:val="en-GB"/>
         </w:rPr>
         <w:t xml:space="preserve"> database</w:t>
@@ -797,11 +841,13 @@
           <w:numId w:val="26"/>
         </w:numPr>
         <w:rPr>
-          <w:lang w:val="en-GB"/>
-        </w:rPr>
-      </w:pPr>
-      <w:r>
-        <w:rPr>
+          <w:color w:val="00B050"/>
+          <w:lang w:val="en-GB"/>
+        </w:rPr>
+      </w:pPr>
+      <w:r>
+        <w:rPr>
+          <w:color w:val="00B050"/>
           <w:lang w:val="en-GB"/>
         </w:rPr>
         <w:t>If you need additional connectors to other databases, feel free to use them</w:t>
@@ -815,11 +861,13 @@
           <w:numId w:val="26"/>
         </w:numPr>
         <w:rPr>
-          <w:lang w:val="en-GB"/>
-        </w:rPr>
-      </w:pPr>
-      <w:r>
-        <w:rPr>
+          <w:color w:val="00B050"/>
+          <w:lang w:val="en-GB"/>
+        </w:rPr>
+      </w:pPr>
+      <w:r>
+        <w:rPr>
+          <w:color w:val="00B050"/>
           <w:lang w:val="en-GB"/>
         </w:rPr>
         <w:t xml:space="preserve">Use </w:t>
@@ -827,6 +875,7 @@
       <w:r>
         <w:rPr>
           <w:b/>
+          <w:color w:val="00B050"/>
           <w:lang w:val="en-GB"/>
         </w:rPr>
         <w:t xml:space="preserve">MVC </w:t>
@@ -834,6 +883,7 @@
       <w:r>
         <w:rPr>
           <w:b/>
+          <w:color w:val="00B050"/>
           <w:lang w:val="en-GB"/>
         </w:rPr>
         <w:t>A</w:t>
@@ -841,36 +891,42 @@
       <w:r>
         <w:rPr>
           <w:b/>
+          <w:color w:val="00B050"/>
           <w:lang w:val="en-GB"/>
         </w:rPr>
         <w:t>reas</w:t>
       </w:r>
       <w:r>
         <w:rPr>
+          <w:color w:val="00B050"/>
           <w:lang w:val="en-GB"/>
         </w:rPr>
         <w:t xml:space="preserve"> </w:t>
       </w:r>
       <w:r>
         <w:rPr>
+          <w:color w:val="00B050"/>
           <w:lang w:val="en-GB"/>
         </w:rPr>
         <w:t xml:space="preserve">to separate different parts of your application </w:t>
       </w:r>
       <w:r>
         <w:rPr>
+          <w:color w:val="00B050"/>
           <w:lang w:val="en-GB"/>
         </w:rPr>
         <w:t xml:space="preserve">(e.g. </w:t>
       </w:r>
       <w:r>
         <w:rPr>
+          <w:color w:val="00B050"/>
           <w:lang w:val="en-GB"/>
         </w:rPr>
         <w:t xml:space="preserve">area </w:t>
       </w:r>
       <w:r>
         <w:rPr>
+          <w:color w:val="00B050"/>
           <w:lang w:val="en-GB"/>
         </w:rPr>
         <w:t>for administration)</w:t>
@@ -884,11 +940,13 @@
           <w:numId w:val="26"/>
         </w:numPr>
         <w:rPr>
-          <w:lang w:val="en-GB"/>
-        </w:rPr>
-      </w:pPr>
-      <w:r>
-        <w:rPr>
+          <w:color w:val="00B050"/>
+          <w:lang w:val="en-GB"/>
+        </w:rPr>
+      </w:pPr>
+      <w:r>
+        <w:rPr>
+          <w:color w:val="00B050"/>
           <w:lang w:val="en-GB"/>
         </w:rPr>
         <w:t xml:space="preserve">Adapt the default </w:t>
@@ -896,6 +954,7 @@
       <w:r>
         <w:rPr>
           <w:b/>
+          <w:color w:val="00B050"/>
           <w:lang w:val="en-GB"/>
         </w:rPr>
         <w:t xml:space="preserve">ASP.NET </w:t>
@@ -903,6 +962,7 @@
       <w:r>
         <w:rPr>
           <w:b/>
+          <w:color w:val="00B050"/>
           <w:lang w:val="en-GB"/>
         </w:rPr>
         <w:t>Core</w:t>
@@ -910,12 +970,14 @@
       <w:r>
         <w:rPr>
           <w:b/>
+          <w:color w:val="00B050"/>
           <w:lang w:val="en-GB"/>
         </w:rPr>
         <w:t xml:space="preserve"> site template</w:t>
       </w:r>
       <w:r>
         <w:rPr>
+          <w:color w:val="00B050"/>
           <w:lang w:val="en-GB"/>
         </w:rPr>
         <w:t xml:space="preserve"> or get another free theme</w:t>
@@ -929,11 +991,13 @@
           <w:numId w:val="26"/>
         </w:numPr>
         <w:rPr>
-          <w:lang w:val="en-GB"/>
-        </w:rPr>
-      </w:pPr>
-      <w:r>
-        <w:rPr>
+          <w:color w:val="00B050"/>
+          <w:lang w:val="en-GB"/>
+        </w:rPr>
+      </w:pPr>
+      <w:r>
+        <w:rPr>
+          <w:color w:val="00B050"/>
           <w:lang w:val="en-GB"/>
         </w:rPr>
         <w:t xml:space="preserve">Use responsive design based on </w:t>
@@ -941,6 +1005,7 @@
       <w:r>
         <w:rPr>
           <w:b/>
+          <w:color w:val="00B050"/>
           <w:lang w:val="en-GB"/>
         </w:rPr>
         <w:t>Twitter Bootstrap</w:t>
@@ -948,6 +1013,7 @@
       <w:r>
         <w:rPr>
           <w:b/>
+          <w:color w:val="00B050"/>
           <w:lang w:val="en-GB"/>
         </w:rPr>
         <w:t xml:space="preserve"> </w:t>
@@ -955,6 +1021,7 @@
       <w:r>
         <w:rPr>
           <w:b/>
+          <w:color w:val="00B050"/>
           <w:lang w:val="en-US"/>
         </w:rPr>
         <w:t>/</w:t>
@@ -962,6 +1029,7 @@
       <w:r>
         <w:rPr>
           <w:b/>
+          <w:color w:val="00B050"/>
           <w:lang w:val="en-US"/>
         </w:rPr>
         <w:t xml:space="preserve"> </w:t>
@@ -969,6 +1037,7 @@
       <w:r>
         <w:rPr>
           <w:b/>
+          <w:color w:val="00B050"/>
           <w:lang w:val="en-US"/>
         </w:rPr>
         <w:t>Google M</w:t>
@@ -976,6 +1045,7 @@
       <w:r>
         <w:rPr>
           <w:b/>
+          <w:color w:val="00B050"/>
           <w:lang w:val="en-US"/>
         </w:rPr>
         <w:t>aterial design</w:t>
@@ -989,11 +1059,13 @@
           <w:numId w:val="26"/>
         </w:numPr>
         <w:rPr>
-          <w:lang w:val="en-GB"/>
-        </w:rPr>
-      </w:pPr>
-      <w:r>
-        <w:rPr>
+          <w:color w:val="00B050"/>
+          <w:lang w:val="en-GB"/>
+        </w:rPr>
+      </w:pPr>
+      <w:r>
+        <w:rPr>
+          <w:color w:val="00B050"/>
           <w:lang w:val="en-US"/>
         </w:rPr>
         <w:t>Or just design your own</w:t>
@@ -1007,11 +1079,13 @@
           <w:numId w:val="26"/>
         </w:numPr>
         <w:rPr>
-          <w:lang w:val="en-GB"/>
-        </w:rPr>
-      </w:pPr>
-      <w:r>
-        <w:rPr>
+          <w:color w:val="00B050"/>
+          <w:lang w:val="en-GB"/>
+        </w:rPr>
+      </w:pPr>
+      <w:r>
+        <w:rPr>
+          <w:color w:val="00B050"/>
           <w:lang w:val="en-GB"/>
         </w:rPr>
         <w:t xml:space="preserve">Use the standard </w:t>
@@ -1019,12 +1093,14 @@
       <w:r>
         <w:rPr>
           <w:b/>
+          <w:color w:val="00B050"/>
           <w:lang w:val="en-GB"/>
         </w:rPr>
         <w:t>ASP.NET Identity System</w:t>
       </w:r>
       <w:r>
         <w:rPr>
+          <w:color w:val="00B050"/>
           <w:lang w:val="en-GB"/>
         </w:rPr>
         <w:t xml:space="preserve"> for managing </w:t>
@@ -1032,6 +1108,7 @@
       <w:r>
         <w:rPr>
           <w:b/>
+          <w:color w:val="00B050"/>
           <w:lang w:val="en-GB"/>
         </w:rPr>
         <w:t>U</w:t>
@@ -1039,12 +1116,14 @@
       <w:r>
         <w:rPr>
           <w:b/>
+          <w:color w:val="00B050"/>
           <w:lang w:val="en-GB"/>
         </w:rPr>
         <w:t>sers</w:t>
       </w:r>
       <w:r>
         <w:rPr>
+          <w:color w:val="00B050"/>
           <w:lang w:val="en-GB"/>
         </w:rPr>
         <w:t xml:space="preserve"> and </w:t>
@@ -1052,6 +1131,7 @@
       <w:r>
         <w:rPr>
           <w:b/>
+          <w:color w:val="00B050"/>
           <w:lang w:val="en-GB"/>
         </w:rPr>
         <w:t>R</w:t>
@@ -1059,6 +1139,7 @@
       <w:r>
         <w:rPr>
           <w:b/>
+          <w:color w:val="00B050"/>
           <w:lang w:val="en-GB"/>
         </w:rPr>
         <w:t>oles</w:t>
@@ -1072,27 +1153,27 @@
           <w:numId w:val="26"/>
         </w:numPr>
         <w:rPr>
-          <w:color w:val="FF0000"/>
-          <w:lang w:val="en-GB"/>
-        </w:rPr>
-      </w:pPr>
-      <w:r>
-        <w:rPr>
-          <w:color w:val="FF0000"/>
+          <w:color w:val="00B050"/>
+          <w:lang w:val="en-GB"/>
+        </w:rPr>
+      </w:pPr>
+      <w:r>
+        <w:rPr>
+          <w:color w:val="00B050"/>
           <w:lang w:val="en-GB"/>
         </w:rPr>
         <w:t xml:space="preserve">Your registered users should have at least one of </w:t>
       </w:r>
       <w:r>
         <w:rPr>
-          <w:color w:val="FF0000"/>
+          <w:color w:val="00B050"/>
           <w:lang w:val="en-GB"/>
         </w:rPr>
         <w:t>these</w:t>
       </w:r>
       <w:r>
         <w:rPr>
-          <w:color w:val="FF0000"/>
+          <w:color w:val="00B050"/>
           <w:lang w:val="en-GB"/>
         </w:rPr>
         <w:t xml:space="preserve"> roles: </w:t>
@@ -1100,7 +1181,7 @@
       <w:r>
         <w:rPr>
           <w:b/>
-          <w:color w:val="FF0000"/>
+          <w:color w:val="00B050"/>
           <w:lang w:val="en-GB"/>
         </w:rPr>
         <w:t>U</w:t>
@@ -1108,14 +1189,14 @@
       <w:r>
         <w:rPr>
           <w:b/>
-          <w:color w:val="FF0000"/>
+          <w:color w:val="00B050"/>
           <w:lang w:val="en-GB"/>
         </w:rPr>
         <w:t>ser</w:t>
       </w:r>
       <w:r>
         <w:rPr>
-          <w:color w:val="FF0000"/>
+          <w:color w:val="00B050"/>
           <w:lang w:val="en-GB"/>
         </w:rPr>
         <w:t xml:space="preserve"> and </w:t>
@@ -1123,7 +1204,7 @@
       <w:r>
         <w:rPr>
           <w:b/>
-          <w:color w:val="FF0000"/>
+          <w:color w:val="00B050"/>
           <w:lang w:val="en-GB"/>
         </w:rPr>
         <w:t>A</w:t>
@@ -1131,7 +1212,7 @@
       <w:r>
         <w:rPr>
           <w:b/>
-          <w:color w:val="FF0000"/>
+          <w:color w:val="00B050"/>
           <w:lang w:val="en-GB"/>
         </w:rPr>
         <w:t>dministrator</w:t>
@@ -1175,17 +1256,20 @@
           <w:numId w:val="26"/>
         </w:numPr>
         <w:rPr>
-          <w:lang w:val="en-GB"/>
-        </w:rPr>
-      </w:pPr>
-      <w:r>
-        <w:rPr>
+          <w:color w:val="00B050"/>
+          <w:lang w:val="en-GB"/>
+        </w:rPr>
+      </w:pPr>
+      <w:r>
+        <w:rPr>
+          <w:color w:val="00B050"/>
           <w:lang w:val="en-GB"/>
         </w:rPr>
         <w:t>Optionally, u</w:t>
       </w:r>
       <w:r>
         <w:rPr>
+          <w:color w:val="00B050"/>
           <w:lang w:val="en-GB"/>
         </w:rPr>
         <w:t xml:space="preserve">se </w:t>
@@ -1193,6 +1277,7 @@
       <w:r>
         <w:rPr>
           <w:b/>
+          <w:color w:val="00B050"/>
           <w:lang w:val="en-GB"/>
         </w:rPr>
         <w:t xml:space="preserve">AJAX </w:t>
@@ -1200,6 +1285,7 @@
       <w:r>
         <w:rPr>
           <w:bCs/>
+          <w:color w:val="00B050"/>
           <w:lang w:val="en-GB"/>
         </w:rPr>
         <w:t>request to asynchronously load and display data</w:t>
@@ -1207,6 +1293,7 @@
       <w:r>
         <w:rPr>
           <w:b/>
+          <w:color w:val="00B050"/>
           <w:lang w:val="en-GB"/>
         </w:rPr>
         <w:t xml:space="preserve"> </w:t>
@@ -1214,26 +1301,14 @@
       <w:r>
         <w:rPr>
           <w:bCs/>
-          <w:lang w:val="en-GB"/>
-        </w:rPr>
-        <w:t>somewh</w:t>
-      </w:r>
-      <w:r>
-        <w:rPr>
-          <w:bCs/>
-          <w:lang w:val="en-GB"/>
-        </w:rPr>
-        <w:t>er</w:t>
-      </w:r>
-      <w:r>
-        <w:rPr>
-          <w:bCs/>
-          <w:lang w:val="en-GB"/>
-        </w:rPr>
-        <w:t>e in</w:t>
-      </w:r>
-      <w:r>
-        <w:rPr>
+          <w:color w:val="00B050"/>
+          <w:lang w:val="en-GB"/>
+        </w:rPr>
+        <w:t>somewhere in</w:t>
+      </w:r>
+      <w:r>
+        <w:rPr>
+          <w:color w:val="00B050"/>
           <w:lang w:val="en-GB"/>
         </w:rPr>
         <w:t xml:space="preserve"> your application</w:t>
@@ -1247,13 +1322,13 @@
           <w:numId w:val="26"/>
         </w:numPr>
         <w:rPr>
-          <w:color w:val="FF0000"/>
-          <w:lang w:val="en-GB"/>
-        </w:rPr>
-      </w:pPr>
-      <w:r>
-        <w:rPr>
-          <w:color w:val="FF0000"/>
+          <w:color w:val="00B050"/>
+          <w:lang w:val="en-GB"/>
+        </w:rPr>
+      </w:pPr>
+      <w:r>
+        <w:rPr>
+          <w:color w:val="00B050"/>
           <w:lang w:val="en-GB"/>
         </w:rPr>
         <w:t xml:space="preserve">Write </w:t>
@@ -1261,7 +1336,7 @@
       <w:r>
         <w:rPr>
           <w:b/>
-          <w:color w:val="FF0000"/>
+          <w:color w:val="00B050"/>
           <w:lang w:val="en-GB"/>
         </w:rPr>
         <w:t>U</w:t>
@@ -1269,7 +1344,7 @@
       <w:r>
         <w:rPr>
           <w:b/>
-          <w:color w:val="FF0000"/>
+          <w:color w:val="00B050"/>
           <w:lang w:val="en-GB"/>
         </w:rPr>
         <w:t xml:space="preserve">nit </w:t>
@@ -1277,7 +1352,7 @@
       <w:r>
         <w:rPr>
           <w:b/>
-          <w:color w:val="FF0000"/>
+          <w:color w:val="00B050"/>
           <w:lang w:val="en-GB"/>
         </w:rPr>
         <w:t>T</w:t>
@@ -1285,14 +1360,14 @@
       <w:r>
         <w:rPr>
           <w:b/>
-          <w:color w:val="FF0000"/>
+          <w:color w:val="00B050"/>
           <w:lang w:val="en-GB"/>
         </w:rPr>
         <w:t>ests</w:t>
       </w:r>
       <w:r>
         <w:rPr>
-          <w:color w:val="FF0000"/>
+          <w:color w:val="00B050"/>
           <w:lang w:val="en-GB"/>
         </w:rPr>
         <w:t xml:space="preserve"> for your logic, controllers, actions, helpers, etc.</w:t>
@@ -1306,11 +1381,13 @@
           <w:numId w:val="26"/>
         </w:numPr>
         <w:rPr>
-          <w:lang w:val="en-GB"/>
-        </w:rPr>
-      </w:pPr>
-      <w:r>
-        <w:rPr>
+          <w:color w:val="00B050"/>
+          <w:lang w:val="en-GB"/>
+        </w:rPr>
+      </w:pPr>
+      <w:r>
+        <w:rPr>
+          <w:color w:val="00B050"/>
           <w:lang w:val="en-GB"/>
         </w:rPr>
         <w:t xml:space="preserve">You should </w:t>
@@ -1319,12 +1396,14 @@
         <w:rPr>
           <w:b/>
           <w:bCs/>
+          <w:color w:val="00B050"/>
           <w:lang w:val="en-GB"/>
         </w:rPr>
         <w:t>cover</w:t>
       </w:r>
       <w:r>
         <w:rPr>
+          <w:color w:val="00B050"/>
           <w:lang w:val="en-GB"/>
         </w:rPr>
         <w:t xml:space="preserve"> at least </w:t>
@@ -1333,6 +1412,7 @@
         <w:rPr>
           <w:b/>
           <w:bCs/>
+          <w:color w:val="00B050"/>
         </w:rPr>
         <w:t>65</w:t>
       </w:r>
@@ -1340,24 +1420,28 @@
         <w:rPr>
           <w:b/>
           <w:bCs/>
+          <w:color w:val="00B050"/>
           <w:lang w:val="en-GB"/>
         </w:rPr>
         <w:t>%</w:t>
       </w:r>
       <w:r>
         <w:rPr>
+          <w:color w:val="00B050"/>
           <w:lang w:val="en-GB"/>
         </w:rPr>
         <w:t xml:space="preserve"> of your </w:t>
       </w:r>
       <w:r>
         <w:rPr>
+          <w:color w:val="00B050"/>
           <w:lang w:val="en-GB"/>
         </w:rPr>
         <w:t xml:space="preserve">business </w:t>
       </w:r>
       <w:r>
         <w:rPr>
+          <w:color w:val="00B050"/>
           <w:lang w:val="en-GB"/>
         </w:rPr>
         <w:t>logic.</w:t>
@@ -1371,17 +1455,20 @@
           <w:numId w:val="26"/>
         </w:numPr>
         <w:rPr>
-          <w:lang w:val="en-GB"/>
-        </w:rPr>
-      </w:pPr>
-      <w:r>
-        <w:rPr>
+          <w:color w:val="00B050"/>
+          <w:lang w:val="en-GB"/>
+        </w:rPr>
+      </w:pPr>
+      <w:r>
+        <w:rPr>
+          <w:color w:val="00B050"/>
           <w:lang w:val="en-GB"/>
         </w:rPr>
         <w:t>Implement</w:t>
       </w:r>
       <w:r>
         <w:rPr>
+          <w:color w:val="00B050"/>
           <w:lang w:val="en-GB"/>
         </w:rPr>
         <w:t xml:space="preserve"> </w:t>
@@ -1389,12 +1476,14 @@
       <w:r>
         <w:rPr>
           <w:b/>
+          <w:color w:val="00B050"/>
           <w:lang w:val="en-GB"/>
         </w:rPr>
         <w:t>error handling</w:t>
       </w:r>
       <w:r>
         <w:rPr>
+          <w:color w:val="00B050"/>
           <w:lang w:val="en-GB"/>
         </w:rPr>
         <w:t xml:space="preserve"> and </w:t>
@@ -1402,18 +1491,21 @@
       <w:r>
         <w:rPr>
           <w:b/>
+          <w:color w:val="00B050"/>
           <w:lang w:val="en-GB"/>
         </w:rPr>
         <w:t>data validation</w:t>
       </w:r>
       <w:r>
         <w:rPr>
+          <w:color w:val="00B050"/>
           <w:lang w:val="en-GB"/>
         </w:rPr>
         <w:t xml:space="preserve"> to avoid crashes when invali</w:t>
       </w:r>
       <w:r>
         <w:rPr>
+          <w:color w:val="00B050"/>
           <w:lang w:val="en-GB"/>
         </w:rPr>
         <w:t>d data is entered</w:t>
@@ -1427,17 +1519,20 @@
           <w:numId w:val="26"/>
         </w:numPr>
         <w:rPr>
-          <w:lang w:val="en-GB"/>
-        </w:rPr>
-      </w:pPr>
-      <w:r>
-        <w:rPr>
+          <w:color w:val="00B050"/>
+          <w:lang w:val="en-GB"/>
+        </w:rPr>
+      </w:pPr>
+      <w:r>
+        <w:rPr>
+          <w:color w:val="00B050"/>
           <w:lang w:val="en-GB"/>
         </w:rPr>
         <w:t>B</w:t>
       </w:r>
       <w:r>
         <w:rPr>
+          <w:color w:val="00B050"/>
           <w:lang w:val="en-GB"/>
         </w:rPr>
         <w:t xml:space="preserve">oth </w:t>
@@ -1445,12 +1540,14 @@
       <w:r>
         <w:rPr>
           <w:b/>
+          <w:color w:val="00B050"/>
           <w:lang w:val="en-GB"/>
         </w:rPr>
         <w:t>client-side</w:t>
       </w:r>
       <w:r>
         <w:rPr>
+          <w:color w:val="00B050"/>
           <w:lang w:val="en-GB"/>
         </w:rPr>
         <w:t xml:space="preserve"> and </w:t>
@@ -1458,12 +1555,14 @@
       <w:r>
         <w:rPr>
           <w:b/>
+          <w:color w:val="00B050"/>
           <w:lang w:val="en-GB"/>
         </w:rPr>
         <w:t>server-side</w:t>
       </w:r>
       <w:r>
         <w:rPr>
+          <w:color w:val="00B050"/>
           <w:lang w:val="en-GB"/>
         </w:rPr>
         <w:t>, even at the database(s)</w:t>
@@ -1544,6 +1643,7 @@
           <w:rStyle w:val="Strong"/>
           <w:b w:val="0"/>
           <w:bCs w:val="0"/>
+          <w:color w:val="00B050"/>
           <w:lang w:val="en-GB"/>
         </w:rPr>
       </w:pPr>
@@ -1551,6 +1651,7 @@
         <w:rPr>
           <w:rStyle w:val="Strong"/>
           <w:b w:val="0"/>
+          <w:color w:val="00B050"/>
           <w:lang w:val="en-GB"/>
         </w:rPr>
         <w:t xml:space="preserve">Use </w:t>
@@ -1559,6 +1660,7 @@
         <w:rPr>
           <w:rStyle w:val="Strong"/>
           <w:noProof/>
+          <w:color w:val="00B050"/>
           <w:lang w:val="en-US"/>
         </w:rPr>
         <w:t>Dependency Injection</w:t>
@@ -1575,6 +1677,7 @@
           <w:rStyle w:val="Strong"/>
           <w:b w:val="0"/>
           <w:bCs w:val="0"/>
+          <w:color w:val="00B050"/>
           <w:lang w:val="en-GB"/>
         </w:rPr>
       </w:pPr>
@@ -1583,6 +1686,7 @@
           <w:rStyle w:val="Strong"/>
           <w:b w:val="0"/>
           <w:noProof/>
+          <w:color w:val="00B050"/>
           <w:lang w:val="en-US"/>
         </w:rPr>
         <w:t>The built-in one in ASP.NET Core is perfectly fine</w:t>
@@ -1757,15 +1861,7 @@
           <w:color w:val="FF0000"/>
           <w:lang w:val="en-US"/>
         </w:rPr>
-        <w:t>C</w:t>
-      </w:r>
-      <w:r>
-        <w:rPr>
-          <w:rStyle w:val="Strong"/>
-          <w:color w:val="FF0000"/>
-          <w:lang w:val="en-US"/>
-        </w:rPr>
-        <w:t>SRF</w:t>
+        <w:t xml:space="preserve"> </w:t>
       </w:r>
       <w:r>
         <w:rPr>
@@ -1774,7 +1870,7 @@
           <w:color w:val="FF0000"/>
           <w:lang w:val="en-US"/>
         </w:rPr>
-        <w:t xml:space="preserve">, </w:t>
+        <w:t xml:space="preserve"> </w:t>
       </w:r>
       <w:r>
         <w:rPr>
@@ -1823,12 +1919,14 @@
         <w:rPr>
           <w:rStyle w:val="Strong"/>
           <w:b w:val="0"/>
+          <w:color w:val="00B050"/>
           <w:lang w:val="en-US"/>
         </w:rPr>
       </w:pPr>
       <w:r>
         <w:rPr>
           <w:rStyle w:val="Strong"/>
+          <w:color w:val="00B050"/>
           <w:lang w:val="en-US"/>
         </w:rPr>
         <w:t xml:space="preserve">DO NOT </w:t>
@@ -1837,6 +1935,7 @@
         <w:rPr>
           <w:rStyle w:val="Strong"/>
           <w:b w:val="0"/>
+          <w:color w:val="00B050"/>
           <w:lang w:val="en-US"/>
         </w:rPr>
         <w:t>use the project developed during the lectures by the lecturer. Try to do something different.</w:t>
@@ -1859,11 +1958,13 @@
     <w:p>
       <w:pPr>
         <w:rPr>
-          <w:lang w:val="en-US"/>
-        </w:rPr>
-      </w:pPr>
-      <w:r>
-        <w:rPr>
+          <w:color w:val="00B050"/>
+          <w:lang w:val="en-US"/>
+        </w:rPr>
+      </w:pPr>
+      <w:r>
+        <w:rPr>
+          <w:color w:val="00B050"/>
           <w:lang w:val="en-US"/>
         </w:rPr>
         <w:t xml:space="preserve">Your Project </w:t>
@@ -1872,12 +1973,14 @@
         <w:rPr>
           <w:b/>
           <w:bCs/>
+          <w:color w:val="00B050"/>
           <w:lang w:val="en-US"/>
         </w:rPr>
         <w:t>MUST</w:t>
       </w:r>
       <w:r>
         <w:rPr>
+          <w:color w:val="00B050"/>
           <w:lang w:val="en-US"/>
         </w:rPr>
         <w:t xml:space="preserve"> have a well-structured </w:t>
@@ -1886,12 +1989,14 @@
         <w:rPr>
           <w:b/>
           <w:bCs/>
+          <w:color w:val="00B050"/>
           <w:lang w:val="en-US"/>
         </w:rPr>
         <w:t>Architecture</w:t>
       </w:r>
       <w:r>
         <w:rPr>
+          <w:color w:val="00B050"/>
           <w:lang w:val="en-US"/>
         </w:rPr>
         <w:t xml:space="preserve"> and a well-configured </w:t>
@@ -1900,18 +2005,21 @@
         <w:rPr>
           <w:b/>
           <w:bCs/>
+          <w:color w:val="00B050"/>
           <w:lang w:val="en-US"/>
         </w:rPr>
         <w:t>Control Flow</w:t>
       </w:r>
       <w:r>
         <w:rPr>
+          <w:color w:val="00B050"/>
           <w:lang w:val="en-US"/>
         </w:rPr>
         <w:t>.</w:t>
       </w:r>
       <w:r>
         <w:rPr>
+          <w:color w:val="00B050"/>
           <w:lang w:val="en-US"/>
         </w:rPr>
         <w:t xml:space="preserve"> </w:t>
@@ -1926,11 +2034,13 @@
         <w:spacing w:before="120" w:after="120" w:line="240" w:lineRule="auto"/>
         <w:jc w:val="both"/>
         <w:rPr>
-          <w:lang w:val="en-US"/>
-        </w:rPr>
-      </w:pPr>
-      <w:r>
-        <w:rPr>
+          <w:color w:val="FF0000"/>
+          <w:lang w:val="en-US"/>
+        </w:rPr>
+      </w:pPr>
+      <w:r>
+        <w:rPr>
+          <w:color w:val="FF0000"/>
           <w:lang w:val="en-US"/>
         </w:rPr>
         <w:lastRenderedPageBreak/>
@@ -1938,30 +2048,35 @@
       </w:r>
       <w:r>
         <w:rPr>
+          <w:color w:val="FF0000"/>
           <w:lang w:val="en-US"/>
         </w:rPr>
         <w:t>bject</w:t>
       </w:r>
       <w:r>
         <w:rPr>
+          <w:color w:val="FF0000"/>
           <w:lang w:val="en-US"/>
         </w:rPr>
         <w:t>-</w:t>
       </w:r>
       <w:r>
         <w:rPr>
+          <w:color w:val="FF0000"/>
           <w:lang w:val="en-US"/>
         </w:rPr>
         <w:t>Oriented</w:t>
       </w:r>
       <w:r>
         <w:rPr>
+          <w:color w:val="FF0000"/>
           <w:lang w:val="en-US"/>
         </w:rPr>
         <w:t xml:space="preserve"> design</w:t>
       </w:r>
       <w:r>
         <w:rPr>
+          <w:color w:val="FF0000"/>
           <w:lang w:val="en-US"/>
         </w:rPr>
         <w:t xml:space="preserve"> and </w:t>
@@ -1970,24 +2085,28 @@
         <w:rPr>
           <w:b/>
           <w:bCs/>
+          <w:color w:val="FF0000"/>
           <w:lang w:val="en-US"/>
         </w:rPr>
         <w:t>high-quality code</w:t>
       </w:r>
       <w:r>
         <w:rPr>
+          <w:color w:val="FF0000"/>
           <w:lang w:val="en-US"/>
         </w:rPr>
         <w:t xml:space="preserve"> for the </w:t>
       </w:r>
       <w:r>
         <w:rPr>
+          <w:color w:val="FF0000"/>
           <w:lang w:val="en-US"/>
         </w:rPr>
         <w:t>Web application</w:t>
       </w:r>
       <w:r>
         <w:rPr>
+          <w:color w:val="FF0000"/>
           <w:lang w:val="en-US"/>
         </w:rPr>
         <w:t>:</w:t>
@@ -2002,47 +2121,27 @@
         <w:spacing w:before="120" w:after="120" w:line="240" w:lineRule="auto"/>
         <w:jc w:val="both"/>
         <w:rPr>
-          <w:lang w:val="en-US"/>
-        </w:rPr>
-      </w:pPr>
-      <w:r>
-        <w:rPr>
-          <w:lang w:val="en-US"/>
-        </w:rPr>
-        <w:t>Use the OOP principles</w:t>
-      </w:r>
-      <w:r>
-        <w:rPr>
-          <w:lang w:val="en-US"/>
-        </w:rPr>
-        <w:t xml:space="preserve"> </w:t>
-      </w:r>
-      <w:r>
-        <w:rPr>
-          <w:lang w:val="en-US"/>
-        </w:rPr>
-        <w:t>properly: data encapsulation,</w:t>
-      </w:r>
-      <w:r>
-        <w:rPr>
-          <w:lang w:val="en-US"/>
-        </w:rPr>
-        <w:t xml:space="preserve"> </w:t>
-      </w:r>
-      <w:r>
-        <w:rPr>
-          <w:lang w:val="en-US"/>
-        </w:rPr>
-        <w:t>inheritance, abstraction</w:t>
-      </w:r>
-      <w:r>
-        <w:rPr>
+          <w:color w:val="FF0000"/>
+          <w:lang w:val="en-US"/>
+        </w:rPr>
+      </w:pPr>
+      <w:r>
+        <w:rPr>
+          <w:color w:val="FF0000"/>
+          <w:lang w:val="en-US"/>
+        </w:rPr>
+        <w:t>Use the OOP principles properly: data encapsulation, inheritance, abstraction</w:t>
+      </w:r>
+      <w:r>
+        <w:rPr>
+          <w:color w:val="FF0000"/>
           <w:lang w:val="en-US"/>
         </w:rPr>
         <w:t>,</w:t>
       </w:r>
       <w:r>
         <w:rPr>
+          <w:color w:val="FF0000"/>
           <w:lang w:val="en-US"/>
         </w:rPr>
         <w:t xml:space="preserve"> and polymorphism</w:t>
@@ -2057,11 +2156,13 @@
         <w:spacing w:before="120" w:after="120" w:line="240" w:lineRule="auto"/>
         <w:jc w:val="both"/>
         <w:rPr>
-          <w:lang w:val="en-US"/>
-        </w:rPr>
-      </w:pPr>
-      <w:r>
-        <w:rPr>
+          <w:color w:val="FF0000"/>
+          <w:lang w:val="en-US"/>
+        </w:rPr>
+      </w:pPr>
+      <w:r>
+        <w:rPr>
+          <w:color w:val="FF0000"/>
           <w:lang w:val="en-US"/>
         </w:rPr>
         <w:t>Use exception handling properly</w:t>
@@ -2076,17 +2177,20 @@
         <w:spacing w:before="120" w:after="120" w:line="240" w:lineRule="auto"/>
         <w:jc w:val="both"/>
         <w:rPr>
-          <w:lang w:val="en-US"/>
-        </w:rPr>
-      </w:pPr>
-      <w:r>
-        <w:rPr>
+          <w:color w:val="FF0000"/>
+          <w:lang w:val="en-US"/>
+        </w:rPr>
+      </w:pPr>
+      <w:r>
+        <w:rPr>
+          <w:color w:val="FF0000"/>
           <w:lang w:val="en-US"/>
         </w:rPr>
         <w:t>Follow the principles of str</w:t>
       </w:r>
       <w:r>
         <w:rPr>
+          <w:color w:val="FF0000"/>
           <w:lang w:val="en-US"/>
         </w:rPr>
         <w:t>ong cohesion and loose coupling</w:t>
@@ -2101,17 +2205,20 @@
         <w:spacing w:before="120" w:after="120" w:line="240" w:lineRule="auto"/>
         <w:jc w:val="both"/>
         <w:rPr>
-          <w:lang w:val="en-US"/>
-        </w:rPr>
-      </w:pPr>
-      <w:r>
-        <w:rPr>
+          <w:color w:val="FF0000"/>
+          <w:lang w:val="en-US"/>
+        </w:rPr>
+      </w:pPr>
+      <w:r>
+        <w:rPr>
+          <w:color w:val="FF0000"/>
           <w:lang w:val="en-US"/>
         </w:rPr>
         <w:t>Correctly format and structure your code, name your identif</w:t>
       </w:r>
       <w:r>
         <w:rPr>
+          <w:color w:val="FF0000"/>
           <w:lang w:val="en-US"/>
         </w:rPr>
         <w:t>iers and make the code readable</w:t>
@@ -2126,44 +2233,16 @@
         <w:spacing w:before="120" w:after="120" w:line="240" w:lineRule="auto"/>
         <w:jc w:val="both"/>
         <w:rPr>
-          <w:lang w:val="en-US"/>
-        </w:rPr>
-      </w:pPr>
-      <w:r>
-        <w:rPr>
-          <w:lang w:val="en-US"/>
-        </w:rPr>
-        <w:t>Make the user interface (</w:t>
-      </w:r>
-      <w:r>
-        <w:rPr>
-          <w:lang w:val="en-US"/>
-        </w:rPr>
-        <w:t>UI)</w:t>
-      </w:r>
-      <w:r>
-        <w:rPr>
-          <w:lang w:val="en-US"/>
-        </w:rPr>
-        <w:t xml:space="preserve"> good-</w:t>
-      </w:r>
-      <w:r>
-        <w:rPr>
-          <w:lang w:val="en-US"/>
-        </w:rPr>
-        <w:t xml:space="preserve">looking </w:t>
-      </w:r>
-      <w:r>
-        <w:rPr>
-          <w:lang w:val="en-US"/>
-        </w:rPr>
-        <w:t xml:space="preserve">and </w:t>
-      </w:r>
-      <w:r>
-        <w:rPr>
-          <w:lang w:val="en-US"/>
-        </w:rPr>
-        <w:t>easy to use</w:t>
+          <w:color w:val="00B050"/>
+          <w:lang w:val="en-US"/>
+        </w:rPr>
+      </w:pPr>
+      <w:r>
+        <w:rPr>
+          <w:color w:val="00B050"/>
+          <w:lang w:val="en-US"/>
+        </w:rPr>
+        <w:t>Make the user interface (UI) good-looking and easy to use</w:t>
       </w:r>
     </w:p>
     <w:p>
@@ -2175,11 +2254,13 @@
         <w:spacing w:before="120" w:after="120" w:line="240" w:lineRule="auto"/>
         <w:jc w:val="both"/>
         <w:rPr>
-          <w:lang w:val="en-US"/>
-        </w:rPr>
-      </w:pPr>
-      <w:r>
-        <w:rPr>
+          <w:color w:val="00B050"/>
+          <w:lang w:val="en-US"/>
+        </w:rPr>
+      </w:pPr>
+      <w:r>
+        <w:rPr>
+          <w:color w:val="00B050"/>
           <w:lang w:val="en-US"/>
         </w:rPr>
         <w:t xml:space="preserve">If you provide a broken design, your Functionality Points will be sanctioned </w:t>
@@ -2194,47 +2275,55 @@
         <w:spacing w:before="120" w:after="120" w:line="240" w:lineRule="auto"/>
         <w:jc w:val="both"/>
         <w:rPr>
-          <w:lang w:val="en-US"/>
-        </w:rPr>
-      </w:pPr>
-      <w:r>
-        <w:rPr>
+          <w:color w:val="00B050"/>
+          <w:lang w:val="en-US"/>
+        </w:rPr>
+      </w:pPr>
+      <w:r>
+        <w:rPr>
+          <w:color w:val="00B050"/>
           <w:lang w:val="en-US"/>
         </w:rPr>
         <w:t>S</w:t>
       </w:r>
       <w:r>
         <w:rPr>
+          <w:color w:val="00B050"/>
           <w:lang w:val="en-US"/>
         </w:rPr>
         <w:t>upport</w:t>
       </w:r>
       <w:r>
         <w:rPr>
+          <w:color w:val="00B050"/>
           <w:lang w:val="en-US"/>
         </w:rPr>
         <w:t xml:space="preserve"> all</w:t>
       </w:r>
       <w:r>
         <w:rPr>
+          <w:color w:val="00B050"/>
           <w:lang w:val="en-US"/>
         </w:rPr>
         <w:t xml:space="preserve"> major</w:t>
       </w:r>
       <w:r>
         <w:rPr>
+          <w:color w:val="00B050"/>
           <w:lang w:val="en-US"/>
         </w:rPr>
         <w:t xml:space="preserve"> modern </w:t>
       </w:r>
       <w:r>
         <w:rPr>
+          <w:color w:val="00B050"/>
           <w:lang w:val="en-US"/>
         </w:rPr>
         <w:t>W</w:t>
       </w:r>
       <w:r>
         <w:rPr>
+          <w:color w:val="00B050"/>
           <w:lang w:val="en-US"/>
         </w:rPr>
         <w:t>eb browsers</w:t>
@@ -2249,11 +2338,13 @@
         <w:spacing w:before="120" w:after="120" w:line="240" w:lineRule="auto"/>
         <w:jc w:val="both"/>
         <w:rPr>
-          <w:lang w:val="en-US"/>
-        </w:rPr>
-      </w:pPr>
-      <w:r>
-        <w:rPr>
+          <w:color w:val="00B050"/>
+          <w:lang w:val="en-US"/>
+        </w:rPr>
+      </w:pPr>
+      <w:r>
+        <w:rPr>
+          <w:color w:val="00B050"/>
           <w:lang w:val="en-US"/>
         </w:rPr>
         <w:t>Optionally, make the site as responsive as possible – think about tablets and smartphones</w:t>
@@ -2286,6 +2377,13 @@
         </w:rPr>
         <w:t>aching where appropriate</w:t>
       </w:r>
+      <w:r>
+        <w:rPr>
+          <w:color w:val="FF0000"/>
+          <w:lang w:val="en-US"/>
+        </w:rPr>
+        <w:t xml:space="preserve">  </w:t>
+      </w:r>
     </w:p>
     <w:p>
       <w:pPr>
@@ -2306,11 +2404,13 @@
         <w:spacing w:before="120" w:after="120" w:line="240" w:lineRule="auto"/>
         <w:jc w:val="both"/>
         <w:rPr>
-          <w:lang w:val="en-US"/>
-        </w:rPr>
-      </w:pPr>
-      <w:r>
-        <w:rPr>
+          <w:color w:val="00B050"/>
+          <w:lang w:val="en-US"/>
+        </w:rPr>
+      </w:pPr>
+      <w:r>
+        <w:rPr>
+          <w:color w:val="00B050"/>
           <w:lang w:val="en-US"/>
         </w:rPr>
         <w:t xml:space="preserve">Use a </w:t>
@@ -2319,12 +2419,14 @@
         <w:rPr>
           <w:b/>
           <w:bCs/>
+          <w:color w:val="00B050"/>
           <w:lang w:val="en-US"/>
         </w:rPr>
         <w:t>source control system</w:t>
       </w:r>
       <w:r>
         <w:rPr>
+          <w:color w:val="00B050"/>
           <w:lang w:val="en-US"/>
         </w:rPr>
         <w:t xml:space="preserve"> by choice, e.g. </w:t>
@@ -2333,12 +2435,14 @@
         <w:rPr>
           <w:b/>
           <w:bCs/>
+          <w:color w:val="00B050"/>
           <w:lang w:val="en-US"/>
         </w:rPr>
         <w:t>GitHub</w:t>
       </w:r>
       <w:r>
         <w:rPr>
+          <w:color w:val="00B050"/>
           <w:lang w:val="en-US"/>
         </w:rPr>
         <w:t xml:space="preserve">, </w:t>
@@ -2348,6 +2452,7 @@
           <w:b/>
           <w:bCs/>
           <w:noProof/>
+          <w:color w:val="00B050"/>
           <w:lang w:val="en-US"/>
         </w:rPr>
         <w:t>BitBucket</w:t>
@@ -2363,29 +2468,34 @@
         <w:spacing w:before="120" w:after="120" w:line="240" w:lineRule="auto"/>
         <w:jc w:val="both"/>
         <w:rPr>
-          <w:lang w:val="en-US"/>
-        </w:rPr>
-      </w:pPr>
-      <w:r>
-        <w:rPr>
+          <w:color w:val="00B050"/>
+          <w:lang w:val="en-US"/>
+        </w:rPr>
+      </w:pPr>
+      <w:r>
+        <w:rPr>
+          <w:color w:val="00B050"/>
           <w:lang w:val="en-GB"/>
         </w:rPr>
         <w:t xml:space="preserve">Submit a link to your </w:t>
       </w:r>
       <w:r>
         <w:rPr>
+          <w:color w:val="00B050"/>
           <w:lang w:val="en-GB"/>
         </w:rPr>
         <w:t xml:space="preserve">public </w:t>
       </w:r>
       <w:r>
         <w:rPr>
+          <w:color w:val="00B050"/>
           <w:lang w:val="en-GB"/>
         </w:rPr>
         <w:t xml:space="preserve">source code </w:t>
       </w:r>
       <w:r>
         <w:rPr>
+          <w:color w:val="00B050"/>
           <w:lang w:val="en-GB"/>
         </w:rPr>
         <w:t>repository</w:t>
@@ -2401,11 +2511,13 @@
         <w:spacing w:before="120" w:after="120" w:line="240" w:lineRule="auto"/>
         <w:jc w:val="both"/>
         <w:rPr>
-          <w:lang w:val="en-US"/>
-        </w:rPr>
-      </w:pPr>
-      <w:r>
-        <w:rPr>
+          <w:color w:val="00B050"/>
+          <w:lang w:val="en-US"/>
+        </w:rPr>
+      </w:pPr>
+      <w:r>
+        <w:rPr>
+          <w:color w:val="00B050"/>
           <w:lang w:val="en-GB"/>
         </w:rPr>
         <w:t xml:space="preserve">You should have </w:t>
@@ -2414,6 +2526,7 @@
         <w:rPr>
           <w:b/>
           <w:bCs/>
+          <w:color w:val="00B050"/>
           <w:lang w:val="en-GB"/>
         </w:rPr>
         <w:t>commit</w:t>
@@ -2422,12 +2535,14 @@
         <w:rPr>
           <w:b/>
           <w:bCs/>
+          <w:color w:val="00B050"/>
           <w:lang w:val="en-GB"/>
         </w:rPr>
         <w:t>ted</w:t>
       </w:r>
       <w:r>
         <w:rPr>
+          <w:color w:val="00B050"/>
           <w:lang w:val="en-GB"/>
         </w:rPr>
         <w:t xml:space="preserve"> in at least </w:t>
@@ -2436,12 +2551,14 @@
         <w:rPr>
           <w:b/>
           <w:bCs/>
+          <w:color w:val="00B050"/>
           <w:lang w:val="en-GB"/>
         </w:rPr>
         <w:t>5 DIFFERENT</w:t>
       </w:r>
       <w:r>
         <w:rPr>
+          <w:color w:val="00B050"/>
           <w:lang w:val="en-GB"/>
         </w:rPr>
         <w:t xml:space="preserve"> days</w:t>
@@ -2457,11 +2574,13 @@
         <w:spacing w:before="120" w:after="120" w:line="240" w:lineRule="auto"/>
         <w:jc w:val="both"/>
         <w:rPr>
-          <w:lang w:val="en-US"/>
-        </w:rPr>
-      </w:pPr>
-      <w:r>
-        <w:rPr>
+          <w:color w:val="00B050"/>
+          <w:lang w:val="en-US"/>
+        </w:rPr>
+      </w:pPr>
+      <w:r>
+        <w:rPr>
+          <w:color w:val="00B050"/>
           <w:lang w:val="en-GB"/>
         </w:rPr>
         <w:t xml:space="preserve">You should have at least </w:t>
@@ -2470,6 +2589,7 @@
         <w:rPr>
           <w:b/>
           <w:bCs/>
+          <w:color w:val="00B050"/>
           <w:lang w:val="en-GB"/>
         </w:rPr>
         <w:t xml:space="preserve">20 </w:t>
@@ -2478,22 +2598,30 @@
         <w:rPr>
           <w:b/>
           <w:bCs/>
+          <w:color w:val="00B050"/>
           <w:lang w:val="en-GB"/>
         </w:rPr>
         <w:t>commits</w:t>
       </w:r>
     </w:p>
     <w:p>
+      <w:pPr>
+        <w:rPr>
+          <w:color w:val="00B050"/>
+        </w:rPr>
+      </w:pPr>
       <w:r>
         <w:rPr>
           <w:b/>
           <w:bCs/>
+          <w:color w:val="00B050"/>
           <w:lang w:val="en-US"/>
         </w:rPr>
         <w:t xml:space="preserve">IMPORTANT: </w:t>
       </w:r>
       <w:r>
         <w:rPr>
+          <w:color w:val="00B050"/>
           <w:lang w:val="en-US"/>
         </w:rPr>
         <w:t xml:space="preserve">The </w:t>
@@ -2502,6 +2630,7 @@
         <w:rPr>
           <w:b/>
           <w:bCs/>
+          <w:color w:val="00B050"/>
           <w:lang w:val="en-US"/>
         </w:rPr>
         <w:t>Source Control Require</w:t>
@@ -2510,12 +2639,14 @@
         <w:rPr>
           <w:b/>
           <w:bCs/>
+          <w:color w:val="00B050"/>
           <w:lang w:val="en-US"/>
         </w:rPr>
         <w:t>ments</w:t>
       </w:r>
       <w:r>
         <w:rPr>
+          <w:color w:val="00B050"/>
           <w:lang w:val="en-US"/>
         </w:rPr>
         <w:t xml:space="preserve"> are </w:t>
@@ -2524,18 +2655,21 @@
         <w:rPr>
           <w:b/>
           <w:bCs/>
+          <w:color w:val="00B050"/>
           <w:lang w:val="en-US"/>
         </w:rPr>
         <w:t>ABSOLUTELY MANDATORY</w:t>
       </w:r>
       <w:r>
         <w:rPr>
+          <w:color w:val="00B050"/>
           <w:lang w:val="en-US"/>
         </w:rPr>
         <w:t xml:space="preserve">. </w:t>
       </w:r>
       <w:r>
         <w:rPr>
+          <w:color w:val="00B050"/>
           <w:lang w:val="en-US"/>
         </w:rPr>
         <w:br/>
@@ -2544,6 +2678,7 @@
         <w:rPr>
           <w:b/>
           <w:bCs/>
+          <w:color w:val="00B050"/>
           <w:lang w:val="en-US"/>
         </w:rPr>
         <w:t xml:space="preserve">IMPORTANT: </w:t>
@@ -2552,12 +2687,14 @@
         <w:rPr>
           <w:b/>
           <w:bCs/>
+          <w:color w:val="00B050"/>
           <w:lang w:val="en-US"/>
         </w:rPr>
         <w:t>NOT</w:t>
       </w:r>
       <w:r>
         <w:rPr>
+          <w:color w:val="00B050"/>
           <w:lang w:val="en-US"/>
         </w:rPr>
         <w:t xml:space="preserve"> following the </w:t>
@@ -2566,12 +2703,14 @@
         <w:rPr>
           <w:b/>
           <w:bCs/>
+          <w:color w:val="00B050"/>
           <w:lang w:val="en-US"/>
         </w:rPr>
         <w:t>Source Control Requirements</w:t>
       </w:r>
       <w:r>
         <w:rPr>
+          <w:color w:val="00B050"/>
           <w:lang w:val="en-US"/>
         </w:rPr>
         <w:t xml:space="preserve"> will result in your </w:t>
@@ -2580,42 +2719,39 @@
         <w:rPr>
           <w:b/>
           <w:bCs/>
-          <w:lang w:val="en-US"/>
-        </w:rPr>
-        <w:t>DIRECT</w:t>
+          <w:color w:val="00B050"/>
+          <w:lang w:val="en-US"/>
+        </w:rPr>
+        <w:t xml:space="preserve">DIRECT </w:t>
       </w:r>
       <w:r>
         <w:rPr>
           <w:b/>
           <w:bCs/>
-          <w:lang w:val="en-US"/>
-        </w:rPr>
-        <w:t xml:space="preserve"> </w:t>
+          <w:color w:val="00B050"/>
+          <w:lang w:val="en-US"/>
+        </w:rPr>
+        <w:t>DISQUALIFICATION</w:t>
+      </w:r>
+      <w:r>
+        <w:rPr>
+          <w:color w:val="00B050"/>
+          <w:lang w:val="en-US"/>
+        </w:rPr>
+        <w:t xml:space="preserve"> from the </w:t>
       </w:r>
       <w:r>
         <w:rPr>
           <w:b/>
           <w:bCs/>
-          <w:lang w:val="en-US"/>
-        </w:rPr>
-        <w:t>DISQUALIFICATION</w:t>
-      </w:r>
-      <w:r>
-        <w:rPr>
-          <w:lang w:val="en-US"/>
-        </w:rPr>
-        <w:t xml:space="preserve"> from the </w:t>
-      </w:r>
-      <w:r>
-        <w:rPr>
-          <w:b/>
-          <w:bCs/>
+          <w:color w:val="00B050"/>
           <w:lang w:val="en-US"/>
         </w:rPr>
         <w:t>Project Defenses</w:t>
       </w:r>
       <w:r>
         <w:rPr>
+          <w:color w:val="00B050"/>
           <w:lang w:val="en-US"/>
         </w:rPr>
         <w:t>.</w:t>
@@ -3181,7 +3317,6 @@
       <w:r>
         <w:t>15</w:t>
       </w:r>
-      <w:proofErr w:type="spellStart"/>
       <w:r>
         <w:rPr>
           <w:vertAlign w:val="superscript"/>
@@ -3189,7 +3324,6 @@
         </w:rPr>
         <w:t>th</w:t>
       </w:r>
-      <w:proofErr w:type="spellEnd"/>
       <w:r>
         <w:rPr>
           <w:lang w:val="en-US"/>
@@ -3351,11 +3485,13 @@
           <w:numId w:val="26"/>
         </w:numPr>
         <w:rPr>
-          <w:lang w:val="en-GB"/>
-        </w:rPr>
-      </w:pPr>
-      <w:r>
-        <w:rPr>
+          <w:color w:val="00B050"/>
+          <w:lang w:val="en-GB"/>
+        </w:rPr>
+      </w:pPr>
+      <w:r>
+        <w:rPr>
+          <w:color w:val="00B050"/>
           <w:lang w:val="en-GB"/>
         </w:rPr>
         <w:t>Anything that is not described in the assignment is a bonus if it has some practical use</w:t>
@@ -3575,17 +3711,8 @@
           <w:bCs/>
           <w:lang w:val="en-GB"/>
         </w:rPr>
-        <w:t xml:space="preserve">, </w:t>
-      </w:r>
-      <w:proofErr w:type="gramStart"/>
-      <w:r>
-        <w:rPr>
-          <w:bCs/>
-          <w:lang w:val="en-GB"/>
-        </w:rPr>
-        <w:t>e.g.</w:t>
-      </w:r>
-      <w:proofErr w:type="gramEnd"/>
+        <w:t>, e.g.</w:t>
+      </w:r>
       <w:r>
         <w:rPr>
           <w:bCs/>
@@ -4376,1455 +4503,675 @@
     <w:r>
       <w:rPr>
         <w:noProof/>
-        <w:lang w:eastAsia="bg-BG"/>
-      </w:rPr>
-      <mc:AlternateContent>
-        <mc:Choice Requires="wps">
-          <w:drawing>
-            <wp:anchor distT="0" distB="0" distL="114300" distR="114300" simplePos="0" relativeHeight="251661312" behindDoc="0" locked="0" layoutInCell="1" allowOverlap="1" wp14:anchorId="5EBDE8C6" wp14:editId="3697EC0A">
-              <wp:simplePos x="0" y="0"/>
-              <wp:positionH relativeFrom="column">
-                <wp:posOffset>1395095</wp:posOffset>
-              </wp:positionH>
-              <wp:positionV relativeFrom="paragraph">
-                <wp:posOffset>356177</wp:posOffset>
-              </wp:positionV>
-              <wp:extent cx="509954" cy="165388"/>
-              <wp:effectExtent l="0" t="0" r="4445" b="6350"/>
-              <wp:wrapNone/>
-              <wp:docPr id="6" name="Text Box 6"/>
-              <wp:cNvGraphicFramePr/>
-              <a:graphic xmlns:a="http://schemas.openxmlformats.org/drawingml/2006/main">
-                <a:graphicData uri="http://schemas.microsoft.com/office/word/2010/wordprocessingShape">
-                  <wps:wsp>
-                    <wps:cNvSpPr txBox="1"/>
-                    <wps:spPr>
-                      <a:xfrm>
-                        <a:off x="0" y="0"/>
-                        <a:ext cx="509954" cy="165388"/>
-                      </a:xfrm>
-                      <a:prstGeom prst="rect">
-                        <a:avLst/>
-                      </a:prstGeom>
-                      <a:noFill/>
-                      <a:ln w="6350">
-                        <a:noFill/>
-                      </a:ln>
-                      <a:effectLst/>
-                    </wps:spPr>
-                    <wps:style>
-                      <a:lnRef idx="0">
-                        <a:schemeClr val="accent1"/>
-                      </a:lnRef>
-                      <a:fillRef idx="0">
-                        <a:schemeClr val="accent1"/>
-                      </a:fillRef>
-                      <a:effectRef idx="0">
-                        <a:schemeClr val="accent1"/>
-                      </a:effectRef>
-                      <a:fontRef idx="minor">
-                        <a:schemeClr val="dk1"/>
-                      </a:fontRef>
-                    </wps:style>
-                    <wps:txbx>
-                      <w:txbxContent>
-                        <w:p>
-                          <w:pPr>
-                            <w:spacing w:after="0" w:line="240" w:lineRule="auto"/>
-                            <w:rPr>
-                              <w:sz w:val="17"/>
-                              <w:szCs w:val="17"/>
-                            </w:rPr>
-                          </w:pPr>
-                          <w:r>
-                            <w:rPr>
-                              <w:sz w:val="17"/>
-                              <w:szCs w:val="17"/>
-                            </w:rPr>
-                            <w:t>Follow us:</w:t>
-                          </w:r>
-                        </w:p>
-                      </w:txbxContent>
-                    </wps:txbx>
-                    <wps:bodyPr rot="0" spcFirstLastPara="0" vertOverflow="overflow" horzOverflow="overflow" vert="horz" wrap="square" lIns="18000" tIns="0" rIns="0" bIns="0" numCol="1" spcCol="0" rtlCol="0" fromWordArt="0" anchor="ctr" anchorCtr="0" forceAA="0" compatLnSpc="1">
-                      <a:prstTxWarp prst="textNoShape">
-                        <a:avLst/>
-                      </a:prstTxWarp>
-                      <a:noAutofit/>
-                    </wps:bodyPr>
-                  </wps:wsp>
-                </a:graphicData>
-              </a:graphic>
-              <wp14:sizeRelH relativeFrom="page">
-                <wp14:pctWidth>0</wp14:pctWidth>
-              </wp14:sizeRelH>
-              <wp14:sizeRelV relativeFrom="page">
-                <wp14:pctHeight>0</wp14:pctHeight>
-              </wp14:sizeRelV>
-            </wp:anchor>
-          </w:drawing>
-        </mc:Choice>
-        <mc:Fallback>
-          <w:pict>
-            <v:shapetype w14:anchorId="5EBDE8C6" id="_x0000_t202" coordsize="21600,21600" o:spt="202" path="m,l,21600r21600,l21600,xe">
-              <v:stroke joinstyle="miter"/>
-              <v:path gradientshapeok="t" o:connecttype="rect"/>
-            </v:shapetype>
-            <v:shape id="Text Box 6" o:spid="_x0000_s1026" type="#_x0000_t202" style="position:absolute;margin-left:109.85pt;margin-top:28.05pt;width:40.15pt;height:13pt;z-index:251661312;visibility:visible;mso-wrap-style:square;mso-width-percent:0;mso-height-percent:0;mso-wrap-distance-left:9pt;mso-wrap-distance-top:0;mso-wrap-distance-right:9pt;mso-wrap-distance-bottom:0;mso-position-horizontal:absolute;mso-position-horizontal-relative:text;mso-position-vertical:absolute;mso-position-vertical-relative:text;mso-width-percent:0;mso-height-percent:0;mso-width-relative:page;mso-height-relative:page;v-text-anchor:middle" o:gfxdata="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" filled="f" stroked="f" strokeweight=".5pt">
-              <v:textbox inset=".5mm,0,0,0">
-                <w:txbxContent>
-                  <w:p>
-                    <w:pPr>
-                      <w:spacing w:after="0" w:line="240" w:lineRule="auto"/>
-                      <w:rPr>
-                        <w:sz w:val="17"/>
-                        <w:szCs w:val="17"/>
-                      </w:rPr>
-                    </w:pPr>
-                    <w:r>
-                      <w:rPr>
-                        <w:sz w:val="17"/>
-                        <w:szCs w:val="17"/>
-                      </w:rPr>
-                      <w:t>Follow us:</w:t>
-                    </w:r>
-                  </w:p>
-                </w:txbxContent>
-              </v:textbox>
-            </v:shape>
-          </w:pict>
-        </mc:Fallback>
-      </mc:AlternateContent>
+      </w:rPr>
+      <w:pict w14:anchorId="68563930">
+        <v:shapetype id="_x0000_t202" coordsize="21600,21600" o:spt="202" path="m,l,21600r21600,l21600,xe">
+          <v:stroke joinstyle="miter"/>
+          <v:path gradientshapeok="t" o:connecttype="rect"/>
+        </v:shapetype>
+        <v:shape id="Text Box 6" o:spid="_x0000_s1028" type="#_x0000_t202" style="position:absolute;margin-left:109.85pt;margin-top:28.05pt;width:40.15pt;height:13pt;z-index:251661312;visibility:visible;mso-wrap-style:square;mso-width-percent:0;mso-height-percent:0;mso-wrap-distance-left:9pt;mso-wrap-distance-top:0;mso-wrap-distance-right:9pt;mso-wrap-distance-bottom:0;mso-position-horizontal:absolute;mso-position-horizontal-relative:text;mso-position-vertical:absolute;mso-position-vertical-relative:text;mso-width-percent:0;mso-height-percent:0;mso-width-relative:page;mso-height-relative:page;v-text-anchor:middle" o:gfxdata="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" filled="f" stroked="f" strokeweight=".5pt">
+          <v:textbox inset=".5mm,0,0,0">
+            <w:txbxContent>
+              <w:p>
+                <w:pPr>
+                  <w:spacing w:after="0" w:line="240" w:lineRule="auto"/>
+                  <w:rPr>
+                    <w:sz w:val="17"/>
+                    <w:szCs w:val="17"/>
+                  </w:rPr>
+                </w:pPr>
+                <w:r>
+                  <w:rPr>
+                    <w:sz w:val="17"/>
+                    <w:szCs w:val="17"/>
+                  </w:rPr>
+                  <w:t>Follow us:</w:t>
+                </w:r>
+              </w:p>
+            </w:txbxContent>
+          </v:textbox>
+        </v:shape>
+      </w:pict>
     </w:r>
     <w:r>
       <w:rPr>
         <w:noProof/>
-        <w:lang w:eastAsia="bg-BG"/>
-      </w:rPr>
-      <mc:AlternateContent>
-        <mc:Choice Requires="wps">
-          <w:drawing>
-            <wp:anchor distT="0" distB="0" distL="114300" distR="114300" simplePos="0" relativeHeight="251660288" behindDoc="0" locked="0" layoutInCell="1" allowOverlap="1" wp14:anchorId="7D471BFD" wp14:editId="2C09A961">
-              <wp:simplePos x="0" y="0"/>
-              <wp:positionH relativeFrom="column">
-                <wp:posOffset>1384252</wp:posOffset>
-              </wp:positionH>
-              <wp:positionV relativeFrom="paragraph">
-                <wp:posOffset>88753</wp:posOffset>
-              </wp:positionV>
-              <wp:extent cx="5225024" cy="513715"/>
-              <wp:effectExtent l="0" t="0" r="0" b="635"/>
-              <wp:wrapNone/>
-              <wp:docPr id="16" name="Text Box 16"/>
-              <wp:cNvGraphicFramePr>
-                <a:graphicFrameLocks xmlns:a="http://schemas.openxmlformats.org/drawingml/2006/main"/>
-              </wp:cNvGraphicFramePr>
-              <a:graphic xmlns:a="http://schemas.openxmlformats.org/drawingml/2006/main">
-                <a:graphicData uri="http://schemas.microsoft.com/office/word/2010/wordprocessingShape">
-                  <wps:wsp>
-                    <wps:cNvSpPr txBox="1">
-                      <a:spLocks noChangeArrowheads="1"/>
-                    </wps:cNvSpPr>
-                    <wps:spPr bwMode="auto">
-                      <a:xfrm>
-                        <a:off x="0" y="0"/>
-                        <a:ext cx="5225024" cy="513715"/>
-                      </a:xfrm>
-                      <a:prstGeom prst="rect">
-                        <a:avLst/>
-                      </a:prstGeom>
-                      <a:noFill/>
-                      <a:ln w="9525">
-                        <a:noFill/>
-                        <a:miter lim="800000"/>
-                        <a:headEnd/>
-                        <a:tailEnd/>
-                      </a:ln>
-                    </wps:spPr>
-                    <wps:txbx>
-                      <w:txbxContent>
-                        <w:p>
-                          <w:pPr>
-                            <w:spacing w:before="40" w:after="100" w:line="240" w:lineRule="auto"/>
-                            <w:rPr>
-                              <w:sz w:val="17"/>
-                              <w:szCs w:val="17"/>
-                            </w:rPr>
-                          </w:pPr>
-                          <w:bookmarkStart w:id="0" w:name="_Hlk24191091"/>
-                          <w:r>
-                            <w:rPr>
-                              <w:sz w:val="17"/>
-                              <w:szCs w:val="17"/>
-                            </w:rPr>
-                            <w:t xml:space="preserve">© </w:t>
-                          </w:r>
-                          <w:r>
-                            <w:rPr>
-                              <w:noProof/>
-                              <w:sz w:val="17"/>
-                              <w:szCs w:val="17"/>
-                            </w:rPr>
-                            <w:t>SoftUni</w:t>
-                          </w:r>
-                          <w:r>
-                            <w:rPr>
-                              <w:sz w:val="17"/>
-                              <w:szCs w:val="17"/>
-                            </w:rPr>
-                            <w:t xml:space="preserve"> – </w:t>
-                          </w:r>
-                          <w:hyperlink r:id="rId1" w:history="1">
-                            <w:r>
-                              <w:rPr>
-                                <w:rStyle w:val="Hyperlink"/>
-                                <w:color w:val="0882DE"/>
-                                <w:sz w:val="17"/>
-                                <w:szCs w:val="17"/>
-                              </w:rPr>
-                              <w:t>about.</w:t>
-                            </w:r>
-                            <w:r>
-                              <w:rPr>
-                                <w:rStyle w:val="Hyperlink"/>
-                                <w:color w:val="0882DE"/>
-                                <w:sz w:val="17"/>
-                                <w:szCs w:val="17"/>
-                              </w:rPr>
-                              <w:t>softuni.</w:t>
-                            </w:r>
-                            <w:r>
-                              <w:rPr>
-                                <w:rStyle w:val="Hyperlink"/>
-                                <w:color w:val="0882DE"/>
-                                <w:sz w:val="17"/>
-                                <w:szCs w:val="17"/>
-                              </w:rPr>
-                              <w:t>bg</w:t>
-                            </w:r>
-                          </w:hyperlink>
-                          <w:r>
-                            <w:rPr>
-                              <w:sz w:val="17"/>
-                              <w:szCs w:val="17"/>
-                            </w:rPr>
-                            <w:t>. Copyrighted document. Unauthorized copy, reproduction or use is not permitted.</w:t>
-                          </w:r>
-                        </w:p>
-                        <w:bookmarkEnd w:id="0"/>
-                        <w:p>
-                          <w:pPr>
-                            <w:spacing w:line="240" w:lineRule="auto"/>
-                            <w:ind w:left="567" w:firstLine="284"/>
-                            <w:rPr>
-                              <w:sz w:val="18"/>
-                              <w:szCs w:val="18"/>
-                            </w:rPr>
-                          </w:pPr>
-                          <w:r>
-                            <w:rPr>
-                              <w:noProof/>
-                              <w:sz w:val="18"/>
-                              <w:szCs w:val="18"/>
-                              <w:lang w:eastAsia="bg-BG"/>
-                            </w:rPr>
-                            <w:drawing>
-                              <wp:inline distT="0" distB="0" distL="0" distR="0" wp14:anchorId="01386725" wp14:editId="6BD9A81E">
-                                <wp:extent cx="180000" cy="180000"/>
-                                <wp:effectExtent l="0" t="0" r="0" b="0"/>
-                                <wp:docPr id="3" name="Picture 3">
-                                  <a:hlinkClick xmlns:a="http://schemas.openxmlformats.org/drawingml/2006/main" r:id="rId2"/>
-                                </wp:docPr>
-                                <wp:cNvGraphicFramePr>
-                                  <a:graphicFrameLocks xmlns:a="http://schemas.openxmlformats.org/drawingml/2006/main" noChangeAspect="1"/>
-                                </wp:cNvGraphicFramePr>
-                                <a:graphic xmlns:a="http://schemas.openxmlformats.org/drawingml/2006/main">
-                                  <a:graphicData uri="http://schemas.openxmlformats.org/drawingml/2006/picture">
-                                    <pic:pic xmlns:pic="http://schemas.openxmlformats.org/drawingml/2006/picture">
-                                      <pic:nvPicPr>
-                                        <pic:cNvPr id="3" name="Picture 3">
-                                          <a:hlinkClick r:id="rId2"/>
-                                        </pic:cNvPr>
-                                        <pic:cNvPicPr>
-                                          <a:picLocks noChangeAspect="1" noChangeArrowheads="1"/>
-                                        </pic:cNvPicPr>
-                                      </pic:nvPicPr>
-                                      <pic:blipFill>
-                                        <a:blip r:embed="rId3">
-                                          <a:extLst>
-                                            <a:ext uri="{28A0092B-C50C-407E-A947-70E740481C1C}">
-                                              <a14:useLocalDpi xmlns:a14="http://schemas.microsoft.com/office/drawing/2010/main" val="0"/>
-                                            </a:ext>
-                                          </a:extLst>
-                                        </a:blip>
-                                        <a:stretch>
-                                          <a:fillRect/>
-                                        </a:stretch>
-                                      </pic:blipFill>
-                                      <pic:spPr bwMode="auto">
-                                        <a:xfrm>
-                                          <a:off x="0" y="0"/>
-                                          <a:ext cx="180000" cy="180000"/>
-                                        </a:xfrm>
-                                        <a:prstGeom prst="rect">
-                                          <a:avLst/>
-                                        </a:prstGeom>
-                                        <a:noFill/>
-                                        <a:ln>
-                                          <a:noFill/>
-                                        </a:ln>
-                                      </pic:spPr>
-                                    </pic:pic>
-                                  </a:graphicData>
-                                </a:graphic>
-                              </wp:inline>
-                            </w:drawing>
-                          </w:r>
-                          <w:r>
-                            <w:rPr>
-                              <w:sz w:val="18"/>
-                              <w:szCs w:val="18"/>
-                            </w:rPr>
-                            <w:t xml:space="preserve">   </w:t>
-                          </w:r>
-                          <w:r>
-                            <w:rPr>
-                              <w:noProof/>
-                              <w:sz w:val="18"/>
-                              <w:szCs w:val="18"/>
-                              <w:lang w:eastAsia="bg-BG"/>
-                            </w:rPr>
-                            <w:drawing>
-                              <wp:inline distT="0" distB="0" distL="0" distR="0" wp14:anchorId="18137127" wp14:editId="3CE8938D">
-                                <wp:extent cx="180000" cy="180000"/>
-                                <wp:effectExtent l="0" t="0" r="0" b="0"/>
-                                <wp:docPr id="2" name="Picture 2">
-                                  <a:hlinkClick xmlns:a="http://schemas.openxmlformats.org/drawingml/2006/main" r:id="rId4"/>
-                                </wp:docPr>
-                                <wp:cNvGraphicFramePr>
-                                  <a:graphicFrameLocks xmlns:a="http://schemas.openxmlformats.org/drawingml/2006/main" noChangeAspect="1"/>
-                                </wp:cNvGraphicFramePr>
-                                <a:graphic xmlns:a="http://schemas.openxmlformats.org/drawingml/2006/main">
-                                  <a:graphicData uri="http://schemas.openxmlformats.org/drawingml/2006/picture">
-                                    <pic:pic xmlns:pic="http://schemas.openxmlformats.org/drawingml/2006/picture">
-                                      <pic:nvPicPr>
-                                        <pic:cNvPr id="2" name="Picture 2">
-                                          <a:hlinkClick r:id="rId4"/>
-                                        </pic:cNvPr>
-                                        <pic:cNvPicPr>
-                                          <a:picLocks noChangeAspect="1" noChangeArrowheads="1"/>
-                                        </pic:cNvPicPr>
-                                      </pic:nvPicPr>
-                                      <pic:blipFill>
-                                        <a:blip r:embed="rId5">
-                                          <a:extLst>
-                                            <a:ext uri="{28A0092B-C50C-407E-A947-70E740481C1C}">
-                                              <a14:useLocalDpi xmlns:a14="http://schemas.microsoft.com/office/drawing/2010/main" val="0"/>
-                                            </a:ext>
-                                          </a:extLst>
-                                        </a:blip>
-                                        <a:stretch>
-                                          <a:fillRect/>
-                                        </a:stretch>
-                                      </pic:blipFill>
-                                      <pic:spPr bwMode="auto">
-                                        <a:xfrm>
-                                          <a:off x="0" y="0"/>
-                                          <a:ext cx="180000" cy="180000"/>
-                                        </a:xfrm>
-                                        <a:prstGeom prst="rect">
-                                          <a:avLst/>
-                                        </a:prstGeom>
-                                        <a:noFill/>
-                                        <a:ln>
-                                          <a:noFill/>
-                                        </a:ln>
-                                      </pic:spPr>
-                                    </pic:pic>
-                                  </a:graphicData>
-                                </a:graphic>
-                              </wp:inline>
-                            </w:drawing>
-                          </w:r>
-                          <w:r>
-                            <w:rPr>
-                              <w:sz w:val="18"/>
-                              <w:szCs w:val="18"/>
-                            </w:rPr>
-                            <w:t xml:space="preserve">   </w:t>
-                          </w:r>
-                          <w:r>
-                            <w:rPr>
-                              <w:noProof/>
-                              <w:sz w:val="18"/>
-                              <w:szCs w:val="18"/>
-                              <w:lang w:eastAsia="bg-BG"/>
-                            </w:rPr>
-                            <w:drawing>
-                              <wp:inline distT="0" distB="0" distL="0" distR="0" wp14:anchorId="41714C68" wp14:editId="328D16DC">
-                                <wp:extent cx="180000" cy="180000"/>
-                                <wp:effectExtent l="0" t="0" r="0" b="0"/>
-                                <wp:docPr id="5" name="Picture 5" title="Software University @ Facebook">
-                                  <a:hlinkClick xmlns:a="http://schemas.openxmlformats.org/drawingml/2006/main" r:id="rId6"/>
-                                </wp:docPr>
-                                <wp:cNvGraphicFramePr>
-                                  <a:graphicFrameLocks xmlns:a="http://schemas.openxmlformats.org/drawingml/2006/main" noChangeAspect="1"/>
-                                </wp:cNvGraphicFramePr>
-                                <a:graphic xmlns:a="http://schemas.openxmlformats.org/drawingml/2006/main">
-                                  <a:graphicData uri="http://schemas.openxmlformats.org/drawingml/2006/picture">
-                                    <pic:pic xmlns:pic="http://schemas.openxmlformats.org/drawingml/2006/picture">
-                                      <pic:nvPicPr>
-                                        <pic:cNvPr id="5" name="Picture 5" title="Software University @ Facebook">
-                                          <a:hlinkClick r:id="rId6"/>
-                                        </pic:cNvPr>
-                                        <pic:cNvPicPr/>
-                                      </pic:nvPicPr>
-                                      <pic:blipFill>
-                                        <a:blip r:embed="rId7"/>
-                                        <a:stretch>
-                                          <a:fillRect/>
-                                        </a:stretch>
-                                      </pic:blipFill>
-                                      <pic:spPr>
-                                        <a:xfrm>
-                                          <a:off x="0" y="0"/>
-                                          <a:ext cx="180000" cy="180000"/>
-                                        </a:xfrm>
-                                        <a:prstGeom prst="rect">
-                                          <a:avLst/>
-                                        </a:prstGeom>
-                                      </pic:spPr>
-                                    </pic:pic>
-                                  </a:graphicData>
-                                </a:graphic>
-                              </wp:inline>
-                            </w:drawing>
-                          </w:r>
-                          <w:r>
-                            <w:rPr>
-                              <w:sz w:val="18"/>
-                              <w:szCs w:val="18"/>
-                            </w:rPr>
-                            <w:t xml:space="preserve">   </w:t>
-                          </w:r>
-                          <w:r>
-                            <w:rPr>
-                              <w:noProof/>
-                              <w:sz w:val="18"/>
-                              <w:szCs w:val="18"/>
-                              <w:lang w:eastAsia="bg-BG"/>
-                            </w:rPr>
-                            <w:drawing>
-                              <wp:inline distT="0" distB="0" distL="0" distR="0" wp14:anchorId="69B2D108" wp14:editId="0C0A1B51">
-                                <wp:extent cx="180000" cy="180000"/>
-                                <wp:effectExtent l="0" t="0" r="0" b="0"/>
-                                <wp:docPr id="20" name="Picture 20">
-                                  <a:hlinkClick xmlns:a="http://schemas.openxmlformats.org/drawingml/2006/main" r:id="rId8"/>
-                                </wp:docPr>
-                                <wp:cNvGraphicFramePr>
-                                  <a:graphicFrameLocks xmlns:a="http://schemas.openxmlformats.org/drawingml/2006/main" noChangeAspect="1"/>
-                                </wp:cNvGraphicFramePr>
-                                <a:graphic xmlns:a="http://schemas.openxmlformats.org/drawingml/2006/main">
-                                  <a:graphicData uri="http://schemas.openxmlformats.org/drawingml/2006/picture">
-                                    <pic:pic xmlns:pic="http://schemas.openxmlformats.org/drawingml/2006/picture">
-                                      <pic:nvPicPr>
-                                        <pic:cNvPr id="20" name="Picture 20">
-                                          <a:hlinkClick r:id="rId8"/>
-                                        </pic:cNvPr>
-                                        <pic:cNvPicPr>
-                                          <a:picLocks noChangeAspect="1" noChangeArrowheads="1"/>
-                                        </pic:cNvPicPr>
-                                      </pic:nvPicPr>
-                                      <pic:blipFill>
-                                        <a:blip r:embed="rId9">
-                                          <a:extLst>
-                                            <a:ext uri="{28A0092B-C50C-407E-A947-70E740481C1C}">
-                                              <a14:useLocalDpi xmlns:a14="http://schemas.microsoft.com/office/drawing/2010/main" val="0"/>
-                                            </a:ext>
-                                            <a:ext uri="{837473B0-CC2E-450A-ABE3-18F120FF3D39}">
-                                              <a1611:picAttrSrcUrl xmlns:a1611="http://schemas.microsoft.com/office/drawing/2016/11/main" r:id="rId10"/>
-                                            </a:ext>
-                                          </a:extLst>
-                                        </a:blip>
-                                        <a:stretch>
-                                          <a:fillRect/>
-                                        </a:stretch>
-                                      </pic:blipFill>
-                                      <pic:spPr bwMode="auto">
-                                        <a:xfrm>
-                                          <a:off x="0" y="0"/>
-                                          <a:ext cx="180000" cy="180000"/>
-                                        </a:xfrm>
-                                        <a:prstGeom prst="rect">
-                                          <a:avLst/>
-                                        </a:prstGeom>
-                                        <a:noFill/>
-                                        <a:ln>
-                                          <a:noFill/>
-                                        </a:ln>
-                                      </pic:spPr>
-                                    </pic:pic>
-                                  </a:graphicData>
-                                </a:graphic>
-                              </wp:inline>
-                            </w:drawing>
-                          </w:r>
-                          <w:r>
-                            <w:rPr>
-                              <w:noProof/>
-                              <w:sz w:val="18"/>
-                              <w:szCs w:val="18"/>
-                            </w:rPr>
-                            <w:t xml:space="preserve">   </w:t>
-                          </w:r>
-                          <w:r>
-                            <w:rPr>
-                              <w:noProof/>
-                              <w:sz w:val="18"/>
-                              <w:szCs w:val="18"/>
-                              <w:lang w:eastAsia="bg-BG"/>
-                            </w:rPr>
-                            <w:drawing>
-                              <wp:inline distT="0" distB="0" distL="0" distR="0" wp14:anchorId="7AC6AC1E" wp14:editId="32C5F5DB">
-                                <wp:extent cx="180000" cy="180000"/>
-                                <wp:effectExtent l="0" t="0" r="0" b="0"/>
-                                <wp:docPr id="7" name="Picture 7" title="Software University @ Twitter">
-                                  <a:hlinkClick xmlns:a="http://schemas.openxmlformats.org/drawingml/2006/main" r:id="rId11"/>
-                                </wp:docPr>
-                                <wp:cNvGraphicFramePr>
-                                  <a:graphicFrameLocks xmlns:a="http://schemas.openxmlformats.org/drawingml/2006/main" noChangeAspect="1"/>
-                                </wp:cNvGraphicFramePr>
-                                <a:graphic xmlns:a="http://schemas.openxmlformats.org/drawingml/2006/main">
-                                  <a:graphicData uri="http://schemas.openxmlformats.org/drawingml/2006/picture">
-                                    <pic:pic xmlns:pic="http://schemas.openxmlformats.org/drawingml/2006/picture">
-                                      <pic:nvPicPr>
-                                        <pic:cNvPr id="7" name="Picture 7" title="Software University @ Twitter">
-                                          <a:hlinkClick r:id="rId11"/>
-                                        </pic:cNvPr>
-                                        <pic:cNvPicPr/>
-                                      </pic:nvPicPr>
-                                      <pic:blipFill>
-                                        <a:blip r:embed="rId12"/>
-                                        <a:stretch>
-                                          <a:fillRect/>
-                                        </a:stretch>
-                                      </pic:blipFill>
-                                      <pic:spPr>
-                                        <a:xfrm>
-                                          <a:off x="0" y="0"/>
-                                          <a:ext cx="180000" cy="180000"/>
-                                        </a:xfrm>
-                                        <a:prstGeom prst="rect">
-                                          <a:avLst/>
-                                        </a:prstGeom>
-                                      </pic:spPr>
-                                    </pic:pic>
-                                  </a:graphicData>
-                                </a:graphic>
-                              </wp:inline>
-                            </w:drawing>
-                          </w:r>
-                          <w:r>
-                            <w:rPr>
-                              <w:sz w:val="18"/>
-                              <w:szCs w:val="18"/>
-                            </w:rPr>
-                            <w:t xml:space="preserve">  </w:t>
-                          </w:r>
-                          <w:r>
-                            <w:rPr>
-                              <w:noProof/>
-                              <w:sz w:val="18"/>
-                              <w:szCs w:val="18"/>
-                              <w:lang w:eastAsia="bg-BG"/>
-                            </w:rPr>
-                            <w:drawing>
-                              <wp:inline distT="0" distB="0" distL="0" distR="0" wp14:anchorId="6F75AF3E" wp14:editId="10D0D1D1">
-                                <wp:extent cx="180000" cy="180000"/>
-                                <wp:effectExtent l="0" t="0" r="0" b="0"/>
-                                <wp:docPr id="17" name="Picture 17" title="Software University @ YouTube">
-                                  <a:hlinkClick xmlns:a="http://schemas.openxmlformats.org/drawingml/2006/main" r:id="rId13"/>
-                                </wp:docPr>
-                                <wp:cNvGraphicFramePr>
-                                  <a:graphicFrameLocks xmlns:a="http://schemas.openxmlformats.org/drawingml/2006/main" noChangeAspect="1"/>
-                                </wp:cNvGraphicFramePr>
-                                <a:graphic xmlns:a="http://schemas.openxmlformats.org/drawingml/2006/main">
-                                  <a:graphicData uri="http://schemas.openxmlformats.org/drawingml/2006/picture">
-                                    <pic:pic xmlns:pic="http://schemas.openxmlformats.org/drawingml/2006/picture">
-                                      <pic:nvPicPr>
-                                        <pic:cNvPr id="17" name="Picture 17" title="Software University @ YouTube">
-                                          <a:hlinkClick r:id="rId13"/>
-                                        </pic:cNvPr>
-                                        <pic:cNvPicPr/>
-                                      </pic:nvPicPr>
-                                      <pic:blipFill>
-                                        <a:blip r:embed="rId14"/>
-                                        <a:stretch>
-                                          <a:fillRect/>
-                                        </a:stretch>
-                                      </pic:blipFill>
-                                      <pic:spPr>
-                                        <a:xfrm>
-                                          <a:off x="0" y="0"/>
-                                          <a:ext cx="180000" cy="180000"/>
-                                        </a:xfrm>
-                                        <a:prstGeom prst="rect">
-                                          <a:avLst/>
-                                        </a:prstGeom>
-                                      </pic:spPr>
-                                    </pic:pic>
-                                  </a:graphicData>
-                                </a:graphic>
-                              </wp:inline>
-                            </w:drawing>
-                          </w:r>
-                          <w:r>
-                            <w:rPr>
-                              <w:sz w:val="18"/>
-                              <w:szCs w:val="18"/>
-                            </w:rPr>
-                            <w:t xml:space="preserve">   </w:t>
-                          </w:r>
-                          <w:r>
-                            <w:rPr>
-                              <w:noProof/>
-                              <w:sz w:val="18"/>
-                              <w:szCs w:val="18"/>
-                              <w:lang w:eastAsia="bg-BG"/>
-                            </w:rPr>
-                            <w:drawing>
-                              <wp:inline distT="0" distB="0" distL="0" distR="0" wp14:anchorId="360DEECE" wp14:editId="4F8F314C">
-                                <wp:extent cx="180000" cy="180000"/>
-                                <wp:effectExtent l="0" t="0" r="0" b="0"/>
-                                <wp:docPr id="21" name="Picture 21">
-                                  <a:hlinkClick xmlns:a="http://schemas.openxmlformats.org/drawingml/2006/main" r:id="rId15"/>
-                                </wp:docPr>
-                                <wp:cNvGraphicFramePr>
-                                  <a:graphicFrameLocks xmlns:a="http://schemas.openxmlformats.org/drawingml/2006/main" noChangeAspect="1"/>
-                                </wp:cNvGraphicFramePr>
-                                <a:graphic xmlns:a="http://schemas.openxmlformats.org/drawingml/2006/main">
-                                  <a:graphicData uri="http://schemas.openxmlformats.org/drawingml/2006/picture">
-                                    <pic:pic xmlns:pic="http://schemas.openxmlformats.org/drawingml/2006/picture">
-                                      <pic:nvPicPr>
-                                        <pic:cNvPr id="21" name="Picture 21">
-                                          <a:hlinkClick r:id="rId15"/>
-                                        </pic:cNvPr>
-                                        <pic:cNvPicPr>
-                                          <a:picLocks noChangeAspect="1" noChangeArrowheads="1"/>
-                                        </pic:cNvPicPr>
-                                      </pic:nvPicPr>
-                                      <pic:blipFill rotWithShape="1">
-                                        <a:blip r:embed="rId16">
-                                          <a:extLst>
-                                            <a:ext uri="{28A0092B-C50C-407E-A947-70E740481C1C}">
-                                              <a14:useLocalDpi xmlns:a14="http://schemas.microsoft.com/office/drawing/2010/main" val="0"/>
-                                            </a:ext>
-                                          </a:extLst>
-                                        </a:blip>
-                                        <a:srcRect l="-152" t="-76" r="-152" b="-76"/>
-                                        <a:stretch/>
-                                      </pic:blipFill>
-                                      <pic:spPr bwMode="auto">
-                                        <a:xfrm>
-                                          <a:off x="0" y="0"/>
-                                          <a:ext cx="180000" cy="180000"/>
-                                        </a:xfrm>
-                                        <a:prstGeom prst="rect">
-                                          <a:avLst/>
-                                        </a:prstGeom>
-                                        <a:noFill/>
-                                        <a:ln>
-                                          <a:noFill/>
-                                        </a:ln>
-                                        <a:extLst>
-                                          <a:ext uri="{53640926-AAD7-44D8-BBD7-CCE9431645EC}">
-                                            <a14:shadowObscured xmlns:a14="http://schemas.microsoft.com/office/drawing/2010/main"/>
-                                          </a:ext>
-                                        </a:extLst>
-                                      </pic:spPr>
-                                    </pic:pic>
-                                  </a:graphicData>
-                                </a:graphic>
-                              </wp:inline>
-                            </w:drawing>
-                          </w:r>
-                          <w:r>
-                            <w:rPr>
-                              <w:sz w:val="18"/>
-                              <w:szCs w:val="18"/>
-                            </w:rPr>
-                            <w:t xml:space="preserve">   </w:t>
-                          </w:r>
-                          <w:r>
-                            <w:rPr>
-                              <w:noProof/>
-                              <w:sz w:val="18"/>
-                              <w:szCs w:val="18"/>
-                              <w:lang w:eastAsia="bg-BG"/>
-                            </w:rPr>
-                            <w:drawing>
-                              <wp:inline distT="0" distB="0" distL="0" distR="0" wp14:anchorId="43630FFE" wp14:editId="4A6965E1">
-                                <wp:extent cx="180000" cy="180000"/>
-                                <wp:effectExtent l="0" t="0" r="0" b="0"/>
-                                <wp:docPr id="22" name="Picture 22">
-                                  <a:hlinkClick xmlns:a="http://schemas.openxmlformats.org/drawingml/2006/main" r:id="rId17"/>
-                                </wp:docPr>
-                                <wp:cNvGraphicFramePr>
-                                  <a:graphicFrameLocks xmlns:a="http://schemas.openxmlformats.org/drawingml/2006/main" noChangeAspect="1"/>
-                                </wp:cNvGraphicFramePr>
-                                <a:graphic xmlns:a="http://schemas.openxmlformats.org/drawingml/2006/main">
-                                  <a:graphicData uri="http://schemas.openxmlformats.org/drawingml/2006/picture">
-                                    <pic:pic xmlns:pic="http://schemas.openxmlformats.org/drawingml/2006/picture">
-                                      <pic:nvPicPr>
-                                        <pic:cNvPr id="22" name="Picture 22">
-                                          <a:hlinkClick r:id="rId17"/>
-                                        </pic:cNvPr>
-                                        <pic:cNvPicPr>
-                                          <a:picLocks noChangeAspect="1" noChangeArrowheads="1"/>
-                                        </pic:cNvPicPr>
-                                      </pic:nvPicPr>
-                                      <pic:blipFill>
-                                        <a:blip r:embed="rId18">
-                                          <a:extLst>
-                                            <a:ext uri="{28A0092B-C50C-407E-A947-70E740481C1C}">
-                                              <a14:useLocalDpi xmlns:a14="http://schemas.microsoft.com/office/drawing/2010/main" val="0"/>
-                                            </a:ext>
-                                          </a:extLst>
-                                        </a:blip>
-                                        <a:srcRect/>
-                                        <a:stretch>
-                                          <a:fillRect/>
-                                        </a:stretch>
-                                      </pic:blipFill>
-                                      <pic:spPr bwMode="auto">
-                                        <a:xfrm>
-                                          <a:off x="0" y="0"/>
-                                          <a:ext cx="180000" cy="180000"/>
-                                        </a:xfrm>
-                                        <a:prstGeom prst="rect">
-                                          <a:avLst/>
-                                        </a:prstGeom>
-                                        <a:noFill/>
-                                        <a:ln>
-                                          <a:noFill/>
-                                        </a:ln>
-                                      </pic:spPr>
-                                    </pic:pic>
-                                  </a:graphicData>
-                                </a:graphic>
-                              </wp:inline>
-                            </w:drawing>
-                          </w:r>
-                          <w:r>
-                            <w:rPr>
-                              <w:sz w:val="18"/>
-                              <w:szCs w:val="18"/>
-                            </w:rPr>
-                            <w:t xml:space="preserve">   </w:t>
-                          </w:r>
-                          <w:r>
-                            <w:rPr>
-                              <w:noProof/>
-                              <w:sz w:val="18"/>
-                              <w:szCs w:val="18"/>
-                              <w:lang w:eastAsia="bg-BG"/>
-                            </w:rPr>
-                            <w:drawing>
-                              <wp:inline distT="0" distB="0" distL="0" distR="0" wp14:anchorId="48764413" wp14:editId="7C1E76D9">
-                                <wp:extent cx="180000" cy="180000"/>
-                                <wp:effectExtent l="0" t="0" r="0" b="0"/>
-                                <wp:docPr id="23" name="Picture 23" title="Software University: Email Us">
-                                  <a:hlinkClick xmlns:a="http://schemas.openxmlformats.org/drawingml/2006/main" r:id="rId19"/>
-                                </wp:docPr>
-                                <wp:cNvGraphicFramePr>
-                                  <a:graphicFrameLocks xmlns:a="http://schemas.openxmlformats.org/drawingml/2006/main" noChangeAspect="1"/>
-                                </wp:cNvGraphicFramePr>
-                                <a:graphic xmlns:a="http://schemas.openxmlformats.org/drawingml/2006/main">
-                                  <a:graphicData uri="http://schemas.openxmlformats.org/drawingml/2006/picture">
-                                    <pic:pic xmlns:pic="http://schemas.openxmlformats.org/drawingml/2006/picture">
-                                      <pic:nvPicPr>
-                                        <pic:cNvPr id="23" name="Picture 23" title="Software University: Email Us">
-                                          <a:hlinkClick r:id="rId19"/>
-                                        </pic:cNvPr>
-                                        <pic:cNvPicPr/>
-                                      </pic:nvPicPr>
-                                      <pic:blipFill>
-                                        <a:blip r:embed="rId20"/>
-                                        <a:stretch>
-                                          <a:fillRect/>
-                                        </a:stretch>
-                                      </pic:blipFill>
-                                      <pic:spPr>
-                                        <a:xfrm>
-                                          <a:off x="0" y="0"/>
-                                          <a:ext cx="180000" cy="180000"/>
-                                        </a:xfrm>
-                                        <a:prstGeom prst="rect">
-                                          <a:avLst/>
-                                        </a:prstGeom>
-                                      </pic:spPr>
-                                    </pic:pic>
-                                  </a:graphicData>
-                                </a:graphic>
-                              </wp:inline>
-                            </w:drawing>
-                          </w:r>
-                        </w:p>
-                      </w:txbxContent>
-                    </wps:txbx>
-                    <wps:bodyPr rot="0" vert="horz" wrap="square" lIns="18000" tIns="43200" rIns="18000" bIns="18000" anchor="t" anchorCtr="0">
-                      <a:noAutofit/>
-                    </wps:bodyPr>
-                  </wps:wsp>
-                </a:graphicData>
-              </a:graphic>
-              <wp14:sizeRelH relativeFrom="page">
-                <wp14:pctWidth>0</wp14:pctWidth>
-              </wp14:sizeRelH>
-              <wp14:sizeRelV relativeFrom="page">
-                <wp14:pctHeight>0</wp14:pctHeight>
-              </wp14:sizeRelV>
-            </wp:anchor>
-          </w:drawing>
-        </mc:Choice>
-        <mc:Fallback>
-          <w:pict>
-            <v:shape w14:anchorId="7D471BFD" id="Text Box 16" o:spid="_x0000_s1027" type="#_x0000_t202" style="position:absolute;margin-left:109pt;margin-top:7pt;width:411.4pt;height:40.45pt;z-index:251660288;visibility:visible;mso-wrap-style:square;mso-width-percent:0;mso-height-percent:0;mso-wrap-distance-left:9pt;mso-wrap-distance-top:0;mso-wrap-distance-right:9pt;mso-wrap-distance-bottom:0;mso-position-horizontal:absolute;mso-position-horizontal-relative:text;mso-position-vertical:absolute;mso-position-vertical-relative:text;mso-width-percent:0;mso-height-percent:0;mso-width-relative:page;mso-height-relative:page;v-text-anchor:top" o:gfxdata="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" filled="f" stroked="f">
-              <v:textbox inset=".5mm,1.2mm,.5mm,.5mm">
-                <w:txbxContent>
-                  <w:p>
-                    <w:pPr>
-                      <w:spacing w:before="40" w:after="100" w:line="240" w:lineRule="auto"/>
-                      <w:rPr>
-                        <w:sz w:val="17"/>
-                        <w:szCs w:val="17"/>
-                      </w:rPr>
-                    </w:pPr>
-                    <w:bookmarkStart w:id="1" w:name="_Hlk24191091"/>
-                    <w:r>
-                      <w:rPr>
-                        <w:sz w:val="17"/>
-                        <w:szCs w:val="17"/>
-                      </w:rPr>
-                      <w:t xml:space="preserve">© </w:t>
-                    </w:r>
-                    <w:r>
-                      <w:rPr>
-                        <w:noProof/>
-                        <w:sz w:val="17"/>
-                        <w:szCs w:val="17"/>
-                      </w:rPr>
-                      <w:t>SoftUni</w:t>
-                    </w:r>
-                    <w:r>
-                      <w:rPr>
-                        <w:sz w:val="17"/>
-                        <w:szCs w:val="17"/>
-                      </w:rPr>
-                      <w:t xml:space="preserve"> – </w:t>
-                    </w:r>
-                    <w:hyperlink r:id="rId21" w:history="1">
-                      <w:r>
-                        <w:rPr>
-                          <w:rStyle w:val="Hyperlink"/>
-                          <w:color w:val="0882DE"/>
-                          <w:sz w:val="17"/>
-                          <w:szCs w:val="17"/>
-                        </w:rPr>
-                        <w:t>about.</w:t>
-                      </w:r>
-                      <w:r>
-                        <w:rPr>
-                          <w:rStyle w:val="Hyperlink"/>
-                          <w:color w:val="0882DE"/>
-                          <w:sz w:val="17"/>
-                          <w:szCs w:val="17"/>
-                        </w:rPr>
-                        <w:t>softuni.</w:t>
-                      </w:r>
-                      <w:r>
-                        <w:rPr>
-                          <w:rStyle w:val="Hyperlink"/>
-                          <w:color w:val="0882DE"/>
-                          <w:sz w:val="17"/>
-                          <w:szCs w:val="17"/>
-                        </w:rPr>
-                        <w:t>bg</w:t>
-                      </w:r>
-                    </w:hyperlink>
-                    <w:r>
-                      <w:rPr>
-                        <w:sz w:val="17"/>
-                        <w:szCs w:val="17"/>
-                      </w:rPr>
-                      <w:t>. Copyrighted document. Unauthorized copy, reproduction or use is not permitted.</w:t>
-                    </w:r>
-                  </w:p>
-                  <w:bookmarkEnd w:id="1"/>
-                  <w:p>
-                    <w:pPr>
-                      <w:spacing w:line="240" w:lineRule="auto"/>
-                      <w:ind w:left="567" w:firstLine="284"/>
-                      <w:rPr>
-                        <w:sz w:val="18"/>
-                        <w:szCs w:val="18"/>
-                      </w:rPr>
-                    </w:pPr>
-                    <w:r>
-                      <w:rPr>
-                        <w:noProof/>
-                        <w:sz w:val="18"/>
-                        <w:szCs w:val="18"/>
-                        <w:lang w:eastAsia="bg-BG"/>
-                      </w:rPr>
-                      <w:drawing>
-                        <wp:inline distT="0" distB="0" distL="0" distR="0" wp14:anchorId="01386725" wp14:editId="6BD9A81E">
-                          <wp:extent cx="180000" cy="180000"/>
-                          <wp:effectExtent l="0" t="0" r="0" b="0"/>
-                          <wp:docPr id="3" name="Picture 3">
-                            <a:hlinkClick xmlns:a="http://schemas.openxmlformats.org/drawingml/2006/main" r:id="rId2"/>
-                          </wp:docPr>
-                          <wp:cNvGraphicFramePr>
-                            <a:graphicFrameLocks xmlns:a="http://schemas.openxmlformats.org/drawingml/2006/main" noChangeAspect="1"/>
-                          </wp:cNvGraphicFramePr>
-                          <a:graphic xmlns:a="http://schemas.openxmlformats.org/drawingml/2006/main">
-                            <a:graphicData uri="http://schemas.openxmlformats.org/drawingml/2006/picture">
-                              <pic:pic xmlns:pic="http://schemas.openxmlformats.org/drawingml/2006/picture">
-                                <pic:nvPicPr>
-                                  <pic:cNvPr id="3" name="Picture 3">
-                                    <a:hlinkClick r:id="rId2"/>
-                                  </pic:cNvPr>
-                                  <pic:cNvPicPr>
-                                    <a:picLocks noChangeAspect="1" noChangeArrowheads="1"/>
-                                  </pic:cNvPicPr>
-                                </pic:nvPicPr>
-                                <pic:blipFill>
-                                  <a:blip r:embed="rId3">
-                                    <a:extLst>
-                                      <a:ext uri="{28A0092B-C50C-407E-A947-70E740481C1C}">
-                                        <a14:useLocalDpi xmlns:a14="http://schemas.microsoft.com/office/drawing/2010/main" val="0"/>
-                                      </a:ext>
-                                    </a:extLst>
-                                  </a:blip>
-                                  <a:stretch>
-                                    <a:fillRect/>
-                                  </a:stretch>
-                                </pic:blipFill>
-                                <pic:spPr bwMode="auto">
-                                  <a:xfrm>
-                                    <a:off x="0" y="0"/>
-                                    <a:ext cx="180000" cy="180000"/>
-                                  </a:xfrm>
-                                  <a:prstGeom prst="rect">
-                                    <a:avLst/>
-                                  </a:prstGeom>
-                                  <a:noFill/>
-                                  <a:ln>
-                                    <a:noFill/>
-                                  </a:ln>
-                                </pic:spPr>
-                              </pic:pic>
-                            </a:graphicData>
-                          </a:graphic>
-                        </wp:inline>
-                      </w:drawing>
-                    </w:r>
-                    <w:r>
-                      <w:rPr>
-                        <w:sz w:val="18"/>
-                        <w:szCs w:val="18"/>
-                      </w:rPr>
-                      <w:t xml:space="preserve">   </w:t>
-                    </w:r>
-                    <w:r>
-                      <w:rPr>
-                        <w:noProof/>
-                        <w:sz w:val="18"/>
-                        <w:szCs w:val="18"/>
-                        <w:lang w:eastAsia="bg-BG"/>
-                      </w:rPr>
-                      <w:drawing>
-                        <wp:inline distT="0" distB="0" distL="0" distR="0" wp14:anchorId="18137127" wp14:editId="3CE8938D">
-                          <wp:extent cx="180000" cy="180000"/>
-                          <wp:effectExtent l="0" t="0" r="0" b="0"/>
-                          <wp:docPr id="2" name="Picture 2">
-                            <a:hlinkClick xmlns:a="http://schemas.openxmlformats.org/drawingml/2006/main" r:id="rId4"/>
-                          </wp:docPr>
-                          <wp:cNvGraphicFramePr>
-                            <a:graphicFrameLocks xmlns:a="http://schemas.openxmlformats.org/drawingml/2006/main" noChangeAspect="1"/>
-                          </wp:cNvGraphicFramePr>
-                          <a:graphic xmlns:a="http://schemas.openxmlformats.org/drawingml/2006/main">
-                            <a:graphicData uri="http://schemas.openxmlformats.org/drawingml/2006/picture">
-                              <pic:pic xmlns:pic="http://schemas.openxmlformats.org/drawingml/2006/picture">
-                                <pic:nvPicPr>
-                                  <pic:cNvPr id="2" name="Picture 2">
-                                    <a:hlinkClick r:id="rId4"/>
-                                  </pic:cNvPr>
-                                  <pic:cNvPicPr>
-                                    <a:picLocks noChangeAspect="1" noChangeArrowheads="1"/>
-                                  </pic:cNvPicPr>
-                                </pic:nvPicPr>
-                                <pic:blipFill>
-                                  <a:blip r:embed="rId5">
-                                    <a:extLst>
-                                      <a:ext uri="{28A0092B-C50C-407E-A947-70E740481C1C}">
-                                        <a14:useLocalDpi xmlns:a14="http://schemas.microsoft.com/office/drawing/2010/main" val="0"/>
-                                      </a:ext>
-                                    </a:extLst>
-                                  </a:blip>
-                                  <a:stretch>
-                                    <a:fillRect/>
-                                  </a:stretch>
-                                </pic:blipFill>
-                                <pic:spPr bwMode="auto">
-                                  <a:xfrm>
-                                    <a:off x="0" y="0"/>
-                                    <a:ext cx="180000" cy="180000"/>
-                                  </a:xfrm>
-                                  <a:prstGeom prst="rect">
-                                    <a:avLst/>
-                                  </a:prstGeom>
-                                  <a:noFill/>
-                                  <a:ln>
-                                    <a:noFill/>
-                                  </a:ln>
-                                </pic:spPr>
-                              </pic:pic>
-                            </a:graphicData>
-                          </a:graphic>
-                        </wp:inline>
-                      </w:drawing>
-                    </w:r>
-                    <w:r>
-                      <w:rPr>
-                        <w:sz w:val="18"/>
-                        <w:szCs w:val="18"/>
-                      </w:rPr>
-                      <w:t xml:space="preserve">   </w:t>
-                    </w:r>
-                    <w:r>
-                      <w:rPr>
-                        <w:noProof/>
-                        <w:sz w:val="18"/>
-                        <w:szCs w:val="18"/>
-                        <w:lang w:eastAsia="bg-BG"/>
-                      </w:rPr>
-                      <w:drawing>
-                        <wp:inline distT="0" distB="0" distL="0" distR="0" wp14:anchorId="41714C68" wp14:editId="328D16DC">
-                          <wp:extent cx="180000" cy="180000"/>
-                          <wp:effectExtent l="0" t="0" r="0" b="0"/>
-                          <wp:docPr id="5" name="Picture 5" title="Software University @ Facebook">
-                            <a:hlinkClick xmlns:a="http://schemas.openxmlformats.org/drawingml/2006/main" r:id="rId6"/>
-                          </wp:docPr>
-                          <wp:cNvGraphicFramePr>
-                            <a:graphicFrameLocks xmlns:a="http://schemas.openxmlformats.org/drawingml/2006/main" noChangeAspect="1"/>
-                          </wp:cNvGraphicFramePr>
-                          <a:graphic xmlns:a="http://schemas.openxmlformats.org/drawingml/2006/main">
-                            <a:graphicData uri="http://schemas.openxmlformats.org/drawingml/2006/picture">
-                              <pic:pic xmlns:pic="http://schemas.openxmlformats.org/drawingml/2006/picture">
-                                <pic:nvPicPr>
-                                  <pic:cNvPr id="5" name="Picture 5" title="Software University @ Facebook">
-                                    <a:hlinkClick r:id="rId6"/>
-                                  </pic:cNvPr>
-                                  <pic:cNvPicPr/>
-                                </pic:nvPicPr>
-                                <pic:blipFill>
-                                  <a:blip r:embed="rId7"/>
-                                  <a:stretch>
-                                    <a:fillRect/>
-                                  </a:stretch>
-                                </pic:blipFill>
-                                <pic:spPr>
-                                  <a:xfrm>
-                                    <a:off x="0" y="0"/>
-                                    <a:ext cx="180000" cy="180000"/>
-                                  </a:xfrm>
-                                  <a:prstGeom prst="rect">
-                                    <a:avLst/>
-                                  </a:prstGeom>
-                                </pic:spPr>
-                              </pic:pic>
-                            </a:graphicData>
-                          </a:graphic>
-                        </wp:inline>
-                      </w:drawing>
-                    </w:r>
-                    <w:r>
-                      <w:rPr>
-                        <w:sz w:val="18"/>
-                        <w:szCs w:val="18"/>
-                      </w:rPr>
-                      <w:t xml:space="preserve">   </w:t>
-                    </w:r>
-                    <w:r>
-                      <w:rPr>
-                        <w:noProof/>
-                        <w:sz w:val="18"/>
-                        <w:szCs w:val="18"/>
-                        <w:lang w:eastAsia="bg-BG"/>
-                      </w:rPr>
-                      <w:drawing>
-                        <wp:inline distT="0" distB="0" distL="0" distR="0" wp14:anchorId="69B2D108" wp14:editId="0C0A1B51">
-                          <wp:extent cx="180000" cy="180000"/>
-                          <wp:effectExtent l="0" t="0" r="0" b="0"/>
-                          <wp:docPr id="20" name="Picture 20">
-                            <a:hlinkClick xmlns:a="http://schemas.openxmlformats.org/drawingml/2006/main" r:id="rId8"/>
-                          </wp:docPr>
-                          <wp:cNvGraphicFramePr>
-                            <a:graphicFrameLocks xmlns:a="http://schemas.openxmlformats.org/drawingml/2006/main" noChangeAspect="1"/>
-                          </wp:cNvGraphicFramePr>
-                          <a:graphic xmlns:a="http://schemas.openxmlformats.org/drawingml/2006/main">
-                            <a:graphicData uri="http://schemas.openxmlformats.org/drawingml/2006/picture">
-                              <pic:pic xmlns:pic="http://schemas.openxmlformats.org/drawingml/2006/picture">
-                                <pic:nvPicPr>
-                                  <pic:cNvPr id="20" name="Picture 20">
-                                    <a:hlinkClick r:id="rId8"/>
-                                  </pic:cNvPr>
-                                  <pic:cNvPicPr>
-                                    <a:picLocks noChangeAspect="1" noChangeArrowheads="1"/>
-                                  </pic:cNvPicPr>
-                                </pic:nvPicPr>
-                                <pic:blipFill>
-                                  <a:blip r:embed="rId9">
-                                    <a:extLst>
-                                      <a:ext uri="{28A0092B-C50C-407E-A947-70E740481C1C}">
-                                        <a14:useLocalDpi xmlns:a14="http://schemas.microsoft.com/office/drawing/2010/main" val="0"/>
-                                      </a:ext>
-                                      <a:ext uri="{837473B0-CC2E-450A-ABE3-18F120FF3D39}">
-                                        <a1611:picAttrSrcUrl xmlns:a1611="http://schemas.microsoft.com/office/drawing/2016/11/main" r:id="rId10"/>
-                                      </a:ext>
-                                    </a:extLst>
-                                  </a:blip>
-                                  <a:stretch>
-                                    <a:fillRect/>
-                                  </a:stretch>
-                                </pic:blipFill>
-                                <pic:spPr bwMode="auto">
-                                  <a:xfrm>
-                                    <a:off x="0" y="0"/>
-                                    <a:ext cx="180000" cy="180000"/>
-                                  </a:xfrm>
-                                  <a:prstGeom prst="rect">
-                                    <a:avLst/>
-                                  </a:prstGeom>
-                                  <a:noFill/>
-                                  <a:ln>
-                                    <a:noFill/>
-                                  </a:ln>
-                                </pic:spPr>
-                              </pic:pic>
-                            </a:graphicData>
-                          </a:graphic>
-                        </wp:inline>
-                      </w:drawing>
-                    </w:r>
-                    <w:r>
-                      <w:rPr>
-                        <w:noProof/>
-                        <w:sz w:val="18"/>
-                        <w:szCs w:val="18"/>
-                      </w:rPr>
-                      <w:t xml:space="preserve">   </w:t>
-                    </w:r>
-                    <w:r>
-                      <w:rPr>
-                        <w:noProof/>
-                        <w:sz w:val="18"/>
-                        <w:szCs w:val="18"/>
-                        <w:lang w:eastAsia="bg-BG"/>
-                      </w:rPr>
-                      <w:drawing>
-                        <wp:inline distT="0" distB="0" distL="0" distR="0" wp14:anchorId="7AC6AC1E" wp14:editId="32C5F5DB">
-                          <wp:extent cx="180000" cy="180000"/>
-                          <wp:effectExtent l="0" t="0" r="0" b="0"/>
-                          <wp:docPr id="7" name="Picture 7" title="Software University @ Twitter">
-                            <a:hlinkClick xmlns:a="http://schemas.openxmlformats.org/drawingml/2006/main" r:id="rId11"/>
-                          </wp:docPr>
-                          <wp:cNvGraphicFramePr>
-                            <a:graphicFrameLocks xmlns:a="http://schemas.openxmlformats.org/drawingml/2006/main" noChangeAspect="1"/>
-                          </wp:cNvGraphicFramePr>
-                          <a:graphic xmlns:a="http://schemas.openxmlformats.org/drawingml/2006/main">
-                            <a:graphicData uri="http://schemas.openxmlformats.org/drawingml/2006/picture">
-                              <pic:pic xmlns:pic="http://schemas.openxmlformats.org/drawingml/2006/picture">
-                                <pic:nvPicPr>
-                                  <pic:cNvPr id="7" name="Picture 7" title="Software University @ Twitter">
-                                    <a:hlinkClick r:id="rId11"/>
-                                  </pic:cNvPr>
-                                  <pic:cNvPicPr/>
-                                </pic:nvPicPr>
-                                <pic:blipFill>
-                                  <a:blip r:embed="rId12"/>
-                                  <a:stretch>
-                                    <a:fillRect/>
-                                  </a:stretch>
-                                </pic:blipFill>
-                                <pic:spPr>
-                                  <a:xfrm>
-                                    <a:off x="0" y="0"/>
-                                    <a:ext cx="180000" cy="180000"/>
-                                  </a:xfrm>
-                                  <a:prstGeom prst="rect">
-                                    <a:avLst/>
-                                  </a:prstGeom>
-                                </pic:spPr>
-                              </pic:pic>
-                            </a:graphicData>
-                          </a:graphic>
-                        </wp:inline>
-                      </w:drawing>
-                    </w:r>
-                    <w:r>
-                      <w:rPr>
-                        <w:sz w:val="18"/>
-                        <w:szCs w:val="18"/>
-                      </w:rPr>
-                      <w:t xml:space="preserve">  </w:t>
-                    </w:r>
-                    <w:r>
-                      <w:rPr>
-                        <w:noProof/>
-                        <w:sz w:val="18"/>
-                        <w:szCs w:val="18"/>
-                        <w:lang w:eastAsia="bg-BG"/>
-                      </w:rPr>
-                      <w:drawing>
-                        <wp:inline distT="0" distB="0" distL="0" distR="0" wp14:anchorId="6F75AF3E" wp14:editId="10D0D1D1">
-                          <wp:extent cx="180000" cy="180000"/>
-                          <wp:effectExtent l="0" t="0" r="0" b="0"/>
-                          <wp:docPr id="17" name="Picture 17" title="Software University @ YouTube">
-                            <a:hlinkClick xmlns:a="http://schemas.openxmlformats.org/drawingml/2006/main" r:id="rId13"/>
-                          </wp:docPr>
-                          <wp:cNvGraphicFramePr>
-                            <a:graphicFrameLocks xmlns:a="http://schemas.openxmlformats.org/drawingml/2006/main" noChangeAspect="1"/>
-                          </wp:cNvGraphicFramePr>
-                          <a:graphic xmlns:a="http://schemas.openxmlformats.org/drawingml/2006/main">
-                            <a:graphicData uri="http://schemas.openxmlformats.org/drawingml/2006/picture">
-                              <pic:pic xmlns:pic="http://schemas.openxmlformats.org/drawingml/2006/picture">
-                                <pic:nvPicPr>
-                                  <pic:cNvPr id="17" name="Picture 17" title="Software University @ YouTube">
-                                    <a:hlinkClick r:id="rId13"/>
-                                  </pic:cNvPr>
-                                  <pic:cNvPicPr/>
-                                </pic:nvPicPr>
-                                <pic:blipFill>
-                                  <a:blip r:embed="rId14"/>
-                                  <a:stretch>
-                                    <a:fillRect/>
-                                  </a:stretch>
-                                </pic:blipFill>
-                                <pic:spPr>
-                                  <a:xfrm>
-                                    <a:off x="0" y="0"/>
-                                    <a:ext cx="180000" cy="180000"/>
-                                  </a:xfrm>
-                                  <a:prstGeom prst="rect">
-                                    <a:avLst/>
-                                  </a:prstGeom>
-                                </pic:spPr>
-                              </pic:pic>
-                            </a:graphicData>
-                          </a:graphic>
-                        </wp:inline>
-                      </w:drawing>
-                    </w:r>
-                    <w:r>
-                      <w:rPr>
-                        <w:sz w:val="18"/>
-                        <w:szCs w:val="18"/>
-                      </w:rPr>
-                      <w:t xml:space="preserve">   </w:t>
-                    </w:r>
-                    <w:r>
-                      <w:rPr>
-                        <w:noProof/>
-                        <w:sz w:val="18"/>
-                        <w:szCs w:val="18"/>
-                        <w:lang w:eastAsia="bg-BG"/>
-                      </w:rPr>
-                      <w:drawing>
-                        <wp:inline distT="0" distB="0" distL="0" distR="0" wp14:anchorId="360DEECE" wp14:editId="4F8F314C">
-                          <wp:extent cx="180000" cy="180000"/>
-                          <wp:effectExtent l="0" t="0" r="0" b="0"/>
-                          <wp:docPr id="21" name="Picture 21">
-                            <a:hlinkClick xmlns:a="http://schemas.openxmlformats.org/drawingml/2006/main" r:id="rId15"/>
-                          </wp:docPr>
-                          <wp:cNvGraphicFramePr>
-                            <a:graphicFrameLocks xmlns:a="http://schemas.openxmlformats.org/drawingml/2006/main" noChangeAspect="1"/>
-                          </wp:cNvGraphicFramePr>
-                          <a:graphic xmlns:a="http://schemas.openxmlformats.org/drawingml/2006/main">
-                            <a:graphicData uri="http://schemas.openxmlformats.org/drawingml/2006/picture">
-                              <pic:pic xmlns:pic="http://schemas.openxmlformats.org/drawingml/2006/picture">
-                                <pic:nvPicPr>
-                                  <pic:cNvPr id="21" name="Picture 21">
-                                    <a:hlinkClick r:id="rId15"/>
-                                  </pic:cNvPr>
-                                  <pic:cNvPicPr>
-                                    <a:picLocks noChangeAspect="1" noChangeArrowheads="1"/>
-                                  </pic:cNvPicPr>
-                                </pic:nvPicPr>
-                                <pic:blipFill rotWithShape="1">
-                                  <a:blip r:embed="rId16">
-                                    <a:extLst>
-                                      <a:ext uri="{28A0092B-C50C-407E-A947-70E740481C1C}">
-                                        <a14:useLocalDpi xmlns:a14="http://schemas.microsoft.com/office/drawing/2010/main" val="0"/>
-                                      </a:ext>
-                                    </a:extLst>
-                                  </a:blip>
-                                  <a:srcRect l="-152" t="-76" r="-152" b="-76"/>
-                                  <a:stretch/>
-                                </pic:blipFill>
-                                <pic:spPr bwMode="auto">
-                                  <a:xfrm>
-                                    <a:off x="0" y="0"/>
-                                    <a:ext cx="180000" cy="180000"/>
-                                  </a:xfrm>
-                                  <a:prstGeom prst="rect">
-                                    <a:avLst/>
-                                  </a:prstGeom>
-                                  <a:noFill/>
-                                  <a:ln>
-                                    <a:noFill/>
-                                  </a:ln>
-                                  <a:extLst>
-                                    <a:ext uri="{53640926-AAD7-44D8-BBD7-CCE9431645EC}">
-                                      <a14:shadowObscured xmlns:a14="http://schemas.microsoft.com/office/drawing/2010/main"/>
-                                    </a:ext>
-                                  </a:extLst>
-                                </pic:spPr>
-                              </pic:pic>
-                            </a:graphicData>
-                          </a:graphic>
-                        </wp:inline>
-                      </w:drawing>
-                    </w:r>
-                    <w:r>
-                      <w:rPr>
-                        <w:sz w:val="18"/>
-                        <w:szCs w:val="18"/>
-                      </w:rPr>
-                      <w:t xml:space="preserve">   </w:t>
-                    </w:r>
-                    <w:r>
-                      <w:rPr>
-                        <w:noProof/>
-                        <w:sz w:val="18"/>
-                        <w:szCs w:val="18"/>
-                        <w:lang w:eastAsia="bg-BG"/>
-                      </w:rPr>
-                      <w:drawing>
-                        <wp:inline distT="0" distB="0" distL="0" distR="0" wp14:anchorId="43630FFE" wp14:editId="4A6965E1">
-                          <wp:extent cx="180000" cy="180000"/>
-                          <wp:effectExtent l="0" t="0" r="0" b="0"/>
-                          <wp:docPr id="22" name="Picture 22">
-                            <a:hlinkClick xmlns:a="http://schemas.openxmlformats.org/drawingml/2006/main" r:id="rId17"/>
-                          </wp:docPr>
-                          <wp:cNvGraphicFramePr>
-                            <a:graphicFrameLocks xmlns:a="http://schemas.openxmlformats.org/drawingml/2006/main" noChangeAspect="1"/>
-                          </wp:cNvGraphicFramePr>
-                          <a:graphic xmlns:a="http://schemas.openxmlformats.org/drawingml/2006/main">
-                            <a:graphicData uri="http://schemas.openxmlformats.org/drawingml/2006/picture">
-                              <pic:pic xmlns:pic="http://schemas.openxmlformats.org/drawingml/2006/picture">
-                                <pic:nvPicPr>
-                                  <pic:cNvPr id="22" name="Picture 22">
-                                    <a:hlinkClick r:id="rId17"/>
-                                  </pic:cNvPr>
-                                  <pic:cNvPicPr>
-                                    <a:picLocks noChangeAspect="1" noChangeArrowheads="1"/>
-                                  </pic:cNvPicPr>
-                                </pic:nvPicPr>
-                                <pic:blipFill>
-                                  <a:blip r:embed="rId18">
-                                    <a:extLst>
-                                      <a:ext uri="{28A0092B-C50C-407E-A947-70E740481C1C}">
-                                        <a14:useLocalDpi xmlns:a14="http://schemas.microsoft.com/office/drawing/2010/main" val="0"/>
-                                      </a:ext>
-                                    </a:extLst>
-                                  </a:blip>
-                                  <a:srcRect/>
-                                  <a:stretch>
-                                    <a:fillRect/>
-                                  </a:stretch>
-                                </pic:blipFill>
-                                <pic:spPr bwMode="auto">
-                                  <a:xfrm>
-                                    <a:off x="0" y="0"/>
-                                    <a:ext cx="180000" cy="180000"/>
-                                  </a:xfrm>
-                                  <a:prstGeom prst="rect">
-                                    <a:avLst/>
-                                  </a:prstGeom>
-                                  <a:noFill/>
-                                  <a:ln>
-                                    <a:noFill/>
-                                  </a:ln>
-                                </pic:spPr>
-                              </pic:pic>
-                            </a:graphicData>
-                          </a:graphic>
-                        </wp:inline>
-                      </w:drawing>
-                    </w:r>
-                    <w:r>
-                      <w:rPr>
-                        <w:sz w:val="18"/>
-                        <w:szCs w:val="18"/>
-                      </w:rPr>
-                      <w:t xml:space="preserve">   </w:t>
-                    </w:r>
-                    <w:r>
-                      <w:rPr>
-                        <w:noProof/>
-                        <w:sz w:val="18"/>
-                        <w:szCs w:val="18"/>
-                        <w:lang w:eastAsia="bg-BG"/>
-                      </w:rPr>
-                      <w:drawing>
-                        <wp:inline distT="0" distB="0" distL="0" distR="0" wp14:anchorId="48764413" wp14:editId="7C1E76D9">
-                          <wp:extent cx="180000" cy="180000"/>
-                          <wp:effectExtent l="0" t="0" r="0" b="0"/>
-                          <wp:docPr id="23" name="Picture 23" title="Software University: Email Us">
-                            <a:hlinkClick xmlns:a="http://schemas.openxmlformats.org/drawingml/2006/main" r:id="rId19"/>
-                          </wp:docPr>
-                          <wp:cNvGraphicFramePr>
-                            <a:graphicFrameLocks xmlns:a="http://schemas.openxmlformats.org/drawingml/2006/main" noChangeAspect="1"/>
-                          </wp:cNvGraphicFramePr>
-                          <a:graphic xmlns:a="http://schemas.openxmlformats.org/drawingml/2006/main">
-                            <a:graphicData uri="http://schemas.openxmlformats.org/drawingml/2006/picture">
-                              <pic:pic xmlns:pic="http://schemas.openxmlformats.org/drawingml/2006/picture">
-                                <pic:nvPicPr>
-                                  <pic:cNvPr id="23" name="Picture 23" title="Software University: Email Us">
-                                    <a:hlinkClick r:id="rId19"/>
-                                  </pic:cNvPr>
-                                  <pic:cNvPicPr/>
-                                </pic:nvPicPr>
-                                <pic:blipFill>
-                                  <a:blip r:embed="rId20"/>
-                                  <a:stretch>
-                                    <a:fillRect/>
-                                  </a:stretch>
-                                </pic:blipFill>
-                                <pic:spPr>
-                                  <a:xfrm>
-                                    <a:off x="0" y="0"/>
-                                    <a:ext cx="180000" cy="180000"/>
-                                  </a:xfrm>
-                                  <a:prstGeom prst="rect">
-                                    <a:avLst/>
-                                  </a:prstGeom>
-                                </pic:spPr>
-                              </pic:pic>
-                            </a:graphicData>
-                          </a:graphic>
-                        </wp:inline>
-                      </w:drawing>
-                    </w:r>
-                  </w:p>
-                </w:txbxContent>
-              </v:textbox>
-            </v:shape>
-          </w:pict>
-        </mc:Fallback>
-      </mc:AlternateContent>
+      </w:rPr>
+      <w:pict w14:anchorId="3F8F41CF">
+        <v:shape id="Text Box 16" o:spid="_x0000_s1027" type="#_x0000_t202" style="position:absolute;margin-left:109pt;margin-top:7pt;width:411.4pt;height:40.45pt;z-index:251660288;visibility:visible;mso-wrap-style:square;mso-width-percent:0;mso-height-percent:0;mso-wrap-distance-left:9pt;mso-wrap-distance-top:0;mso-wrap-distance-right:9pt;mso-wrap-distance-bottom:0;mso-position-horizontal:absolute;mso-position-horizontal-relative:text;mso-position-vertical:absolute;mso-position-vertical-relative:text;mso-width-percent:0;mso-height-percent:0;mso-width-relative:page;mso-height-relative:page;v-text-anchor:top" o:gfxdata="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" filled="f" stroked="f">
+          <v:textbox inset=".5mm,1.2mm,.5mm,.5mm">
+            <w:txbxContent>
+              <w:p>
+                <w:pPr>
+                  <w:spacing w:before="40" w:after="100" w:line="240" w:lineRule="auto"/>
+                  <w:rPr>
+                    <w:sz w:val="17"/>
+                    <w:szCs w:val="17"/>
+                  </w:rPr>
+                </w:pPr>
+                <w:bookmarkStart w:id="0" w:name="_Hlk24191091"/>
+                <w:r>
+                  <w:rPr>
+                    <w:sz w:val="17"/>
+                    <w:szCs w:val="17"/>
+                  </w:rPr>
+                  <w:t xml:space="preserve">© </w:t>
+                </w:r>
+                <w:r>
+                  <w:rPr>
+                    <w:noProof/>
+                    <w:sz w:val="17"/>
+                    <w:szCs w:val="17"/>
+                  </w:rPr>
+                  <w:t>SoftUni</w:t>
+                </w:r>
+                <w:r>
+                  <w:rPr>
+                    <w:sz w:val="17"/>
+                    <w:szCs w:val="17"/>
+                  </w:rPr>
+                  <w:t xml:space="preserve"> – </w:t>
+                </w:r>
+                <w:hyperlink r:id="rId1" w:history="1">
+                  <w:r>
+                    <w:rPr>
+                      <w:rStyle w:val="Hyperlink"/>
+                      <w:color w:val="0882DE"/>
+                      <w:sz w:val="17"/>
+                      <w:szCs w:val="17"/>
+                    </w:rPr>
+                    <w:t>about.</w:t>
+                  </w:r>
+                  <w:r>
+                    <w:rPr>
+                      <w:rStyle w:val="Hyperlink"/>
+                      <w:color w:val="0882DE"/>
+                      <w:sz w:val="17"/>
+                      <w:szCs w:val="17"/>
+                    </w:rPr>
+                    <w:t>softuni.</w:t>
+                  </w:r>
+                  <w:r>
+                    <w:rPr>
+                      <w:rStyle w:val="Hyperlink"/>
+                      <w:color w:val="0882DE"/>
+                      <w:sz w:val="17"/>
+                      <w:szCs w:val="17"/>
+                    </w:rPr>
+                    <w:t>bg</w:t>
+                  </w:r>
+                </w:hyperlink>
+                <w:r>
+                  <w:rPr>
+                    <w:sz w:val="17"/>
+                    <w:szCs w:val="17"/>
+                  </w:rPr>
+                  <w:t>. Copyrighted document. Unauthorized copy, reproduction or use is not permitted.</w:t>
+                </w:r>
+              </w:p>
+              <w:bookmarkEnd w:id="0"/>
+              <w:p>
+                <w:pPr>
+                  <w:spacing w:line="240" w:lineRule="auto"/>
+                  <w:ind w:left="567" w:firstLine="284"/>
+                  <w:rPr>
+                    <w:sz w:val="18"/>
+                    <w:szCs w:val="18"/>
+                  </w:rPr>
+                </w:pPr>
+                <w:r>
+                  <w:rPr>
+                    <w:noProof/>
+                    <w:sz w:val="18"/>
+                    <w:szCs w:val="18"/>
+                    <w:lang w:eastAsia="bg-BG"/>
+                  </w:rPr>
+                  <w:drawing>
+                    <wp:inline distT="0" distB="0" distL="0" distR="0" wp14:anchorId="01386725" wp14:editId="6BD9A81E">
+                      <wp:extent cx="180000" cy="180000"/>
+                      <wp:effectExtent l="0" t="0" r="0" b="0"/>
+                      <wp:docPr id="3" name="Picture 3">
+                        <a:hlinkClick xmlns:a="http://schemas.openxmlformats.org/drawingml/2006/main" r:id="rId2"/>
+                      </wp:docPr>
+                      <wp:cNvGraphicFramePr>
+                        <a:graphicFrameLocks xmlns:a="http://schemas.openxmlformats.org/drawingml/2006/main" noChangeAspect="1"/>
+                      </wp:cNvGraphicFramePr>
+                      <a:graphic xmlns:a="http://schemas.openxmlformats.org/drawingml/2006/main">
+                        <a:graphicData uri="http://schemas.openxmlformats.org/drawingml/2006/picture">
+                          <pic:pic xmlns:pic="http://schemas.openxmlformats.org/drawingml/2006/picture">
+                            <pic:nvPicPr>
+                              <pic:cNvPr id="3" name="Picture 3">
+                                <a:hlinkClick r:id="rId2"/>
+                              </pic:cNvPr>
+                              <pic:cNvPicPr>
+                                <a:picLocks noChangeAspect="1" noChangeArrowheads="1"/>
+                              </pic:cNvPicPr>
+                            </pic:nvPicPr>
+                            <pic:blipFill>
+                              <a:blip r:embed="rId3">
+                                <a:extLst>
+                                  <a:ext uri="{28A0092B-C50C-407E-A947-70E740481C1C}">
+                                    <a14:useLocalDpi xmlns:a14="http://schemas.microsoft.com/office/drawing/2010/main" val="0"/>
+                                  </a:ext>
+                                </a:extLst>
+                              </a:blip>
+                              <a:stretch>
+                                <a:fillRect/>
+                              </a:stretch>
+                            </pic:blipFill>
+                            <pic:spPr bwMode="auto">
+                              <a:xfrm>
+                                <a:off x="0" y="0"/>
+                                <a:ext cx="180000" cy="180000"/>
+                              </a:xfrm>
+                              <a:prstGeom prst="rect">
+                                <a:avLst/>
+                              </a:prstGeom>
+                              <a:noFill/>
+                              <a:ln>
+                                <a:noFill/>
+                              </a:ln>
+                            </pic:spPr>
+                          </pic:pic>
+                        </a:graphicData>
+                      </a:graphic>
+                    </wp:inline>
+                  </w:drawing>
+                </w:r>
+                <w:r>
+                  <w:rPr>
+                    <w:sz w:val="18"/>
+                    <w:szCs w:val="18"/>
+                  </w:rPr>
+                  <w:t xml:space="preserve">   </w:t>
+                </w:r>
+                <w:r>
+                  <w:rPr>
+                    <w:noProof/>
+                    <w:sz w:val="18"/>
+                    <w:szCs w:val="18"/>
+                    <w:lang w:eastAsia="bg-BG"/>
+                  </w:rPr>
+                  <w:drawing>
+                    <wp:inline distT="0" distB="0" distL="0" distR="0" wp14:anchorId="18137127" wp14:editId="3CE8938D">
+                      <wp:extent cx="180000" cy="180000"/>
+                      <wp:effectExtent l="0" t="0" r="0" b="0"/>
+                      <wp:docPr id="2" name="Picture 2">
+                        <a:hlinkClick xmlns:a="http://schemas.openxmlformats.org/drawingml/2006/main" r:id="rId4"/>
+                      </wp:docPr>
+                      <wp:cNvGraphicFramePr>
+                        <a:graphicFrameLocks xmlns:a="http://schemas.openxmlformats.org/drawingml/2006/main" noChangeAspect="1"/>
+                      </wp:cNvGraphicFramePr>
+                      <a:graphic xmlns:a="http://schemas.openxmlformats.org/drawingml/2006/main">
+                        <a:graphicData uri="http://schemas.openxmlformats.org/drawingml/2006/picture">
+                          <pic:pic xmlns:pic="http://schemas.openxmlformats.org/drawingml/2006/picture">
+                            <pic:nvPicPr>
+                              <pic:cNvPr id="2" name="Picture 2">
+                                <a:hlinkClick r:id="rId4"/>
+                              </pic:cNvPr>
+                              <pic:cNvPicPr>
+                                <a:picLocks noChangeAspect="1" noChangeArrowheads="1"/>
+                              </pic:cNvPicPr>
+                            </pic:nvPicPr>
+                            <pic:blipFill>
+                              <a:blip r:embed="rId5">
+                                <a:extLst>
+                                  <a:ext uri="{28A0092B-C50C-407E-A947-70E740481C1C}">
+                                    <a14:useLocalDpi xmlns:a14="http://schemas.microsoft.com/office/drawing/2010/main" val="0"/>
+                                  </a:ext>
+                                </a:extLst>
+                              </a:blip>
+                              <a:stretch>
+                                <a:fillRect/>
+                              </a:stretch>
+                            </pic:blipFill>
+                            <pic:spPr bwMode="auto">
+                              <a:xfrm>
+                                <a:off x="0" y="0"/>
+                                <a:ext cx="180000" cy="180000"/>
+                              </a:xfrm>
+                              <a:prstGeom prst="rect">
+                                <a:avLst/>
+                              </a:prstGeom>
+                              <a:noFill/>
+                              <a:ln>
+                                <a:noFill/>
+                              </a:ln>
+                            </pic:spPr>
+                          </pic:pic>
+                        </a:graphicData>
+                      </a:graphic>
+                    </wp:inline>
+                  </w:drawing>
+                </w:r>
+                <w:r>
+                  <w:rPr>
+                    <w:sz w:val="18"/>
+                    <w:szCs w:val="18"/>
+                  </w:rPr>
+                  <w:t xml:space="preserve">   </w:t>
+                </w:r>
+                <w:r>
+                  <w:rPr>
+                    <w:noProof/>
+                    <w:sz w:val="18"/>
+                    <w:szCs w:val="18"/>
+                    <w:lang w:eastAsia="bg-BG"/>
+                  </w:rPr>
+                  <w:drawing>
+                    <wp:inline distT="0" distB="0" distL="0" distR="0" wp14:anchorId="41714C68" wp14:editId="328D16DC">
+                      <wp:extent cx="180000" cy="180000"/>
+                      <wp:effectExtent l="0" t="0" r="0" b="0"/>
+                      <wp:docPr id="5" name="Picture 5" title="Software University @ Facebook">
+                        <a:hlinkClick xmlns:a="http://schemas.openxmlformats.org/drawingml/2006/main" r:id="rId6"/>
+                      </wp:docPr>
+                      <wp:cNvGraphicFramePr>
+                        <a:graphicFrameLocks xmlns:a="http://schemas.openxmlformats.org/drawingml/2006/main" noChangeAspect="1"/>
+                      </wp:cNvGraphicFramePr>
+                      <a:graphic xmlns:a="http://schemas.openxmlformats.org/drawingml/2006/main">
+                        <a:graphicData uri="http://schemas.openxmlformats.org/drawingml/2006/picture">
+                          <pic:pic xmlns:pic="http://schemas.openxmlformats.org/drawingml/2006/picture">
+                            <pic:nvPicPr>
+                              <pic:cNvPr id="5" name="Picture 5" title="Software University @ Facebook">
+                                <a:hlinkClick r:id="rId6"/>
+                              </pic:cNvPr>
+                              <pic:cNvPicPr/>
+                            </pic:nvPicPr>
+                            <pic:blipFill>
+                              <a:blip r:embed="rId7"/>
+                              <a:stretch>
+                                <a:fillRect/>
+                              </a:stretch>
+                            </pic:blipFill>
+                            <pic:spPr>
+                              <a:xfrm>
+                                <a:off x="0" y="0"/>
+                                <a:ext cx="180000" cy="180000"/>
+                              </a:xfrm>
+                              <a:prstGeom prst="rect">
+                                <a:avLst/>
+                              </a:prstGeom>
+                            </pic:spPr>
+                          </pic:pic>
+                        </a:graphicData>
+                      </a:graphic>
+                    </wp:inline>
+                  </w:drawing>
+                </w:r>
+                <w:r>
+                  <w:rPr>
+                    <w:sz w:val="18"/>
+                    <w:szCs w:val="18"/>
+                  </w:rPr>
+                  <w:t xml:space="preserve">   </w:t>
+                </w:r>
+                <w:r>
+                  <w:rPr>
+                    <w:noProof/>
+                    <w:sz w:val="18"/>
+                    <w:szCs w:val="18"/>
+                    <w:lang w:eastAsia="bg-BG"/>
+                  </w:rPr>
+                  <w:drawing>
+                    <wp:inline distT="0" distB="0" distL="0" distR="0" wp14:anchorId="69B2D108" wp14:editId="0C0A1B51">
+                      <wp:extent cx="180000" cy="180000"/>
+                      <wp:effectExtent l="0" t="0" r="0" b="0"/>
+                      <wp:docPr id="20" name="Picture 20">
+                        <a:hlinkClick xmlns:a="http://schemas.openxmlformats.org/drawingml/2006/main" r:id="rId8"/>
+                      </wp:docPr>
+                      <wp:cNvGraphicFramePr>
+                        <a:graphicFrameLocks xmlns:a="http://schemas.openxmlformats.org/drawingml/2006/main" noChangeAspect="1"/>
+                      </wp:cNvGraphicFramePr>
+                      <a:graphic xmlns:a="http://schemas.openxmlformats.org/drawingml/2006/main">
+                        <a:graphicData uri="http://schemas.openxmlformats.org/drawingml/2006/picture">
+                          <pic:pic xmlns:pic="http://schemas.openxmlformats.org/drawingml/2006/picture">
+                            <pic:nvPicPr>
+                              <pic:cNvPr id="20" name="Picture 20">
+                                <a:hlinkClick r:id="rId8"/>
+                              </pic:cNvPr>
+                              <pic:cNvPicPr>
+                                <a:picLocks noChangeAspect="1" noChangeArrowheads="1"/>
+                              </pic:cNvPicPr>
+                            </pic:nvPicPr>
+                            <pic:blipFill>
+                              <a:blip r:embed="rId9">
+                                <a:extLst>
+                                  <a:ext uri="{28A0092B-C50C-407E-A947-70E740481C1C}">
+                                    <a14:useLocalDpi xmlns:a14="http://schemas.microsoft.com/office/drawing/2010/main" val="0"/>
+                                  </a:ext>
+                                  <a:ext uri="{837473B0-CC2E-450A-ABE3-18F120FF3D39}">
+                                    <a1611:picAttrSrcUrl xmlns:a1611="http://schemas.microsoft.com/office/drawing/2016/11/main" r:id="rId10"/>
+                                  </a:ext>
+                                </a:extLst>
+                              </a:blip>
+                              <a:stretch>
+                                <a:fillRect/>
+                              </a:stretch>
+                            </pic:blipFill>
+                            <pic:spPr bwMode="auto">
+                              <a:xfrm>
+                                <a:off x="0" y="0"/>
+                                <a:ext cx="180000" cy="180000"/>
+                              </a:xfrm>
+                              <a:prstGeom prst="rect">
+                                <a:avLst/>
+                              </a:prstGeom>
+                              <a:noFill/>
+                              <a:ln>
+                                <a:noFill/>
+                              </a:ln>
+                            </pic:spPr>
+                          </pic:pic>
+                        </a:graphicData>
+                      </a:graphic>
+                    </wp:inline>
+                  </w:drawing>
+                </w:r>
+                <w:r>
+                  <w:rPr>
+                    <w:noProof/>
+                    <w:sz w:val="18"/>
+                    <w:szCs w:val="18"/>
+                  </w:rPr>
+                  <w:t xml:space="preserve">   </w:t>
+                </w:r>
+                <w:r>
+                  <w:rPr>
+                    <w:noProof/>
+                    <w:sz w:val="18"/>
+                    <w:szCs w:val="18"/>
+                    <w:lang w:eastAsia="bg-BG"/>
+                  </w:rPr>
+                  <w:drawing>
+                    <wp:inline distT="0" distB="0" distL="0" distR="0" wp14:anchorId="7AC6AC1E" wp14:editId="32C5F5DB">
+                      <wp:extent cx="180000" cy="180000"/>
+                      <wp:effectExtent l="0" t="0" r="0" b="0"/>
+                      <wp:docPr id="7" name="Picture 7" title="Software University @ Twitter">
+                        <a:hlinkClick xmlns:a="http://schemas.openxmlformats.org/drawingml/2006/main" r:id="rId11"/>
+                      </wp:docPr>
+                      <wp:cNvGraphicFramePr>
+                        <a:graphicFrameLocks xmlns:a="http://schemas.openxmlformats.org/drawingml/2006/main" noChangeAspect="1"/>
+                      </wp:cNvGraphicFramePr>
+                      <a:graphic xmlns:a="http://schemas.openxmlformats.org/drawingml/2006/main">
+                        <a:graphicData uri="http://schemas.openxmlformats.org/drawingml/2006/picture">
+                          <pic:pic xmlns:pic="http://schemas.openxmlformats.org/drawingml/2006/picture">
+                            <pic:nvPicPr>
+                              <pic:cNvPr id="7" name="Picture 7" title="Software University @ Twitter">
+                                <a:hlinkClick r:id="rId11"/>
+                              </pic:cNvPr>
+                              <pic:cNvPicPr/>
+                            </pic:nvPicPr>
+                            <pic:blipFill>
+                              <a:blip r:embed="rId12"/>
+                              <a:stretch>
+                                <a:fillRect/>
+                              </a:stretch>
+                            </pic:blipFill>
+                            <pic:spPr>
+                              <a:xfrm>
+                                <a:off x="0" y="0"/>
+                                <a:ext cx="180000" cy="180000"/>
+                              </a:xfrm>
+                              <a:prstGeom prst="rect">
+                                <a:avLst/>
+                              </a:prstGeom>
+                            </pic:spPr>
+                          </pic:pic>
+                        </a:graphicData>
+                      </a:graphic>
+                    </wp:inline>
+                  </w:drawing>
+                </w:r>
+                <w:r>
+                  <w:rPr>
+                    <w:sz w:val="18"/>
+                    <w:szCs w:val="18"/>
+                  </w:rPr>
+                  <w:t xml:space="preserve">  </w:t>
+                </w:r>
+                <w:r>
+                  <w:rPr>
+                    <w:noProof/>
+                    <w:sz w:val="18"/>
+                    <w:szCs w:val="18"/>
+                    <w:lang w:eastAsia="bg-BG"/>
+                  </w:rPr>
+                  <w:drawing>
+                    <wp:inline distT="0" distB="0" distL="0" distR="0" wp14:anchorId="6F75AF3E" wp14:editId="10D0D1D1">
+                      <wp:extent cx="180000" cy="180000"/>
+                      <wp:effectExtent l="0" t="0" r="0" b="0"/>
+                      <wp:docPr id="17" name="Picture 17" title="Software University @ YouTube">
+                        <a:hlinkClick xmlns:a="http://schemas.openxmlformats.org/drawingml/2006/main" r:id="rId13"/>
+                      </wp:docPr>
+                      <wp:cNvGraphicFramePr>
+                        <a:graphicFrameLocks xmlns:a="http://schemas.openxmlformats.org/drawingml/2006/main" noChangeAspect="1"/>
+                      </wp:cNvGraphicFramePr>
+                      <a:graphic xmlns:a="http://schemas.openxmlformats.org/drawingml/2006/main">
+                        <a:graphicData uri="http://schemas.openxmlformats.org/drawingml/2006/picture">
+                          <pic:pic xmlns:pic="http://schemas.openxmlformats.org/drawingml/2006/picture">
+                            <pic:nvPicPr>
+                              <pic:cNvPr id="17" name="Picture 17" title="Software University @ YouTube">
+                                <a:hlinkClick r:id="rId13"/>
+                              </pic:cNvPr>
+                              <pic:cNvPicPr/>
+                            </pic:nvPicPr>
+                            <pic:blipFill>
+                              <a:blip r:embed="rId14"/>
+                              <a:stretch>
+                                <a:fillRect/>
+                              </a:stretch>
+                            </pic:blipFill>
+                            <pic:spPr>
+                              <a:xfrm>
+                                <a:off x="0" y="0"/>
+                                <a:ext cx="180000" cy="180000"/>
+                              </a:xfrm>
+                              <a:prstGeom prst="rect">
+                                <a:avLst/>
+                              </a:prstGeom>
+                            </pic:spPr>
+                          </pic:pic>
+                        </a:graphicData>
+                      </a:graphic>
+                    </wp:inline>
+                  </w:drawing>
+                </w:r>
+                <w:r>
+                  <w:rPr>
+                    <w:sz w:val="18"/>
+                    <w:szCs w:val="18"/>
+                  </w:rPr>
+                  <w:t xml:space="preserve">   </w:t>
+                </w:r>
+                <w:r>
+                  <w:rPr>
+                    <w:noProof/>
+                    <w:sz w:val="18"/>
+                    <w:szCs w:val="18"/>
+                    <w:lang w:eastAsia="bg-BG"/>
+                  </w:rPr>
+                  <w:drawing>
+                    <wp:inline distT="0" distB="0" distL="0" distR="0" wp14:anchorId="360DEECE" wp14:editId="4F8F314C">
+                      <wp:extent cx="180000" cy="180000"/>
+                      <wp:effectExtent l="0" t="0" r="0" b="0"/>
+                      <wp:docPr id="21" name="Picture 21">
+                        <a:hlinkClick xmlns:a="http://schemas.openxmlformats.org/drawingml/2006/main" r:id="rId15"/>
+                      </wp:docPr>
+                      <wp:cNvGraphicFramePr>
+                        <a:graphicFrameLocks xmlns:a="http://schemas.openxmlformats.org/drawingml/2006/main" noChangeAspect="1"/>
+                      </wp:cNvGraphicFramePr>
+                      <a:graphic xmlns:a="http://schemas.openxmlformats.org/drawingml/2006/main">
+                        <a:graphicData uri="http://schemas.openxmlformats.org/drawingml/2006/picture">
+                          <pic:pic xmlns:pic="http://schemas.openxmlformats.org/drawingml/2006/picture">
+                            <pic:nvPicPr>
+                              <pic:cNvPr id="21" name="Picture 21">
+                                <a:hlinkClick r:id="rId15"/>
+                              </pic:cNvPr>
+                              <pic:cNvPicPr>
+                                <a:picLocks noChangeAspect="1" noChangeArrowheads="1"/>
+                              </pic:cNvPicPr>
+                            </pic:nvPicPr>
+                            <pic:blipFill rotWithShape="1">
+                              <a:blip r:embed="rId16">
+                                <a:extLst>
+                                  <a:ext uri="{28A0092B-C50C-407E-A947-70E740481C1C}">
+                                    <a14:useLocalDpi xmlns:a14="http://schemas.microsoft.com/office/drawing/2010/main" val="0"/>
+                                  </a:ext>
+                                </a:extLst>
+                              </a:blip>
+                              <a:srcRect l="-152" t="-76" r="-152" b="-76"/>
+                              <a:stretch/>
+                            </pic:blipFill>
+                            <pic:spPr bwMode="auto">
+                              <a:xfrm>
+                                <a:off x="0" y="0"/>
+                                <a:ext cx="180000" cy="180000"/>
+                              </a:xfrm>
+                              <a:prstGeom prst="rect">
+                                <a:avLst/>
+                              </a:prstGeom>
+                              <a:noFill/>
+                              <a:ln>
+                                <a:noFill/>
+                              </a:ln>
+                              <a:extLst>
+                                <a:ext uri="{53640926-AAD7-44D8-BBD7-CCE9431645EC}">
+                                  <a14:shadowObscured xmlns:a14="http://schemas.microsoft.com/office/drawing/2010/main"/>
+                                </a:ext>
+                              </a:extLst>
+                            </pic:spPr>
+                          </pic:pic>
+                        </a:graphicData>
+                      </a:graphic>
+                    </wp:inline>
+                  </w:drawing>
+                </w:r>
+                <w:r>
+                  <w:rPr>
+                    <w:sz w:val="18"/>
+                    <w:szCs w:val="18"/>
+                  </w:rPr>
+                  <w:t xml:space="preserve">   </w:t>
+                </w:r>
+                <w:r>
+                  <w:rPr>
+                    <w:noProof/>
+                    <w:sz w:val="18"/>
+                    <w:szCs w:val="18"/>
+                    <w:lang w:eastAsia="bg-BG"/>
+                  </w:rPr>
+                  <w:drawing>
+                    <wp:inline distT="0" distB="0" distL="0" distR="0" wp14:anchorId="43630FFE" wp14:editId="4A6965E1">
+                      <wp:extent cx="180000" cy="180000"/>
+                      <wp:effectExtent l="0" t="0" r="0" b="0"/>
+                      <wp:docPr id="22" name="Picture 22">
+                        <a:hlinkClick xmlns:a="http://schemas.openxmlformats.org/drawingml/2006/main" r:id="rId17"/>
+                      </wp:docPr>
+                      <wp:cNvGraphicFramePr>
+                        <a:graphicFrameLocks xmlns:a="http://schemas.openxmlformats.org/drawingml/2006/main" noChangeAspect="1"/>
+                      </wp:cNvGraphicFramePr>
+                      <a:graphic xmlns:a="http://schemas.openxmlformats.org/drawingml/2006/main">
+                        <a:graphicData uri="http://schemas.openxmlformats.org/drawingml/2006/picture">
+                          <pic:pic xmlns:pic="http://schemas.openxmlformats.org/drawingml/2006/picture">
+                            <pic:nvPicPr>
+                              <pic:cNvPr id="22" name="Picture 22">
+                                <a:hlinkClick r:id="rId17"/>
+                              </pic:cNvPr>
+                              <pic:cNvPicPr>
+                                <a:picLocks noChangeAspect="1" noChangeArrowheads="1"/>
+                              </pic:cNvPicPr>
+                            </pic:nvPicPr>
+                            <pic:blipFill>
+                              <a:blip r:embed="rId18">
+                                <a:extLst>
+                                  <a:ext uri="{28A0092B-C50C-407E-A947-70E740481C1C}">
+                                    <a14:useLocalDpi xmlns:a14="http://schemas.microsoft.com/office/drawing/2010/main" val="0"/>
+                                  </a:ext>
+                                </a:extLst>
+                              </a:blip>
+                              <a:srcRect/>
+                              <a:stretch>
+                                <a:fillRect/>
+                              </a:stretch>
+                            </pic:blipFill>
+                            <pic:spPr bwMode="auto">
+                              <a:xfrm>
+                                <a:off x="0" y="0"/>
+                                <a:ext cx="180000" cy="180000"/>
+                              </a:xfrm>
+                              <a:prstGeom prst="rect">
+                                <a:avLst/>
+                              </a:prstGeom>
+                              <a:noFill/>
+                              <a:ln>
+                                <a:noFill/>
+                              </a:ln>
+                            </pic:spPr>
+                          </pic:pic>
+                        </a:graphicData>
+                      </a:graphic>
+                    </wp:inline>
+                  </w:drawing>
+                </w:r>
+                <w:r>
+                  <w:rPr>
+                    <w:sz w:val="18"/>
+                    <w:szCs w:val="18"/>
+                  </w:rPr>
+                  <w:t xml:space="preserve">   </w:t>
+                </w:r>
+                <w:r>
+                  <w:rPr>
+                    <w:noProof/>
+                    <w:sz w:val="18"/>
+                    <w:szCs w:val="18"/>
+                    <w:lang w:eastAsia="bg-BG"/>
+                  </w:rPr>
+                  <w:drawing>
+                    <wp:inline distT="0" distB="0" distL="0" distR="0" wp14:anchorId="48764413" wp14:editId="7C1E76D9">
+                      <wp:extent cx="180000" cy="180000"/>
+                      <wp:effectExtent l="0" t="0" r="0" b="0"/>
+                      <wp:docPr id="23" name="Picture 23" title="Software University: Email Us">
+                        <a:hlinkClick xmlns:a="http://schemas.openxmlformats.org/drawingml/2006/main" r:id="rId19"/>
+                      </wp:docPr>
+                      <wp:cNvGraphicFramePr>
+                        <a:graphicFrameLocks xmlns:a="http://schemas.openxmlformats.org/drawingml/2006/main" noChangeAspect="1"/>
+                      </wp:cNvGraphicFramePr>
+                      <a:graphic xmlns:a="http://schemas.openxmlformats.org/drawingml/2006/main">
+                        <a:graphicData uri="http://schemas.openxmlformats.org/drawingml/2006/picture">
+                          <pic:pic xmlns:pic="http://schemas.openxmlformats.org/drawingml/2006/picture">
+                            <pic:nvPicPr>
+                              <pic:cNvPr id="23" name="Picture 23" title="Software University: Email Us">
+                                <a:hlinkClick r:id="rId19"/>
+                              </pic:cNvPr>
+                              <pic:cNvPicPr/>
+                            </pic:nvPicPr>
+                            <pic:blipFill>
+                              <a:blip r:embed="rId20"/>
+                              <a:stretch>
+                                <a:fillRect/>
+                              </a:stretch>
+                            </pic:blipFill>
+                            <pic:spPr>
+                              <a:xfrm>
+                                <a:off x="0" y="0"/>
+                                <a:ext cx="180000" cy="180000"/>
+                              </a:xfrm>
+                              <a:prstGeom prst="rect">
+                                <a:avLst/>
+                              </a:prstGeom>
+                            </pic:spPr>
+                          </pic:pic>
+                        </a:graphicData>
+                      </a:graphic>
+                    </wp:inline>
+                  </w:drawing>
+                </w:r>
+              </w:p>
+            </w:txbxContent>
+          </v:textbox>
+        </v:shape>
+      </w:pict>
     </w:r>
     <w:r>
       <w:rPr>
@@ -5861,7 +5208,7 @@
                   </pic:cNvPicPr>
                 </pic:nvPicPr>
                 <pic:blipFill>
-                  <a:blip r:embed="rId22">
+                  <a:blip r:embed="rId21">
                     <a:extLst>
                       <a:ext uri="{28A0092B-C50C-407E-A947-70E740481C1C}">
                         <a14:useLocalDpi xmlns:a14="http://schemas.microsoft.com/office/drawing/2010/main" val="0"/>
@@ -5901,358 +5248,121 @@
     <w:r>
       <w:rPr>
         <w:noProof/>
-        <w:lang w:eastAsia="bg-BG"/>
-      </w:rPr>
-      <mc:AlternateContent>
-        <mc:Choice Requires="wps">
-          <w:drawing>
-            <wp:anchor distT="0" distB="0" distL="114300" distR="114300" simplePos="0" relativeHeight="251659264" behindDoc="0" locked="0" layoutInCell="1" allowOverlap="1" wp14:anchorId="73902079" wp14:editId="7B3ABF16">
-              <wp:simplePos x="0" y="0"/>
-              <wp:positionH relativeFrom="column">
-                <wp:posOffset>-1270</wp:posOffset>
-              </wp:positionH>
-              <wp:positionV relativeFrom="paragraph">
-                <wp:posOffset>66040</wp:posOffset>
-              </wp:positionV>
-              <wp:extent cx="6614160" cy="0"/>
-              <wp:effectExtent l="0" t="0" r="0" b="0"/>
-              <wp:wrapNone/>
-              <wp:docPr id="19" name="Straight Connector 19"/>
-              <wp:cNvGraphicFramePr/>
-              <a:graphic xmlns:a="http://schemas.openxmlformats.org/drawingml/2006/main">
-                <a:graphicData uri="http://schemas.microsoft.com/office/word/2010/wordprocessingShape">
-                  <wps:wsp>
-                    <wps:cNvCnPr/>
-                    <wps:spPr>
-                      <a:xfrm flipV="1">
-                        <a:off x="0" y="0"/>
-                        <a:ext cx="6614160" cy="0"/>
-                      </a:xfrm>
-                      <a:prstGeom prst="line">
-                        <a:avLst/>
-                      </a:prstGeom>
-                      <a:ln w="12700" cap="rnd">
-                        <a:solidFill>
-                          <a:schemeClr val="accent6">
-                            <a:lumMod val="50000"/>
-                          </a:schemeClr>
-                        </a:solidFill>
-                      </a:ln>
-                    </wps:spPr>
-                    <wps:style>
-                      <a:lnRef idx="1">
-                        <a:schemeClr val="accent1"/>
-                      </a:lnRef>
-                      <a:fillRef idx="0">
-                        <a:schemeClr val="accent1"/>
-                      </a:fillRef>
-                      <a:effectRef idx="0">
-                        <a:schemeClr val="accent1"/>
-                      </a:effectRef>
-                      <a:fontRef idx="minor">
-                        <a:schemeClr val="tx1"/>
-                      </a:fontRef>
-                    </wps:style>
-                    <wps:bodyPr/>
-                  </wps:wsp>
-                </a:graphicData>
-              </a:graphic>
-              <wp14:sizeRelH relativeFrom="page">
-                <wp14:pctWidth>0</wp14:pctWidth>
-              </wp14:sizeRelH>
-              <wp14:sizeRelV relativeFrom="page">
-                <wp14:pctHeight>0</wp14:pctHeight>
-              </wp14:sizeRelV>
-            </wp:anchor>
-          </w:drawing>
-        </mc:Choice>
-        <mc:Fallback>
-          <w:pict>
-            <v:line w14:anchorId="1A6CAC65" id="Straight Connector 19" o:spid="_x0000_s1026" style="position:absolute;flip:y;z-index:251659264;visibility:visible;mso-wrap-style:square;mso-width-percent:0;mso-height-percent:0;mso-wrap-distance-left:9pt;mso-wrap-distance-top:0;mso-wrap-distance-right:9pt;mso-wrap-distance-bottom:0;mso-position-horizontal:absolute;mso-position-horizontal-relative:text;mso-position-vertical:absolute;mso-position-vertical-relative:text;mso-width-percent:0;mso-height-percent:0;mso-width-relative:page;mso-height-relative:page" from="-.1pt,5.2pt" to="520.7pt,5.2pt" o:gfxdata="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" strokecolor="#974706 [1609]" strokeweight="1pt">
-              <v:stroke endcap="round"/>
-            </v:line>
-          </w:pict>
-        </mc:Fallback>
-      </mc:AlternateContent>
+      </w:rPr>
+      <w:pict w14:anchorId="42496BE3">
+        <v:line id="Straight Connector 19" o:spid="_x0000_s1026" style="position:absolute;flip:y;z-index:251659264;visibility:visible;mso-wrap-style:square;mso-width-percent:0;mso-height-percent:0;mso-wrap-distance-left:9pt;mso-wrap-distance-top:0;mso-wrap-distance-right:9pt;mso-wrap-distance-bottom:0;mso-position-horizontal:absolute;mso-position-horizontal-relative:text;mso-position-vertical:absolute;mso-position-vertical-relative:text;mso-width-percent:0;mso-height-percent:0;mso-width-relative:page;mso-height-relative:page" from="-.1pt,5.2pt" to="520.7pt,5.2pt" o:gfxdata="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" strokecolor="#974706 [1609]" strokeweight="1pt">
+          <v:stroke endcap="round"/>
+        </v:line>
+      </w:pict>
     </w:r>
     <w:r>
       <w:rPr>
         <w:noProof/>
-        <w:lang w:eastAsia="bg-BG"/>
-      </w:rPr>
-      <mc:AlternateContent>
-        <mc:Choice Requires="wps">
-          <w:drawing>
-            <wp:anchor distT="0" distB="0" distL="114300" distR="114300" simplePos="0" relativeHeight="251662336" behindDoc="0" locked="0" layoutInCell="1" allowOverlap="1" wp14:anchorId="17C19605" wp14:editId="78A50E5C">
-              <wp:simplePos x="0" y="0"/>
-              <wp:positionH relativeFrom="column">
-                <wp:posOffset>5647055</wp:posOffset>
-              </wp:positionH>
-              <wp:positionV relativeFrom="paragraph">
-                <wp:posOffset>342265</wp:posOffset>
-              </wp:positionV>
-              <wp:extent cx="900430" cy="201930"/>
-              <wp:effectExtent l="0" t="0" r="13970" b="7620"/>
-              <wp:wrapNone/>
-              <wp:docPr id="4" name="Text Box 4"/>
-              <wp:cNvGraphicFramePr/>
-              <a:graphic xmlns:a="http://schemas.openxmlformats.org/drawingml/2006/main">
-                <a:graphicData uri="http://schemas.microsoft.com/office/word/2010/wordprocessingShape">
-                  <wps:wsp>
-                    <wps:cNvSpPr txBox="1"/>
-                    <wps:spPr>
-                      <a:xfrm>
-                        <a:off x="0" y="0"/>
-                        <a:ext cx="900430" cy="201930"/>
-                      </a:xfrm>
-                      <a:prstGeom prst="rect">
-                        <a:avLst/>
-                      </a:prstGeom>
-                      <a:noFill/>
-                      <a:ln w="6350">
-                        <a:noFill/>
-                      </a:ln>
-                      <a:effectLst/>
-                    </wps:spPr>
-                    <wps:style>
-                      <a:lnRef idx="0">
-                        <a:schemeClr val="accent1"/>
-                      </a:lnRef>
-                      <a:fillRef idx="0">
-                        <a:schemeClr val="accent1"/>
-                      </a:fillRef>
-                      <a:effectRef idx="0">
-                        <a:schemeClr val="accent1"/>
-                      </a:effectRef>
-                      <a:fontRef idx="minor">
-                        <a:schemeClr val="dk1"/>
-                      </a:fontRef>
-                    </wps:style>
-                    <wps:txbx>
-                      <w:txbxContent>
-                        <w:p>
-                          <w:pPr>
-                            <w:spacing w:after="0" w:line="240" w:lineRule="auto"/>
-                            <w:jc w:val="right"/>
-                            <w:rPr>
-                              <w:sz w:val="18"/>
-                              <w:szCs w:val="18"/>
-                            </w:rPr>
-                          </w:pPr>
-                          <w:r>
-                            <w:rPr>
-                              <w:sz w:val="18"/>
-                              <w:szCs w:val="18"/>
-                            </w:rPr>
-                            <w:t xml:space="preserve">Page </w:t>
-                          </w:r>
-                          <w:r>
-                            <w:rPr>
-                              <w:sz w:val="18"/>
-                              <w:szCs w:val="18"/>
-                            </w:rPr>
-                            <w:fldChar w:fldCharType="begin"/>
-                          </w:r>
-                          <w:r>
-                            <w:rPr>
-                              <w:sz w:val="18"/>
-                              <w:szCs w:val="18"/>
-                            </w:rPr>
-                            <w:instrText xml:space="preserve"> PAGE   \* MERGEFORMAT </w:instrText>
-                          </w:r>
-                          <w:r>
-                            <w:rPr>
-                              <w:sz w:val="18"/>
-                              <w:szCs w:val="18"/>
-                            </w:rPr>
-                            <w:fldChar w:fldCharType="separate"/>
-                          </w:r>
-                          <w:r>
-                            <w:rPr>
-                              <w:noProof/>
-                              <w:sz w:val="18"/>
-                              <w:szCs w:val="18"/>
-                            </w:rPr>
-                            <w:t>6</w:t>
-                          </w:r>
-                          <w:r>
-                            <w:rPr>
-                              <w:sz w:val="18"/>
-                              <w:szCs w:val="18"/>
-                            </w:rPr>
-                            <w:fldChar w:fldCharType="end"/>
-                          </w:r>
-                          <w:r>
-                            <w:rPr>
-                              <w:sz w:val="18"/>
-                              <w:szCs w:val="18"/>
-                            </w:rPr>
-                            <w:t xml:space="preserve"> of </w:t>
-                          </w:r>
-                          <w:r>
-                            <w:rPr>
-                              <w:sz w:val="18"/>
-                              <w:szCs w:val="18"/>
-                            </w:rPr>
-                            <w:fldChar w:fldCharType="begin"/>
-                          </w:r>
-                          <w:r>
-                            <w:rPr>
-                              <w:sz w:val="18"/>
-                              <w:szCs w:val="18"/>
-                            </w:rPr>
-                            <w:instrText xml:space="preserve"> NUMPAGES   \* MERGEFORMAT </w:instrText>
-                          </w:r>
-                          <w:r>
-                            <w:rPr>
-                              <w:sz w:val="18"/>
-                              <w:szCs w:val="18"/>
-                            </w:rPr>
-                            <w:fldChar w:fldCharType="separate"/>
-                          </w:r>
-                          <w:r>
-                            <w:rPr>
-                              <w:noProof/>
-                              <w:sz w:val="18"/>
-                              <w:szCs w:val="18"/>
-                            </w:rPr>
-                            <w:t>7</w:t>
-                          </w:r>
-                          <w:r>
-                            <w:rPr>
-                              <w:sz w:val="18"/>
-                              <w:szCs w:val="18"/>
-                            </w:rPr>
-                            <w:fldChar w:fldCharType="end"/>
-                          </w:r>
-                        </w:p>
-                      </w:txbxContent>
-                    </wps:txbx>
-                    <wps:bodyPr rot="0" spcFirstLastPara="0" vertOverflow="overflow" horzOverflow="overflow" vert="horz" wrap="square" lIns="0" tIns="0" rIns="0" bIns="0" numCol="1" spcCol="0" rtlCol="0" fromWordArt="0" anchor="ctr" anchorCtr="0" forceAA="0" compatLnSpc="1">
-                      <a:prstTxWarp prst="textNoShape">
-                        <a:avLst/>
-                      </a:prstTxWarp>
-                      <a:noAutofit/>
-                    </wps:bodyPr>
-                  </wps:wsp>
-                </a:graphicData>
-              </a:graphic>
-              <wp14:sizeRelH relativeFrom="page">
-                <wp14:pctWidth>0</wp14:pctWidth>
-              </wp14:sizeRelH>
-              <wp14:sizeRelV relativeFrom="page">
-                <wp14:pctHeight>0</wp14:pctHeight>
-              </wp14:sizeRelV>
-            </wp:anchor>
-          </w:drawing>
-        </mc:Choice>
-        <mc:Fallback>
-          <w:pict>
-            <v:shape w14:anchorId="17C19605" id="Text Box 4" o:spid="_x0000_s1028" type="#_x0000_t202" style="position:absolute;margin-left:444.65pt;margin-top:26.95pt;width:70.9pt;height:15.9pt;z-index:251662336;visibility:visible;mso-wrap-style:square;mso-width-percent:0;mso-height-percent:0;mso-wrap-distance-left:9pt;mso-wrap-distance-top:0;mso-wrap-distance-right:9pt;mso-wrap-distance-bottom:0;mso-position-horizontal:absolute;mso-position-horizontal-relative:text;mso-position-vertical:absolute;mso-position-vertical-relative:text;mso-width-percent:0;mso-height-percent:0;mso-width-relative:page;mso-height-relative:page;v-text-anchor:middle" o:gfxdata="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" filled="f" stroked="f" strokeweight=".5pt">
-              <v:textbox inset="0,0,0,0">
-                <w:txbxContent>
-                  <w:p>
-                    <w:pPr>
-                      <w:spacing w:after="0" w:line="240" w:lineRule="auto"/>
-                      <w:jc w:val="right"/>
-                      <w:rPr>
-                        <w:sz w:val="18"/>
-                        <w:szCs w:val="18"/>
-                      </w:rPr>
-                    </w:pPr>
-                    <w:r>
-                      <w:rPr>
-                        <w:sz w:val="18"/>
-                        <w:szCs w:val="18"/>
-                      </w:rPr>
-                      <w:t xml:space="preserve">Page </w:t>
-                    </w:r>
-                    <w:r>
-                      <w:rPr>
-                        <w:sz w:val="18"/>
-                        <w:szCs w:val="18"/>
-                      </w:rPr>
-                      <w:fldChar w:fldCharType="begin"/>
-                    </w:r>
-                    <w:r>
-                      <w:rPr>
-                        <w:sz w:val="18"/>
-                        <w:szCs w:val="18"/>
-                      </w:rPr>
-                      <w:instrText xml:space="preserve"> PAGE   \* MERGEFORMAT </w:instrText>
-                    </w:r>
-                    <w:r>
-                      <w:rPr>
-                        <w:sz w:val="18"/>
-                        <w:szCs w:val="18"/>
-                      </w:rPr>
-                      <w:fldChar w:fldCharType="separate"/>
-                    </w:r>
-                    <w:r>
-                      <w:rPr>
-                        <w:noProof/>
-                        <w:sz w:val="18"/>
-                        <w:szCs w:val="18"/>
-                      </w:rPr>
-                      <w:t>6</w:t>
-                    </w:r>
-                    <w:r>
-                      <w:rPr>
-                        <w:sz w:val="18"/>
-                        <w:szCs w:val="18"/>
-                      </w:rPr>
-                      <w:fldChar w:fldCharType="end"/>
-                    </w:r>
-                    <w:r>
-                      <w:rPr>
-                        <w:sz w:val="18"/>
-                        <w:szCs w:val="18"/>
-                      </w:rPr>
-                      <w:t xml:space="preserve"> of </w:t>
-                    </w:r>
-                    <w:r>
-                      <w:rPr>
-                        <w:sz w:val="18"/>
-                        <w:szCs w:val="18"/>
-                      </w:rPr>
-                      <w:fldChar w:fldCharType="begin"/>
-                    </w:r>
-                    <w:r>
-                      <w:rPr>
-                        <w:sz w:val="18"/>
-                        <w:szCs w:val="18"/>
-                      </w:rPr>
-                      <w:instrText xml:space="preserve"> NUMPAGES   \* MERGEFORMAT </w:instrText>
-                    </w:r>
-                    <w:r>
-                      <w:rPr>
-                        <w:sz w:val="18"/>
-                        <w:szCs w:val="18"/>
-                      </w:rPr>
-                      <w:fldChar w:fldCharType="separate"/>
-                    </w:r>
-                    <w:r>
-                      <w:rPr>
-                        <w:noProof/>
-                        <w:sz w:val="18"/>
-                        <w:szCs w:val="18"/>
-                      </w:rPr>
-                      <w:t>7</w:t>
-                    </w:r>
-                    <w:r>
-                      <w:rPr>
-                        <w:sz w:val="18"/>
-                        <w:szCs w:val="18"/>
-                      </w:rPr>
-                      <w:fldChar w:fldCharType="end"/>
-                    </w:r>
-                  </w:p>
-                </w:txbxContent>
-              </v:textbox>
-            </v:shape>
-          </w:pict>
-        </mc:Fallback>
-      </mc:AlternateContent>
+      </w:rPr>
+      <w:pict w14:anchorId="5EF820BE">
+        <v:shape id="Text Box 4" o:spid="_x0000_s1025" type="#_x0000_t202" style="position:absolute;margin-left:444.65pt;margin-top:26.95pt;width:70.9pt;height:15.9pt;z-index:251662336;visibility:visible;mso-wrap-style:square;mso-width-percent:0;mso-height-percent:0;mso-wrap-distance-left:9pt;mso-wrap-distance-top:0;mso-wrap-distance-right:9pt;mso-wrap-distance-bottom:0;mso-position-horizontal:absolute;mso-position-horizontal-relative:text;mso-position-vertical:absolute;mso-position-vertical-relative:text;mso-width-percent:0;mso-height-percent:0;mso-width-relative:page;mso-height-relative:page;v-text-anchor:middle" o:gfxdata="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" filled="f" stroked="f" strokeweight=".5pt">
+          <v:textbox inset="0,0,0,0">
+            <w:txbxContent>
+              <w:p>
+                <w:pPr>
+                  <w:spacing w:after="0" w:line="240" w:lineRule="auto"/>
+                  <w:jc w:val="right"/>
+                  <w:rPr>
+                    <w:sz w:val="18"/>
+                    <w:szCs w:val="18"/>
+                  </w:rPr>
+                </w:pPr>
+                <w:r>
+                  <w:rPr>
+                    <w:sz w:val="18"/>
+                    <w:szCs w:val="18"/>
+                  </w:rPr>
+                  <w:t xml:space="preserve">Page </w:t>
+                </w:r>
+                <w:r>
+                  <w:rPr>
+                    <w:sz w:val="18"/>
+                    <w:szCs w:val="18"/>
+                  </w:rPr>
+                  <w:fldChar w:fldCharType="begin"/>
+                </w:r>
+                <w:r>
+                  <w:rPr>
+                    <w:sz w:val="18"/>
+                    <w:szCs w:val="18"/>
+                  </w:rPr>
+                  <w:instrText xml:space="preserve"> PAGE   \* MERGEFORMAT </w:instrText>
+                </w:r>
+                <w:r>
+                  <w:rPr>
+                    <w:sz w:val="18"/>
+                    <w:szCs w:val="18"/>
+                  </w:rPr>
+                  <w:fldChar w:fldCharType="separate"/>
+                </w:r>
+                <w:r>
+                  <w:rPr>
+                    <w:noProof/>
+                    <w:sz w:val="18"/>
+                    <w:szCs w:val="18"/>
+                  </w:rPr>
+                  <w:t>6</w:t>
+                </w:r>
+                <w:r>
+                  <w:rPr>
+                    <w:sz w:val="18"/>
+                    <w:szCs w:val="18"/>
+                  </w:rPr>
+                  <w:fldChar w:fldCharType="end"/>
+                </w:r>
+                <w:r>
+                  <w:rPr>
+                    <w:sz w:val="18"/>
+                    <w:szCs w:val="18"/>
+                  </w:rPr>
+                  <w:t xml:space="preserve"> of </w:t>
+                </w:r>
+                <w:r>
+                  <w:rPr>
+                    <w:sz w:val="18"/>
+                    <w:szCs w:val="18"/>
+                  </w:rPr>
+                  <w:fldChar w:fldCharType="begin"/>
+                </w:r>
+                <w:r>
+                  <w:rPr>
+                    <w:sz w:val="18"/>
+                    <w:szCs w:val="18"/>
+                  </w:rPr>
+                  <w:instrText xml:space="preserve"> NUMPAGES   \* MERGEFORMAT </w:instrText>
+                </w:r>
+                <w:r>
+                  <w:rPr>
+                    <w:sz w:val="18"/>
+                    <w:szCs w:val="18"/>
+                  </w:rPr>
+                  <w:fldChar w:fldCharType="separate"/>
+                </w:r>
+                <w:r>
+                  <w:rPr>
+                    <w:noProof/>
+                    <w:sz w:val="18"/>
+                    <w:szCs w:val="18"/>
+                  </w:rPr>
+                  <w:t>7</w:t>
+                </w:r>
+                <w:r>
+                  <w:rPr>
+                    <w:sz w:val="18"/>
+                    <w:szCs w:val="18"/>
+                  </w:rPr>
+                  <w:fldChar w:fldCharType="end"/>
+                </w:r>
+              </w:p>
+            </w:txbxContent>
+          </v:textbox>
+        </v:shape>
+      </w:pict>
     </w:r>
   </w:p>
 </w:ftr>
@@ -9815,103 +8925,103 @@
       </w:pPr>
     </w:lvl>
   </w:abstractNum>
-  <w:num w:numId="1">
+  <w:num w:numId="1" w16cid:durableId="848763557">
     <w:abstractNumId w:val="1"/>
   </w:num>
-  <w:num w:numId="2">
+  <w:num w:numId="2" w16cid:durableId="1132475696">
     <w:abstractNumId w:val="30"/>
   </w:num>
-  <w:num w:numId="3">
+  <w:num w:numId="3" w16cid:durableId="2032565824">
     <w:abstractNumId w:val="8"/>
   </w:num>
-  <w:num w:numId="4">
+  <w:num w:numId="4" w16cid:durableId="1926381546">
     <w:abstractNumId w:val="21"/>
   </w:num>
-  <w:num w:numId="5">
+  <w:num w:numId="5" w16cid:durableId="530218434">
     <w:abstractNumId w:val="22"/>
   </w:num>
-  <w:num w:numId="6">
+  <w:num w:numId="6" w16cid:durableId="1607731220">
     <w:abstractNumId w:val="24"/>
   </w:num>
-  <w:num w:numId="7">
+  <w:num w:numId="7" w16cid:durableId="249236004">
     <w:abstractNumId w:val="20"/>
   </w:num>
-  <w:num w:numId="8">
+  <w:num w:numId="8" w16cid:durableId="940987189">
     <w:abstractNumId w:val="0"/>
   </w:num>
-  <w:num w:numId="9">
+  <w:num w:numId="9" w16cid:durableId="476266807">
     <w:abstractNumId w:val="4"/>
   </w:num>
-  <w:num w:numId="10">
+  <w:num w:numId="10" w16cid:durableId="803472673">
     <w:abstractNumId w:val="16"/>
   </w:num>
-  <w:num w:numId="11">
+  <w:num w:numId="11" w16cid:durableId="598493381">
     <w:abstractNumId w:val="13"/>
   </w:num>
-  <w:num w:numId="12">
+  <w:num w:numId="12" w16cid:durableId="1395618996">
     <w:abstractNumId w:val="2"/>
   </w:num>
-  <w:num w:numId="13">
+  <w:num w:numId="13" w16cid:durableId="1044789275">
     <w:abstractNumId w:val="25"/>
   </w:num>
-  <w:num w:numId="14">
+  <w:num w:numId="14" w16cid:durableId="1875531095">
     <w:abstractNumId w:val="28"/>
   </w:num>
-  <w:num w:numId="15">
+  <w:num w:numId="15" w16cid:durableId="656541698">
     <w:abstractNumId w:val="23"/>
   </w:num>
-  <w:num w:numId="16">
+  <w:num w:numId="16" w16cid:durableId="218981780">
     <w:abstractNumId w:val="32"/>
   </w:num>
-  <w:num w:numId="17">
+  <w:num w:numId="17" w16cid:durableId="1245728664">
     <w:abstractNumId w:val="17"/>
   </w:num>
-  <w:num w:numId="18">
+  <w:num w:numId="18" w16cid:durableId="2049060573">
     <w:abstractNumId w:val="18"/>
   </w:num>
-  <w:num w:numId="19">
+  <w:num w:numId="19" w16cid:durableId="1767723154">
     <w:abstractNumId w:val="9"/>
   </w:num>
-  <w:num w:numId="20">
+  <w:num w:numId="20" w16cid:durableId="1123570486">
     <w:abstractNumId w:val="3"/>
   </w:num>
-  <w:num w:numId="21">
+  <w:num w:numId="21" w16cid:durableId="1693141658">
     <w:abstractNumId w:val="15"/>
   </w:num>
-  <w:num w:numId="22">
+  <w:num w:numId="22" w16cid:durableId="1125079562">
     <w:abstractNumId w:val="7"/>
   </w:num>
-  <w:num w:numId="23">
+  <w:num w:numId="23" w16cid:durableId="654995777">
     <w:abstractNumId w:val="26"/>
   </w:num>
-  <w:num w:numId="24">
+  <w:num w:numId="24" w16cid:durableId="1064718651">
     <w:abstractNumId w:val="11"/>
   </w:num>
-  <w:num w:numId="25">
+  <w:num w:numId="25" w16cid:durableId="1569993847">
     <w:abstractNumId w:val="19"/>
   </w:num>
-  <w:num w:numId="26">
+  <w:num w:numId="26" w16cid:durableId="746876725">
     <w:abstractNumId w:val="10"/>
   </w:num>
-  <w:num w:numId="27">
+  <w:num w:numId="27" w16cid:durableId="666329833">
     <w:abstractNumId w:val="31"/>
   </w:num>
-  <w:num w:numId="28">
+  <w:num w:numId="28" w16cid:durableId="602037080">
     <w:abstractNumId w:val="29"/>
   </w:num>
-  <w:num w:numId="29">
+  <w:num w:numId="29" w16cid:durableId="115489465">
     <w:abstractNumId w:val="6"/>
   </w:num>
-  <w:num w:numId="30">
+  <w:num w:numId="30" w16cid:durableId="1416054919">
     <w:abstractNumId w:val="5"/>
   </w:num>
-  <w:num w:numId="31">
+  <w:num w:numId="31" w16cid:durableId="1347975373">
     <w:abstractNumId w:val="12"/>
   </w:num>
-  <w:num w:numId="32">
+  <w:num w:numId="32" w16cid:durableId="970212499">
     <w:abstractNumId w:val="14"/>
   </w:num>
-  <w:num w:numId="33">
+  <w:num w:numId="33" w16cid:durableId="510949428">
     <w:abstractNumId w:val="27"/>
   </w:num>
 </w:numbering>

</xml_diff>